<commit_message>
Removing destination files before downloading new version from ftp.
</commit_message>
<xml_diff>
--- a/Documentation_v01.docx
+++ b/Documentation_v01.docx
@@ -16,11 +16,9 @@
         </w:rPr>
         <w:t xml:space="preserve">Система автоматического обновления баз данных - </w:t>
       </w:r>
-      <w:proofErr w:type="spellStart"/>
       <w:r>
         <w:t>KodUp</w:t>
       </w:r>
-      <w:proofErr w:type="spellEnd"/>
       <w:r>
         <w:rPr>
           <w:lang w:val="ru-RU"/>
@@ -265,6 +263,68 @@
           </w:p>
         </w:tc>
       </w:tr>
+      <w:tr>
+        <w:trPr>
+          <w:cnfStyle w:val="000000100000" w:firstRow="0" w:lastRow="0" w:firstColumn="0" w:lastColumn="0" w:oddVBand="0" w:evenVBand="0" w:oddHBand="1" w:evenHBand="0" w:firstRowFirstColumn="0" w:firstRowLastColumn="0" w:lastRowFirstColumn="0" w:lastRowLastColumn="0"/>
+        </w:trPr>
+        <w:tc>
+          <w:tcPr>
+            <w:cnfStyle w:val="001000000000" w:firstRow="0" w:lastRow="0" w:firstColumn="1" w:lastColumn="0" w:oddVBand="0" w:evenVBand="0" w:oddHBand="0" w:evenHBand="0" w:firstRowFirstColumn="0" w:firstRowLastColumn="0" w:lastRowFirstColumn="0" w:lastRowLastColumn="0"/>
+            <w:tcW w:w="1795" w:type="dxa"/>
+          </w:tcPr>
+          <w:p>
+            <w:pPr>
+              <w:rPr>
+                <w:lang w:val="ru-RU"/>
+              </w:rPr>
+            </w:pPr>
+            <w:r>
+              <w:rPr>
+                <w:lang w:val="ru-RU"/>
+              </w:rPr>
+              <w:t>10/19/2016</w:t>
+            </w:r>
+          </w:p>
+        </w:tc>
+        <w:tc>
+          <w:tcPr>
+            <w:tcW w:w="4438" w:type="dxa"/>
+          </w:tcPr>
+          <w:p>
+            <w:pPr>
+              <w:cnfStyle w:val="000000100000" w:firstRow="0" w:lastRow="0" w:firstColumn="0" w:lastColumn="0" w:oddVBand="0" w:evenVBand="0" w:oddHBand="1" w:evenHBand="0" w:firstRowFirstColumn="0" w:firstRowLastColumn="0" w:lastRowFirstColumn="0" w:lastRowLastColumn="0"/>
+              <w:rPr>
+                <w:lang w:val="ru-RU"/>
+              </w:rPr>
+            </w:pPr>
+            <w:r>
+              <w:rPr>
+                <w:lang w:val="ru-RU"/>
+              </w:rPr>
+              <w:t>Обновление</w:t>
+            </w:r>
+          </w:p>
+        </w:tc>
+        <w:tc>
+          <w:tcPr>
+            <w:tcW w:w="3117" w:type="dxa"/>
+          </w:tcPr>
+          <w:p>
+            <w:pPr>
+              <w:cnfStyle w:val="000000100000" w:firstRow="0" w:lastRow="0" w:firstColumn="0" w:lastColumn="0" w:oddVBand="0" w:evenVBand="0" w:oddHBand="1" w:evenHBand="0" w:firstRowFirstColumn="0" w:firstRowLastColumn="0" w:lastRowFirstColumn="0" w:lastRowLastColumn="0"/>
+              <w:rPr>
+                <w:lang w:val="ru-RU"/>
+              </w:rPr>
+            </w:pPr>
+            <w:r>
+              <w:rPr>
+                <w:lang w:val="ru-RU"/>
+              </w:rPr>
+              <w:t>Провалов Л.В.</w:t>
+            </w:r>
+          </w:p>
+        </w:tc>
+      </w:tr>
     </w:tbl>
     <w:p/>
     <w:p>
@@ -296,6 +356,234 @@
           <w:lang w:val="ru-RU"/>
         </w:rPr>
         <w:lastRenderedPageBreak/>
+        <w:t>Общие характеристики</w:t>
+      </w:r>
+    </w:p>
+    <w:p>
+      <w:pPr>
+        <w:rPr>
+          <w:lang w:val="ru-RU"/>
+        </w:rPr>
+      </w:pPr>
+    </w:p>
+    <w:tbl>
+      <w:tblPr>
+        <w:tblStyle w:val="PlainTable2"/>
+        <w:tblW w:w="0" w:type="auto"/>
+        <w:tblLook w:val="04A0" w:firstRow="1" w:lastRow="0" w:firstColumn="1" w:lastColumn="0" w:noHBand="0" w:noVBand="1"/>
+      </w:tblPr>
+      <w:tblGrid>
+        <w:gridCol w:w="4675"/>
+        <w:gridCol w:w="4675"/>
+      </w:tblGrid>
+      <w:tr>
+        <w:trPr>
+          <w:cnfStyle w:val="100000000000" w:firstRow="1" w:lastRow="0" w:firstColumn="0" w:lastColumn="0" w:oddVBand="0" w:evenVBand="0" w:oddHBand="0" w:evenHBand="0" w:firstRowFirstColumn="0" w:firstRowLastColumn="0" w:lastRowFirstColumn="0" w:lastRowLastColumn="0"/>
+        </w:trPr>
+        <w:tc>
+          <w:tcPr>
+            <w:cnfStyle w:val="001000000000" w:firstRow="0" w:lastRow="0" w:firstColumn="1" w:lastColumn="0" w:oddVBand="0" w:evenVBand="0" w:oddHBand="0" w:evenHBand="0" w:firstRowFirstColumn="0" w:firstRowLastColumn="0" w:lastRowFirstColumn="0" w:lastRowLastColumn="0"/>
+            <w:tcW w:w="4675" w:type="dxa"/>
+          </w:tcPr>
+          <w:p>
+            <w:pPr>
+              <w:rPr>
+                <w:lang w:val="ru-RU"/>
+              </w:rPr>
+            </w:pPr>
+            <w:r>
+              <w:rPr>
+                <w:lang w:val="ru-RU"/>
+              </w:rPr>
+              <w:t>Среда разработки и тестирования</w:t>
+            </w:r>
+          </w:p>
+        </w:tc>
+        <w:tc>
+          <w:tcPr>
+            <w:tcW w:w="4675" w:type="dxa"/>
+          </w:tcPr>
+          <w:p>
+            <w:pPr>
+              <w:cnfStyle w:val="100000000000" w:firstRow="1" w:lastRow="0" w:firstColumn="0" w:lastColumn="0" w:oddVBand="0" w:evenVBand="0" w:oddHBand="0" w:evenHBand="0" w:firstRowFirstColumn="0" w:firstRowLastColumn="0" w:lastRowFirstColumn="0" w:lastRowLastColumn="0"/>
+              <w:rPr>
+                <w:b w:val="0"/>
+              </w:rPr>
+            </w:pPr>
+            <w:r>
+              <w:rPr>
+                <w:b w:val="0"/>
+              </w:rPr>
+              <w:t>Microsoft Visual Studio Professional 2015</w:t>
+            </w:r>
+          </w:p>
+        </w:tc>
+      </w:tr>
+      <w:tr>
+        <w:trPr>
+          <w:cnfStyle w:val="000000100000" w:firstRow="0" w:lastRow="0" w:firstColumn="0" w:lastColumn="0" w:oddVBand="0" w:evenVBand="0" w:oddHBand="1" w:evenHBand="0" w:firstRowFirstColumn="0" w:firstRowLastColumn="0" w:lastRowFirstColumn="0" w:lastRowLastColumn="0"/>
+        </w:trPr>
+        <w:tc>
+          <w:tcPr>
+            <w:cnfStyle w:val="001000000000" w:firstRow="0" w:lastRow="0" w:firstColumn="1" w:lastColumn="0" w:oddVBand="0" w:evenVBand="0" w:oddHBand="0" w:evenHBand="0" w:firstRowFirstColumn="0" w:firstRowLastColumn="0" w:lastRowFirstColumn="0" w:lastRowLastColumn="0"/>
+            <w:tcW w:w="4675" w:type="dxa"/>
+          </w:tcPr>
+          <w:p>
+            <w:r>
+              <w:rPr>
+                <w:lang w:val="ru-RU"/>
+              </w:rPr>
+              <w:t xml:space="preserve">Версия </w:t>
+            </w:r>
+            <w:r>
+              <w:t>.Net framework</w:t>
+            </w:r>
+          </w:p>
+        </w:tc>
+        <w:tc>
+          <w:tcPr>
+            <w:tcW w:w="4675" w:type="dxa"/>
+          </w:tcPr>
+          <w:p>
+            <w:pPr>
+              <w:cnfStyle w:val="000000100000" w:firstRow="0" w:lastRow="0" w:firstColumn="0" w:lastColumn="0" w:oddVBand="0" w:evenVBand="0" w:oddHBand="1" w:evenHBand="0" w:firstRowFirstColumn="0" w:firstRowLastColumn="0" w:lastRowFirstColumn="0" w:lastRowLastColumn="0"/>
+            </w:pPr>
+            <w:r>
+              <w:t>.net framework 4.0</w:t>
+            </w:r>
+          </w:p>
+        </w:tc>
+      </w:tr>
+      <w:tr>
+        <w:tc>
+          <w:tcPr>
+            <w:cnfStyle w:val="001000000000" w:firstRow="0" w:lastRow="0" w:firstColumn="1" w:lastColumn="0" w:oddVBand="0" w:evenVBand="0" w:oddHBand="0" w:evenHBand="0" w:firstRowFirstColumn="0" w:firstRowLastColumn="0" w:lastRowFirstColumn="0" w:lastRowLastColumn="0"/>
+            <w:tcW w:w="4675" w:type="dxa"/>
+          </w:tcPr>
+          <w:p>
+            <w:pPr>
+              <w:rPr>
+                <w:lang w:val="ru-RU"/>
+              </w:rPr>
+            </w:pPr>
+            <w:r>
+              <w:rPr>
+                <w:lang w:val="ru-RU"/>
+              </w:rPr>
+              <w:t>Библиотеки</w:t>
+            </w:r>
+          </w:p>
+        </w:tc>
+        <w:tc>
+          <w:tcPr>
+            <w:tcW w:w="4675" w:type="dxa"/>
+          </w:tcPr>
+          <w:p>
+            <w:pPr>
+              <w:cnfStyle w:val="000000000000" w:firstRow="0" w:lastRow="0" w:firstColumn="0" w:lastColumn="0" w:oddVBand="0" w:evenVBand="0" w:oddHBand="0" w:evenHBand="0" w:firstRowFirstColumn="0" w:firstRowLastColumn="0" w:lastRowFirstColumn="0" w:lastRowLastColumn="0"/>
+            </w:pPr>
+            <w:r>
+              <w:t>Crypt.dll</w:t>
+            </w:r>
+          </w:p>
+        </w:tc>
+      </w:tr>
+      <w:tr>
+        <w:trPr>
+          <w:cnfStyle w:val="000000100000" w:firstRow="0" w:lastRow="0" w:firstColumn="0" w:lastColumn="0" w:oddVBand="0" w:evenVBand="0" w:oddHBand="1" w:evenHBand="0" w:firstRowFirstColumn="0" w:firstRowLastColumn="0" w:lastRowFirstColumn="0" w:lastRowLastColumn="0"/>
+        </w:trPr>
+        <w:tc>
+          <w:tcPr>
+            <w:cnfStyle w:val="001000000000" w:firstRow="0" w:lastRow="0" w:firstColumn="1" w:lastColumn="0" w:oddVBand="0" w:evenVBand="0" w:oddHBand="0" w:evenHBand="0" w:firstRowFirstColumn="0" w:firstRowLastColumn="0" w:lastRowFirstColumn="0" w:lastRowLastColumn="0"/>
+            <w:tcW w:w="4675" w:type="dxa"/>
+          </w:tcPr>
+          <w:p>
+            <w:pPr>
+              <w:rPr>
+                <w:lang w:val="ru-RU"/>
+              </w:rPr>
+            </w:pPr>
+            <w:r>
+              <w:rPr>
+                <w:lang w:val="ru-RU"/>
+              </w:rPr>
+              <w:t>Сторонние библиотеки</w:t>
+            </w:r>
+          </w:p>
+        </w:tc>
+        <w:tc>
+          <w:tcPr>
+            <w:tcW w:w="4675" w:type="dxa"/>
+          </w:tcPr>
+          <w:p>
+            <w:pPr>
+              <w:cnfStyle w:val="000000100000" w:firstRow="0" w:lastRow="0" w:firstColumn="0" w:lastColumn="0" w:oddVBand="0" w:evenVBand="0" w:oddHBand="1" w:evenHBand="0" w:firstRowFirstColumn="0" w:firstRowLastColumn="0" w:lastRowFirstColumn="0" w:lastRowLastColumn="0"/>
+            </w:pPr>
+            <w:hyperlink w:anchor="_Log" w:history="1">
+              <w:r>
+                <w:rPr>
+                  <w:rStyle w:val="Hyperlink"/>
+                </w:rPr>
+                <w:t>NLo</w:t>
+              </w:r>
+              <w:r>
+                <w:rPr>
+                  <w:rStyle w:val="Hyperlink"/>
+                </w:rPr>
+                <w:t>g</w:t>
+              </w:r>
+              <w:r>
+                <w:rPr>
+                  <w:rStyle w:val="Hyperlink"/>
+                </w:rPr>
+                <w:t>.dll</w:t>
+              </w:r>
+            </w:hyperlink>
+          </w:p>
+        </w:tc>
+      </w:tr>
+    </w:tbl>
+    <w:p>
+      <w:pPr>
+        <w:rPr>
+          <w:lang w:val="ru-RU"/>
+        </w:rPr>
+      </w:pPr>
+    </w:p>
+    <w:p>
+      <w:pPr>
+        <w:pStyle w:val="Heading1"/>
+        <w:rPr>
+          <w:lang w:val="ru-RU"/>
+        </w:rPr>
+      </w:pPr>
+      <w:r>
+        <w:rPr>
+          <w:lang w:val="ru-RU"/>
+        </w:rPr>
+        <w:t>Архитектура</w:t>
+      </w:r>
+    </w:p>
+    <w:p>
+      <w:pPr>
+        <w:rPr>
+          <w:lang w:val="ru-RU"/>
+        </w:rPr>
+      </w:pPr>
+      <w:bookmarkStart w:id="0" w:name="_GoBack"/>
+      <w:bookmarkEnd w:id="0"/>
+    </w:p>
+    <w:p>
+      <w:pPr>
+        <w:pStyle w:val="Heading1"/>
+        <w:rPr>
+          <w:lang w:val="ru-RU"/>
+        </w:rPr>
+      </w:pPr>
+      <w:r>
+        <w:rPr>
+          <w:lang w:val="ru-RU"/>
+        </w:rPr>
         <w:t>Графический интерфейс пользователя.</w:t>
       </w:r>
     </w:p>
@@ -351,7 +639,7 @@
           <w:noProof/>
         </w:rPr>
         <w:drawing>
-          <wp:inline distT="0" distB="0" distL="0" distR="0">
+          <wp:inline distT="0" distB="0" distL="0" distR="0" wp14:anchorId="0A2C677E" wp14:editId="648AF070">
             <wp:extent cx="4619625" cy="2774736"/>
             <wp:effectExtent l="152400" t="152400" r="352425" b="368935"/>
             <wp:docPr id="1" name="Picture 1"/>
@@ -415,7 +703,6 @@
         </w:rPr>
         <w:t>Программа стартует с вызова конструктора главного окна. В нём происходит инициализация компонентов окна, создание процесса обновления интерфейса (</w:t>
       </w:r>
-      <w:proofErr w:type="spellStart"/>
       <w:r>
         <w:rPr>
           <w:rFonts w:ascii="Consolas" w:hAnsi="Consolas" w:cs="Consolas"/>
@@ -425,14 +712,12 @@
         </w:rPr>
         <w:t>FetchDownloaderManager</w:t>
       </w:r>
-      <w:proofErr w:type="spellEnd"/>
       <w:r>
         <w:rPr>
           <w:lang w:val="ru-RU"/>
         </w:rPr>
         <w:t>), а так же запуск инициализации настроек (</w:t>
       </w:r>
-      <w:proofErr w:type="spellStart"/>
       <w:r>
         <w:rPr>
           <w:rFonts w:ascii="Consolas" w:hAnsi="Consolas" w:cs="Consolas"/>
@@ -442,7 +727,6 @@
         </w:rPr>
         <w:t>FirstStartInitialization</w:t>
       </w:r>
-      <w:proofErr w:type="spellEnd"/>
       <w:r>
         <w:rPr>
           <w:lang w:val="ru-RU"/>
@@ -493,7 +777,6 @@
         </w:rPr>
         <w:t>Основные методы данного окна работают с объектом (</w:t>
       </w:r>
-      <w:proofErr w:type="spellStart"/>
       <w:r>
         <w:rPr>
           <w:rFonts w:ascii="Consolas" w:hAnsi="Consolas" w:cs="Consolas"/>
@@ -503,7 +786,6 @@
         </w:rPr>
         <w:t>DownloaderManager</w:t>
       </w:r>
-      <w:proofErr w:type="spellEnd"/>
       <w:r>
         <w:rPr>
           <w:lang w:val="ru-RU"/>
@@ -525,14 +807,12 @@
           <w:lang w:val="ru-RU"/>
         </w:rPr>
       </w:pPr>
-      <w:proofErr w:type="spellStart"/>
       <w:r>
         <w:rPr>
           <w:rStyle w:val="SubtleEmphasis"/>
         </w:rPr>
         <w:t>DownloaderManager</w:t>
       </w:r>
-      <w:proofErr w:type="spellEnd"/>
       <w:r>
         <w:rPr>
           <w:rStyle w:val="SubtleEmphasis"/>
@@ -540,14 +820,12 @@
         </w:rPr>
         <w:t>.</w:t>
       </w:r>
-      <w:proofErr w:type="spellStart"/>
       <w:r>
         <w:rPr>
           <w:rStyle w:val="SubtleEmphasis"/>
         </w:rPr>
         <w:t>StartAsync</w:t>
       </w:r>
-      <w:proofErr w:type="spellEnd"/>
       <w:r>
         <w:rPr>
           <w:rStyle w:val="SubtleEmphasis"/>
@@ -564,14 +842,12 @@
           <w:lang w:val="ru-RU"/>
         </w:rPr>
       </w:pPr>
-      <w:proofErr w:type="spellStart"/>
       <w:r>
         <w:rPr>
           <w:rStyle w:val="SubtleEmphasis"/>
         </w:rPr>
         <w:t>DownloaderManager</w:t>
       </w:r>
-      <w:proofErr w:type="spellEnd"/>
       <w:r>
         <w:rPr>
           <w:rStyle w:val="SubtleEmphasis"/>
@@ -625,9 +901,8 @@
         <w:rPr>
           <w:noProof/>
         </w:rPr>
-        <w:lastRenderedPageBreak/>
         <w:drawing>
-          <wp:inline distT="0" distB="0" distL="0" distR="0">
+          <wp:inline distT="0" distB="0" distL="0" distR="0" wp14:anchorId="4136E436" wp14:editId="71DDB831">
             <wp:extent cx="4619625" cy="2775723"/>
             <wp:effectExtent l="152400" t="152400" r="352425" b="367665"/>
             <wp:docPr id="2" name="Picture 2"/>
@@ -686,8 +961,6 @@
           <w:lang w:val="ru-RU"/>
         </w:rPr>
       </w:pPr>
-      <w:bookmarkStart w:id="0" w:name="_GoBack"/>
-      <w:bookmarkEnd w:id="0"/>
       <w:r>
         <w:t>Setting</w:t>
       </w:r>
@@ -746,8 +1019,9 @@
         <w:rPr>
           <w:noProof/>
         </w:rPr>
+        <w:lastRenderedPageBreak/>
         <w:drawing>
-          <wp:inline distT="0" distB="0" distL="0" distR="0">
+          <wp:inline distT="0" distB="0" distL="0" distR="0" wp14:anchorId="61F02211" wp14:editId="5457C02A">
             <wp:extent cx="3532556" cy="2514600"/>
             <wp:effectExtent l="152400" t="152400" r="353695" b="361950"/>
             <wp:docPr id="3" name="Picture 3"/>
@@ -823,7 +1097,6 @@
         <w:rPr>
           <w:lang w:val="ru-RU"/>
         </w:rPr>
-        <w:lastRenderedPageBreak/>
         <w:t>М</w:t>
       </w:r>
       <w:r>
@@ -845,11 +1118,9 @@
         </w:rPr>
         <w:t xml:space="preserve">Программа </w:t>
       </w:r>
-      <w:proofErr w:type="spellStart"/>
       <w:r>
         <w:t>KodUp</w:t>
       </w:r>
-      <w:proofErr w:type="spellEnd"/>
       <w:r>
         <w:rPr>
           <w:lang w:val="ru-RU"/>
@@ -874,14 +1145,12 @@
           <w:lang w:val="ru-RU"/>
         </w:rPr>
       </w:pPr>
-      <w:proofErr w:type="spellStart"/>
       <w:r>
         <w:rPr>
           <w:b/>
         </w:rPr>
         <w:t>DownloaderManager</w:t>
       </w:r>
-      <w:proofErr w:type="spellEnd"/>
       <w:r>
         <w:rPr>
           <w:lang w:val="ru-RU"/>
@@ -894,11 +1163,9 @@
         </w:rPr>
         <w:t xml:space="preserve">Отвечает за чтение настроек, загрузку и разбор фалов </w:t>
       </w:r>
-      <w:proofErr w:type="spellStart"/>
       <w:r>
         <w:t>autocomplect</w:t>
       </w:r>
-      <w:proofErr w:type="spellEnd"/>
       <w:r>
         <w:rPr>
           <w:lang w:val="ru-RU"/>
@@ -926,11 +1193,9 @@
         </w:rPr>
         <w:t xml:space="preserve"> Так же отвечает за очистку директории </w:t>
       </w:r>
-      <w:proofErr w:type="spellStart"/>
       <w:r>
         <w:t>OperUp</w:t>
       </w:r>
-      <w:proofErr w:type="spellEnd"/>
       <w:r>
         <w:rPr>
           <w:lang w:val="ru-RU"/>
@@ -970,14 +1235,12 @@
           <w:lang w:val="ru-RU"/>
         </w:rPr>
       </w:pPr>
-      <w:proofErr w:type="spellStart"/>
       <w:r>
         <w:rPr>
           <w:b/>
         </w:rPr>
         <w:t>LoadingManager</w:t>
       </w:r>
-      <w:proofErr w:type="spellEnd"/>
       <w:r>
         <w:rPr>
           <w:lang w:val="ru-RU"/>
@@ -1008,14 +1271,12 @@
           <w:lang w:val="ru-RU"/>
         </w:rPr>
       </w:pPr>
-      <w:proofErr w:type="spellStart"/>
       <w:r>
         <w:rPr>
           <w:b/>
         </w:rPr>
         <w:t>DownloadFile</w:t>
       </w:r>
-      <w:proofErr w:type="spellEnd"/>
       <w:r>
         <w:rPr>
           <w:lang w:val="ru-RU"/>
@@ -1037,7 +1298,6 @@
         </w:rPr>
         <w:t>), методы замены старой версии. Инкапсулирует непосредственный модуль загрузки файла (</w:t>
       </w:r>
-      <w:proofErr w:type="spellStart"/>
       <w:r>
         <w:rPr>
           <w:rFonts w:ascii="Consolas" w:hAnsi="Consolas" w:cs="Consolas"/>
@@ -1047,7 +1307,6 @@
         </w:rPr>
         <w:t>FTPDownloader</w:t>
       </w:r>
-      <w:proofErr w:type="spellEnd"/>
       <w:r>
         <w:rPr>
           <w:lang w:val="ru-RU"/>
@@ -1066,14 +1325,12 @@
           <w:lang w:val="ru-RU"/>
         </w:rPr>
       </w:pPr>
-      <w:proofErr w:type="spellStart"/>
       <w:r>
         <w:rPr>
           <w:b/>
         </w:rPr>
         <w:t>FTPDownloader</w:t>
       </w:r>
-      <w:proofErr w:type="spellEnd"/>
       <w:r>
         <w:rPr>
           <w:lang w:val="ru-RU"/>
@@ -1098,14 +1355,12 @@
           <w:lang w:val="ru-RU"/>
         </w:rPr>
       </w:pPr>
-      <w:proofErr w:type="spellStart"/>
       <w:r>
         <w:rPr>
           <w:b/>
         </w:rPr>
         <w:t>FTPWorker</w:t>
       </w:r>
-      <w:proofErr w:type="spellEnd"/>
       <w:r>
         <w:rPr>
           <w:b/>
@@ -1113,14 +1368,12 @@
         </w:rPr>
         <w:t xml:space="preserve">, </w:t>
       </w:r>
-      <w:proofErr w:type="spellStart"/>
       <w:r>
         <w:rPr>
           <w:b/>
         </w:rPr>
         <w:t>FTPClient</w:t>
       </w:r>
-      <w:proofErr w:type="spellEnd"/>
       <w:r>
         <w:rPr>
           <w:lang w:val="ru-RU"/>
@@ -1169,14 +1422,13 @@
           <w:lang w:val="ru-RU"/>
         </w:rPr>
       </w:pPr>
-      <w:proofErr w:type="spellStart"/>
       <w:r>
         <w:rPr>
           <w:b/>
         </w:rPr>
+        <w:lastRenderedPageBreak/>
         <w:t>ReportWriter</w:t>
       </w:r>
-      <w:proofErr w:type="spellEnd"/>
       <w:r>
         <w:rPr>
           <w:lang w:val="ru-RU"/>
@@ -1258,13 +1510,8 @@
         </w:rPr>
         <w:t xml:space="preserve">Модуль логирования процесса работы. Использует библиотеку </w:t>
       </w:r>
-      <w:proofErr w:type="spellStart"/>
-      <w:r>
-        <w:t>NLog</w:t>
-      </w:r>
-      <w:proofErr w:type="spellEnd"/>
-      <w:r>
-        <w:t>.</w:t>
+      <w:r>
+        <w:t>NLog.</w:t>
       </w:r>
     </w:p>
     <w:p>
@@ -1296,11 +1543,9 @@
         </w:rPr>
         <w:t xml:space="preserve">Набор классов описывающих структуру </w:t>
       </w:r>
-      <w:proofErr w:type="spellStart"/>
       <w:r>
         <w:t>Autocomplect</w:t>
       </w:r>
-      <w:proofErr w:type="spellEnd"/>
       <w:r>
         <w:rPr>
           <w:lang w:val="ru-RU"/>
@@ -1368,14 +1613,12 @@
         </w:rPr>
         <w:t xml:space="preserve">, </w:t>
       </w:r>
-      <w:proofErr w:type="spellStart"/>
       <w:r>
         <w:rPr>
           <w:b/>
         </w:rPr>
         <w:t>FtpConfiguration</w:t>
       </w:r>
-      <w:proofErr w:type="spellEnd"/>
       <w:r>
         <w:rPr>
           <w:b/>
@@ -1422,7 +1665,6 @@
         </w:rPr>
         <w:t>Содержит списки файлов ожидающих обновление и не нуждающихся в обновлении. (</w:t>
       </w:r>
-      <w:proofErr w:type="spellStart"/>
       <w:r>
         <w:rPr>
           <w:rFonts w:ascii="Consolas" w:hAnsi="Consolas" w:cs="Consolas"/>
@@ -1432,7 +1674,6 @@
         </w:rPr>
         <w:t>DownloadingItems</w:t>
       </w:r>
-      <w:proofErr w:type="spellEnd"/>
       <w:r>
         <w:rPr>
           <w:rFonts w:ascii="Consolas" w:hAnsi="Consolas" w:cs="Consolas"/>
@@ -1462,7 +1703,6 @@
         </w:rPr>
         <w:t>_</w:t>
       </w:r>
-      <w:proofErr w:type="spellStart"/>
       <w:r>
         <w:rPr>
           <w:rFonts w:ascii="Consolas" w:hAnsi="Consolas" w:cs="Consolas"/>
@@ -1472,7 +1712,6 @@
         </w:rPr>
         <w:t>DownloadingItems</w:t>
       </w:r>
-      <w:proofErr w:type="spellEnd"/>
       <w:r>
         <w:rPr>
           <w:rFonts w:ascii="Consolas" w:hAnsi="Consolas" w:cs="Consolas"/>
@@ -1502,7 +1741,6 @@
         </w:rPr>
         <w:t>Основной метод асинхронная загрузка обновления (</w:t>
       </w:r>
-      <w:proofErr w:type="spellStart"/>
       <w:r>
         <w:rPr>
           <w:rFonts w:ascii="Consolas" w:hAnsi="Consolas" w:cs="Consolas"/>
@@ -1512,7 +1750,6 @@
         </w:rPr>
         <w:t>StartAsync</w:t>
       </w:r>
-      <w:proofErr w:type="spellEnd"/>
       <w:r>
         <w:rPr>
           <w:lang w:val="ru-RU"/>
@@ -1574,7 +1811,6 @@
           <w:lang w:val="ru-RU"/>
         </w:rPr>
       </w:pPr>
-      <w:proofErr w:type="spellStart"/>
       <w:r>
         <w:rPr>
           <w:rFonts w:ascii="Consolas" w:hAnsi="Consolas" w:cs="Consolas"/>
@@ -1584,7 +1820,6 @@
         </w:rPr>
         <w:t>DelayedStartFunc</w:t>
       </w:r>
-      <w:proofErr w:type="spellEnd"/>
       <w:r>
         <w:rPr>
           <w:rFonts w:ascii="Consolas" w:hAnsi="Consolas" w:cs="Consolas"/>
@@ -1624,7 +1859,6 @@
           <w:sz w:val="19"/>
           <w:szCs w:val="19"/>
         </w:rPr>
-        <w:lastRenderedPageBreak/>
         <w:t>Initialize</w:t>
       </w:r>
       <w:r>
@@ -1669,7 +1903,6 @@
         </w:rPr>
         <w:t>Чтение не зашифрованного файла конфигурации (</w:t>
       </w:r>
-      <w:proofErr w:type="spellStart"/>
       <w:r>
         <w:rPr>
           <w:rFonts w:ascii="Consolas" w:hAnsi="Consolas" w:cs="Consolas"/>
@@ -1679,7 +1912,6 @@
         </w:rPr>
         <w:t>AppConfig</w:t>
       </w:r>
-      <w:proofErr w:type="spellEnd"/>
       <w:r>
         <w:rPr>
           <w:rFonts w:ascii="Consolas" w:hAnsi="Consolas" w:cs="Consolas"/>
@@ -1733,11 +1965,9 @@
         </w:rPr>
         <w:t>*.</w:t>
       </w:r>
-      <w:proofErr w:type="spellStart"/>
       <w:r>
         <w:t>reg</w:t>
       </w:r>
-      <w:proofErr w:type="spellEnd"/>
       <w:r>
         <w:rPr>
           <w:lang w:val="ru-RU"/>
@@ -1768,19 +1998,9 @@
         </w:rPr>
         <w:t xml:space="preserve">Создание экземпляров модулей, </w:t>
       </w:r>
-      <w:proofErr w:type="spellStart"/>
-      <w:r>
-        <w:t>FtpWorker</w:t>
-      </w:r>
-      <w:proofErr w:type="spellEnd"/>
-      <w:r>
-        <w:t xml:space="preserve">, </w:t>
-      </w:r>
-      <w:proofErr w:type="spellStart"/>
-      <w:r>
-        <w:t>LoadingManager</w:t>
-      </w:r>
-      <w:proofErr w:type="spellEnd"/>
+      <w:r>
+        <w:t>FtpWorker, LoadingManager</w:t>
+      </w:r>
     </w:p>
     <w:p>
       <w:pPr>
@@ -1793,7 +2013,6 @@
           <w:lang w:val="ru-RU"/>
         </w:rPr>
       </w:pPr>
-      <w:proofErr w:type="spellStart"/>
       <w:r>
         <w:rPr>
           <w:rFonts w:ascii="Consolas" w:hAnsi="Consolas" w:cs="Consolas"/>
@@ -1803,7 +2022,6 @@
         </w:rPr>
         <w:t>GetDBListWithSize</w:t>
       </w:r>
-      <w:proofErr w:type="spellEnd"/>
       <w:r>
         <w:rPr>
           <w:rFonts w:ascii="Consolas" w:hAnsi="Consolas" w:cs="Consolas"/>
@@ -1865,7 +2083,6 @@
           <w:lang w:val="ru-RU"/>
         </w:rPr>
       </w:pPr>
-      <w:proofErr w:type="spellStart"/>
       <w:r>
         <w:rPr>
           <w:rFonts w:ascii="Consolas" w:hAnsi="Consolas" w:cs="Consolas"/>
@@ -1875,7 +2092,6 @@
         </w:rPr>
         <w:t>GetListOfToms</w:t>
       </w:r>
-      <w:proofErr w:type="spellEnd"/>
       <w:r>
         <w:rPr>
           <w:rFonts w:ascii="Consolas" w:hAnsi="Consolas" w:cs="Consolas"/>
@@ -1963,7 +2179,6 @@
         </w:rPr>
         <w:t xml:space="preserve">Определение необходимости загрузки тома и формирование очереди загрузки в модуле </w:t>
       </w:r>
-      <w:proofErr w:type="spellStart"/>
       <w:r>
         <w:t>L</w:t>
       </w:r>
@@ -1976,7 +2191,6 @@
         </w:rPr>
         <w:t>oadingManager</w:t>
       </w:r>
-      <w:proofErr w:type="spellEnd"/>
     </w:p>
     <w:p>
       <w:pPr>
@@ -1989,7 +2203,6 @@
           <w:lang w:val="ru-RU"/>
         </w:rPr>
       </w:pPr>
-      <w:proofErr w:type="spellStart"/>
       <w:r>
         <w:rPr>
           <w:rFonts w:ascii="Consolas" w:hAnsi="Consolas" w:cs="Consolas"/>
@@ -1999,7 +2212,6 @@
         </w:rPr>
         <w:t>StopKTServices</w:t>
       </w:r>
-      <w:proofErr w:type="spellEnd"/>
       <w:r>
         <w:rPr>
           <w:rFonts w:ascii="Consolas" w:hAnsi="Consolas" w:cs="Consolas"/>
@@ -2071,7 +2283,6 @@
         </w:rPr>
         <w:t xml:space="preserve">Ожидание загрузки файлов модулем </w:t>
       </w:r>
-      <w:proofErr w:type="spellStart"/>
       <w:r>
         <w:rPr>
           <w:rFonts w:ascii="Consolas" w:hAnsi="Consolas" w:cs="Consolas"/>
@@ -2081,7 +2292,6 @@
         </w:rPr>
         <w:t>LoadingModel</w:t>
       </w:r>
-      <w:proofErr w:type="spellEnd"/>
       <w:r>
         <w:rPr>
           <w:rFonts w:ascii="Consolas" w:hAnsi="Consolas" w:cs="Consolas"/>
@@ -2114,7 +2324,6 @@
         </w:rPr>
         <w:t xml:space="preserve">При условии загрузки всех обновлений, очистка директории </w:t>
       </w:r>
-      <w:proofErr w:type="spellStart"/>
       <w:r>
         <w:rPr>
           <w:rFonts w:ascii="Consolas" w:hAnsi="Consolas" w:cs="Consolas"/>
@@ -2124,7 +2333,6 @@
         </w:rPr>
         <w:t>OperUp</w:t>
       </w:r>
-      <w:proofErr w:type="spellEnd"/>
       <w:r>
         <w:rPr>
           <w:rFonts w:ascii="Consolas" w:hAnsi="Consolas" w:cs="Consolas"/>
@@ -2235,7 +2443,6 @@
         </w:rPr>
         <w:t>, позволяющий добавлять файлы для загрузки формируя очередь загрузки. Реализующий асинхронную загрузку данных(</w:t>
       </w:r>
-      <w:proofErr w:type="spellStart"/>
       <w:r>
         <w:rPr>
           <w:rFonts w:ascii="Consolas" w:hAnsi="Consolas" w:cs="Consolas"/>
@@ -2245,7 +2452,6 @@
         </w:rPr>
         <w:t>BeginAsync</w:t>
       </w:r>
-      <w:proofErr w:type="spellEnd"/>
       <w:r>
         <w:rPr>
           <w:lang w:val="ru-RU"/>
@@ -2291,7 +2497,6 @@
         </w:rPr>
         <w:t xml:space="preserve"> (</w:t>
       </w:r>
-      <w:proofErr w:type="spellStart"/>
       <w:r>
         <w:rPr>
           <w:rFonts w:ascii="Consolas" w:hAnsi="Consolas" w:cs="Consolas"/>
@@ -2301,7 +2506,6 @@
         </w:rPr>
         <w:t>GetStatuses</w:t>
       </w:r>
-      <w:proofErr w:type="spellEnd"/>
       <w:r>
         <w:rPr>
           <w:lang w:val="ru-RU"/>
@@ -2325,9 +2529,9 @@
         <w:rPr>
           <w:lang w:val="ru-RU"/>
         </w:rPr>
+        <w:lastRenderedPageBreak/>
         <w:t>Основной метод (</w:t>
       </w:r>
-      <w:proofErr w:type="spellStart"/>
       <w:r>
         <w:rPr>
           <w:rFonts w:ascii="Consolas" w:hAnsi="Consolas" w:cs="Consolas"/>
@@ -2337,7 +2541,6 @@
         </w:rPr>
         <w:t>BeginAsync</w:t>
       </w:r>
-      <w:proofErr w:type="spellEnd"/>
       <w:r>
         <w:rPr>
           <w:lang w:val="ru-RU"/>
@@ -2352,11 +2555,9 @@
           <w:lang w:val="ru-RU"/>
         </w:rPr>
       </w:pPr>
-      <w:proofErr w:type="spellStart"/>
       <w:r>
         <w:t>DownloadFile</w:t>
       </w:r>
-      <w:proofErr w:type="spellEnd"/>
     </w:p>
     <w:p>
       <w:pPr>
@@ -2370,11 +2571,9 @@
         </w:rPr>
         <w:t xml:space="preserve">Класс инкапсулирующий объект класса </w:t>
       </w:r>
-      <w:proofErr w:type="spellStart"/>
       <w:r>
         <w:t>FileDownloader</w:t>
       </w:r>
-      <w:proofErr w:type="spellEnd"/>
       <w:r>
         <w:rPr>
           <w:lang w:val="ru-RU"/>
@@ -2387,7 +2586,6 @@
         </w:rPr>
         <w:t xml:space="preserve">и абстрагирующий сущность обновляемого файла. Основные методы данного класса </w:t>
       </w:r>
-      <w:proofErr w:type="spellStart"/>
       <w:r>
         <w:rPr>
           <w:rFonts w:ascii="Consolas" w:hAnsi="Consolas" w:cs="Consolas"/>
@@ -2397,7 +2595,6 @@
         </w:rPr>
         <w:t>DestinationFileDownloadedLength</w:t>
       </w:r>
-      <w:proofErr w:type="spellEnd"/>
       <w:r>
         <w:rPr>
           <w:rFonts w:ascii="Consolas" w:hAnsi="Consolas" w:cs="Consolas"/>
@@ -2408,7 +2605,6 @@
         </w:rPr>
         <w:t xml:space="preserve"> – получение размера загружаемого файла, сначала копии, а затем и обновленного. </w:t>
       </w:r>
-      <w:proofErr w:type="spellStart"/>
       <w:r>
         <w:rPr>
           <w:rFonts w:ascii="Consolas" w:hAnsi="Consolas" w:cs="Consolas"/>
@@ -2418,7 +2614,6 @@
         </w:rPr>
         <w:t>OverwriteDestinationFile</w:t>
       </w:r>
-      <w:proofErr w:type="spellEnd"/>
       <w:r>
         <w:rPr>
           <w:rFonts w:ascii="Consolas" w:hAnsi="Consolas" w:cs="Consolas"/>
@@ -2437,11 +2632,9 @@
           <w:lang w:val="ru-RU"/>
         </w:rPr>
       </w:pPr>
-      <w:proofErr w:type="spellStart"/>
       <w:r>
         <w:t>FTPDownloader</w:t>
       </w:r>
-      <w:proofErr w:type="spellEnd"/>
     </w:p>
     <w:p>
       <w:pPr>
@@ -2474,7 +2667,6 @@
         </w:rPr>
         <w:t xml:space="preserve">сервера с поддержкой дозагрузки. </w:t>
       </w:r>
-      <w:proofErr w:type="spellStart"/>
       <w:r>
         <w:rPr>
           <w:rFonts w:ascii="Consolas" w:hAnsi="Consolas" w:cs="Consolas"/>
@@ -2484,7 +2676,6 @@
         </w:rPr>
         <w:t>BeginAsync</w:t>
       </w:r>
-      <w:proofErr w:type="spellEnd"/>
       <w:r>
         <w:rPr>
           <w:rFonts w:ascii="Consolas" w:hAnsi="Consolas" w:cs="Consolas"/>
@@ -2631,7 +2822,6 @@
           <w:lang w:val="ru-RU"/>
         </w:rPr>
       </w:pPr>
-      <w:proofErr w:type="spellStart"/>
       <w:r>
         <w:rPr>
           <w:rFonts w:ascii="Consolas" w:hAnsi="Consolas" w:cs="Consolas"/>
@@ -2641,7 +2831,6 @@
         </w:rPr>
         <w:t>ResumeFtpFileDownload</w:t>
       </w:r>
-      <w:proofErr w:type="spellEnd"/>
       <w:r>
         <w:rPr>
           <w:rFonts w:ascii="Consolas" w:hAnsi="Consolas" w:cs="Consolas"/>
@@ -2760,7 +2949,6 @@
         </w:rPr>
         <w:t xml:space="preserve">запрашивается файл с отступом по количеству байт равному размеру недокачанного файла на локальном клиенте. Происходит потоковое копирование файла. По окончанию загрузки потоки закрываются, генерируется событие сигнализирующее об окончании загрузки. В результате которого вызывается метод </w:t>
       </w:r>
-      <w:proofErr w:type="spellStart"/>
       <w:r>
         <w:rPr>
           <w:rFonts w:ascii="Consolas" w:hAnsi="Consolas" w:cs="Consolas"/>
@@ -2770,7 +2958,6 @@
         </w:rPr>
         <w:t>OverwriteDestinationFile</w:t>
       </w:r>
-      <w:proofErr w:type="spellEnd"/>
       <w:r>
         <w:rPr>
           <w:rFonts w:ascii="Consolas" w:hAnsi="Consolas" w:cs="Consolas"/>
@@ -2791,7 +2978,6 @@
         </w:rPr>
         <w:t xml:space="preserve">класса </w:t>
       </w:r>
-      <w:proofErr w:type="spellStart"/>
       <w:r>
         <w:rPr>
           <w:rFonts w:ascii="Consolas" w:hAnsi="Consolas" w:cs="Consolas"/>
@@ -2801,7 +2987,6 @@
         </w:rPr>
         <w:t>DownloadFile</w:t>
       </w:r>
-      <w:proofErr w:type="spellEnd"/>
       <w:r>
         <w:rPr>
           <w:rFonts w:ascii="Consolas" w:hAnsi="Consolas" w:cs="Consolas"/>
@@ -2827,7 +3012,6 @@
           <w:szCs w:val="19"/>
           <w:lang w:val="ru-RU"/>
         </w:rPr>
-        <w:lastRenderedPageBreak/>
         <w:t xml:space="preserve">При возникновении исключительных ситуаций при загрузке, генерируются соответствующие события вызывающие пропуск загрузки и вывод сообщений в логи и в </w:t>
       </w:r>
       <w:r>
@@ -2926,11 +3110,9 @@
           <w:lang w:val="ru-RU"/>
         </w:rPr>
       </w:pPr>
-      <w:proofErr w:type="spellStart"/>
       <w:r>
         <w:t>ReportWriter</w:t>
       </w:r>
-      <w:proofErr w:type="spellEnd"/>
     </w:p>
     <w:p>
       <w:pPr>
@@ -3039,6 +3221,8 @@
           <w:lang w:val="ru-RU"/>
         </w:rPr>
       </w:pPr>
+      <w:bookmarkStart w:id="1" w:name="_Log"/>
+      <w:bookmarkEnd w:id="1"/>
       <w:r>
         <w:t>Log</w:t>
       </w:r>
@@ -3055,139 +3239,24 @@
         </w:rPr>
         <w:t xml:space="preserve">Класс реализующий логирование процесса выполнения программы. При реализации использовалась библиотека </w:t>
       </w:r>
-      <w:proofErr w:type="spellStart"/>
       <w:r>
         <w:t>NLog</w:t>
       </w:r>
-      <w:proofErr w:type="spellEnd"/>
       <w:r>
         <w:rPr>
           <w:lang w:val="ru-RU"/>
         </w:rPr>
         <w:t>. (</w:t>
       </w:r>
-      <w:r>
-        <w:fldChar w:fldCharType="begin"/>
-      </w:r>
-      <w:r>
-        <w:rPr>
-          <w:lang w:val="ru-RU"/>
-        </w:rPr>
-        <w:instrText xml:space="preserve"> </w:instrText>
-      </w:r>
-      <w:r>
-        <w:instrText>HYPERLINK</w:instrText>
-      </w:r>
-      <w:r>
-        <w:rPr>
-          <w:lang w:val="ru-RU"/>
-        </w:rPr>
-        <w:instrText xml:space="preserve"> "</w:instrText>
-      </w:r>
-      <w:r>
-        <w:instrText>https</w:instrText>
-      </w:r>
-      <w:r>
-        <w:rPr>
-          <w:lang w:val="ru-RU"/>
-        </w:rPr>
-        <w:instrText>://</w:instrText>
-      </w:r>
-      <w:r>
-        <w:instrText>github</w:instrText>
-      </w:r>
-      <w:r>
-        <w:rPr>
-          <w:lang w:val="ru-RU"/>
-        </w:rPr>
-        <w:instrText>.</w:instrText>
-      </w:r>
-      <w:r>
-        <w:instrText>com</w:instrText>
-      </w:r>
-      <w:r>
-        <w:rPr>
-          <w:lang w:val="ru-RU"/>
-        </w:rPr>
-        <w:instrText>/</w:instrText>
-      </w:r>
-      <w:r>
-        <w:instrText>NLog</w:instrText>
-      </w:r>
-      <w:r>
-        <w:rPr>
-          <w:lang w:val="ru-RU"/>
-        </w:rPr>
-        <w:instrText>/</w:instrText>
-      </w:r>
-      <w:r>
-        <w:instrText>NLog</w:instrText>
-      </w:r>
-      <w:r>
-        <w:rPr>
-          <w:lang w:val="ru-RU"/>
-        </w:rPr>
-        <w:instrText>/</w:instrText>
-      </w:r>
-      <w:r>
-        <w:instrText>wiki</w:instrText>
-      </w:r>
-      <w:r>
-        <w:rPr>
-          <w:lang w:val="ru-RU"/>
-        </w:rPr>
-        <w:instrText>/</w:instrText>
-      </w:r>
-      <w:r>
-        <w:instrText>Tutorial</w:instrText>
-      </w:r>
-      <w:r>
-        <w:rPr>
-          <w:lang w:val="ru-RU"/>
-        </w:rPr>
-        <w:instrText>" \</w:instrText>
-      </w:r>
-      <w:r>
-        <w:instrText>l</w:instrText>
-      </w:r>
-      <w:r>
-        <w:rPr>
-          <w:lang w:val="ru-RU"/>
-        </w:rPr>
-        <w:instrText xml:space="preserve"> "</w:instrText>
-      </w:r>
-      <w:r>
-        <w:instrText>configuration</w:instrText>
-      </w:r>
-      <w:r>
-        <w:rPr>
-          <w:lang w:val="ru-RU"/>
-        </w:rPr>
-        <w:instrText>"</w:instrText>
-      </w:r>
-      <w:r>
-        <w:rPr>
-          <w:lang w:val="ru-RU"/>
-        </w:rPr>
-        <w:instrText xml:space="preserve"> </w:instrText>
-      </w:r>
-      <w:r>
-        <w:fldChar w:fldCharType="separate"/>
-      </w:r>
-      <w:r>
-        <w:rPr>
-          <w:rStyle w:val="Hyperlink"/>
-          <w:lang w:val="ru-RU"/>
-        </w:rPr>
-        <w:t>https://github.com/NLog/NLog/wiki/Tutorial#configuration</w:t>
-      </w:r>
-      <w:r>
-        <w:rPr>
-          <w:rStyle w:val="Hyperlink"/>
-          <w:lang w:val="ru-RU"/>
-        </w:rPr>
-        <w:fldChar w:fldCharType="end"/>
-      </w:r>
+      <w:hyperlink r:id="rId9" w:anchor="configuration" w:history="1">
+        <w:r>
+          <w:rPr>
+            <w:rStyle w:val="Hyperlink"/>
+            <w:lang w:val="ru-RU"/>
+          </w:rPr>
+          <w:t>https://github.com/NLog/NLog/wiki/Tutorial#configuration</w:t>
+        </w:r>
+      </w:hyperlink>
       <w:r>
         <w:rPr>
           <w:lang w:val="ru-RU"/>
@@ -3207,22 +3276,18 @@
         </w:rPr>
         <w:t xml:space="preserve">Процесс логирования предоставляет возможность настройки уровня (детализации) логирования. Для этого надо изменить конфигурационный файл </w:t>
       </w:r>
-      <w:proofErr w:type="spellStart"/>
       <w:r>
         <w:t>NLog</w:t>
       </w:r>
-      <w:proofErr w:type="spellEnd"/>
       <w:r>
         <w:rPr>
           <w:lang w:val="ru-RU"/>
         </w:rPr>
         <w:t>.</w:t>
       </w:r>
-      <w:proofErr w:type="spellStart"/>
       <w:r>
         <w:t>config</w:t>
       </w:r>
-      <w:proofErr w:type="spellEnd"/>
     </w:p>
     <w:p>
       <w:pPr>
@@ -3401,7 +3466,6 @@
         </w:rPr>
         <w:t xml:space="preserve"> </w:t>
       </w:r>
-      <w:proofErr w:type="spellStart"/>
       <w:r>
         <w:rPr>
           <w:rFonts w:ascii="Consolas" w:hAnsi="Consolas" w:cs="Consolas"/>
@@ -3411,7 +3475,6 @@
         </w:rPr>
         <w:t>minlevel</w:t>
       </w:r>
-      <w:proofErr w:type="spellEnd"/>
       <w:r>
         <w:rPr>
           <w:rFonts w:ascii="Consolas" w:hAnsi="Consolas" w:cs="Consolas"/>
@@ -3457,7 +3520,6 @@
         </w:rPr>
         <w:t xml:space="preserve"> </w:t>
       </w:r>
-      <w:proofErr w:type="spellStart"/>
       <w:r>
         <w:rPr>
           <w:rFonts w:ascii="Consolas" w:hAnsi="Consolas" w:cs="Consolas"/>
@@ -3467,7 +3529,6 @@
         </w:rPr>
         <w:t>writeTo</w:t>
       </w:r>
-      <w:proofErr w:type="spellEnd"/>
       <w:r>
         <w:rPr>
           <w:rFonts w:ascii="Consolas" w:hAnsi="Consolas" w:cs="Consolas"/>
@@ -3486,7 +3547,6 @@
         </w:rPr>
         <w:t>"</w:t>
       </w:r>
-      <w:proofErr w:type="spellStart"/>
       <w:r>
         <w:rPr>
           <w:rFonts w:ascii="Consolas" w:hAnsi="Consolas" w:cs="Consolas"/>
@@ -3496,7 +3556,6 @@
         </w:rPr>
         <w:t>logfile</w:t>
       </w:r>
-      <w:proofErr w:type="spellEnd"/>
       <w:r>
         <w:rPr>
           <w:rFonts w:ascii="Consolas" w:hAnsi="Consolas" w:cs="Consolas"/>
@@ -3566,6 +3625,7 @@
         <w:rPr>
           <w:lang w:val="ru-RU"/>
         </w:rPr>
+        <w:lastRenderedPageBreak/>
         <w:t>Необходимо поменять атрибут minlevel на одно из следующих значений:</w:t>
       </w:r>
     </w:p>
@@ -3691,7 +3751,6 @@
         </w:rPr>
         <w:t>Представляет собой модель конфигурации (</w:t>
       </w:r>
-      <w:proofErr w:type="spellStart"/>
       <w:r>
         <w:rPr>
           <w:rFonts w:ascii="Consolas" w:hAnsi="Consolas" w:cs="Consolas"/>
@@ -3701,7 +3760,6 @@
         </w:rPr>
         <w:t>ConfigurationModel</w:t>
       </w:r>
-      <w:proofErr w:type="spellEnd"/>
       <w:r>
         <w:rPr>
           <w:lang w:val="ru-RU"/>
@@ -3766,7 +3824,6 @@
         </w:rPr>
         <w:t xml:space="preserve">  &lt;</w:t>
       </w:r>
-      <w:proofErr w:type="spellStart"/>
       <w:r>
         <w:rPr>
           <w:rFonts w:ascii="Consolas" w:hAnsi="Consolas" w:cs="Consolas"/>
@@ -3776,7 +3833,6 @@
         </w:rPr>
         <w:t>RegFile</w:t>
       </w:r>
-      <w:proofErr w:type="spellEnd"/>
       <w:r>
         <w:rPr>
           <w:rFonts w:ascii="Consolas" w:hAnsi="Consolas" w:cs="Consolas"/>
@@ -3787,7 +3843,6 @@
         </w:rPr>
         <w:t>&gt;&lt;/</w:t>
       </w:r>
-      <w:proofErr w:type="spellStart"/>
       <w:r>
         <w:rPr>
           <w:rFonts w:ascii="Consolas" w:hAnsi="Consolas" w:cs="Consolas"/>
@@ -3797,7 +3852,6 @@
         </w:rPr>
         <w:t>RegFile</w:t>
       </w:r>
-      <w:proofErr w:type="spellEnd"/>
       <w:r>
         <w:rPr>
           <w:rFonts w:ascii="Consolas" w:hAnsi="Consolas" w:cs="Consolas"/>
@@ -3858,7 +3912,6 @@
         </w:rPr>
         <w:t xml:space="preserve"> до регистрационного файла *.</w:t>
       </w:r>
-      <w:proofErr w:type="spellStart"/>
       <w:r>
         <w:rPr>
           <w:rFonts w:ascii="Consolas" w:hAnsi="Consolas" w:cs="Consolas"/>
@@ -3878,7 +3931,6 @@
         </w:rPr>
         <w:t>reg</w:t>
       </w:r>
-      <w:proofErr w:type="spellEnd"/>
       <w:r>
         <w:rPr>
           <w:rFonts w:ascii="Consolas" w:hAnsi="Consolas" w:cs="Consolas"/>
@@ -3982,7 +4034,6 @@
         </w:rPr>
         <w:t>&lt;</w:t>
       </w:r>
-      <w:proofErr w:type="spellStart"/>
       <w:r>
         <w:rPr>
           <w:rFonts w:ascii="Consolas" w:hAnsi="Consolas" w:cs="Consolas"/>
@@ -3992,7 +4043,6 @@
         </w:rPr>
         <w:t>OperationalUpdateDirectory</w:t>
       </w:r>
-      <w:proofErr w:type="spellEnd"/>
       <w:r>
         <w:rPr>
           <w:rFonts w:ascii="Consolas" w:hAnsi="Consolas" w:cs="Consolas"/>
@@ -4002,7 +4052,6 @@
         </w:rPr>
         <w:t>&gt;&lt;/</w:t>
       </w:r>
-      <w:proofErr w:type="spellStart"/>
       <w:r>
         <w:rPr>
           <w:rFonts w:ascii="Consolas" w:hAnsi="Consolas" w:cs="Consolas"/>
@@ -4012,7 +4061,6 @@
         </w:rPr>
         <w:t>OperationalUpdateDirectory</w:t>
       </w:r>
-      <w:proofErr w:type="spellEnd"/>
       <w:r>
         <w:rPr>
           <w:rFonts w:ascii="Consolas" w:hAnsi="Consolas" w:cs="Consolas"/>
@@ -4213,7 +4261,6 @@
         </w:rPr>
         <w:t xml:space="preserve">  &lt;</w:t>
       </w:r>
-      <w:proofErr w:type="spellStart"/>
       <w:r>
         <w:rPr>
           <w:rFonts w:ascii="Consolas" w:hAnsi="Consolas" w:cs="Consolas"/>
@@ -4223,7 +4270,6 @@
         </w:rPr>
         <w:t>DBDirectory</w:t>
       </w:r>
-      <w:proofErr w:type="spellEnd"/>
       <w:r>
         <w:rPr>
           <w:rFonts w:ascii="Consolas" w:hAnsi="Consolas" w:cs="Consolas"/>
@@ -4234,7 +4280,6 @@
         </w:rPr>
         <w:t>&gt;&lt;/</w:t>
       </w:r>
-      <w:proofErr w:type="spellStart"/>
       <w:r>
         <w:rPr>
           <w:rFonts w:ascii="Consolas" w:hAnsi="Consolas" w:cs="Consolas"/>
@@ -4244,7 +4289,6 @@
         </w:rPr>
         <w:t>DBDirectory</w:t>
       </w:r>
-      <w:proofErr w:type="spellEnd"/>
       <w:r>
         <w:rPr>
           <w:rFonts w:ascii="Consolas" w:hAnsi="Consolas" w:cs="Consolas"/>
@@ -4310,7 +4354,6 @@
         </w:rPr>
         <w:t xml:space="preserve">  &lt;</w:t>
       </w:r>
-      <w:proofErr w:type="spellStart"/>
       <w:r>
         <w:rPr>
           <w:rFonts w:ascii="Consolas" w:hAnsi="Consolas" w:cs="Consolas"/>
@@ -4320,7 +4363,6 @@
         </w:rPr>
         <w:t>IsTechnicalRegulationReform</w:t>
       </w:r>
-      <w:proofErr w:type="spellEnd"/>
       <w:r>
         <w:rPr>
           <w:rFonts w:ascii="Consolas" w:hAnsi="Consolas" w:cs="Consolas"/>
@@ -4331,7 +4373,6 @@
         </w:rPr>
         <w:t>&gt;&lt;/</w:t>
       </w:r>
-      <w:proofErr w:type="spellStart"/>
       <w:r>
         <w:rPr>
           <w:rFonts w:ascii="Consolas" w:hAnsi="Consolas" w:cs="Consolas"/>
@@ -4341,7 +4382,6 @@
         </w:rPr>
         <w:t>IsTechnicalRegulationReform</w:t>
       </w:r>
-      <w:proofErr w:type="spellEnd"/>
       <w:r>
         <w:rPr>
           <w:rFonts w:ascii="Consolas" w:hAnsi="Consolas" w:cs="Consolas"/>
@@ -4417,7 +4457,6 @@
         </w:rPr>
         <w:t xml:space="preserve">  &lt;</w:t>
       </w:r>
-      <w:proofErr w:type="spellStart"/>
       <w:r>
         <w:rPr>
           <w:rFonts w:ascii="Consolas" w:hAnsi="Consolas" w:cs="Consolas"/>
@@ -4427,7 +4466,6 @@
         </w:rPr>
         <w:t>ConnectionInitFile</w:t>
       </w:r>
-      <w:proofErr w:type="spellEnd"/>
       <w:r>
         <w:rPr>
           <w:rFonts w:ascii="Consolas" w:hAnsi="Consolas" w:cs="Consolas"/>
@@ -4438,7 +4476,6 @@
         </w:rPr>
         <w:t>&gt; &lt;/</w:t>
       </w:r>
-      <w:proofErr w:type="spellStart"/>
       <w:r>
         <w:rPr>
           <w:rFonts w:ascii="Consolas" w:hAnsi="Consolas" w:cs="Consolas"/>
@@ -4448,7 +4485,6 @@
         </w:rPr>
         <w:t>ConnectionInitFile</w:t>
       </w:r>
-      <w:proofErr w:type="spellEnd"/>
       <w:r>
         <w:rPr>
           <w:rFonts w:ascii="Consolas" w:hAnsi="Consolas" w:cs="Consolas"/>
@@ -4514,7 +4550,6 @@
         </w:rPr>
         <w:t xml:space="preserve">  &lt;</w:t>
       </w:r>
-      <w:proofErr w:type="spellStart"/>
       <w:r>
         <w:rPr>
           <w:rFonts w:ascii="Consolas" w:hAnsi="Consolas" w:cs="Consolas"/>
@@ -4524,7 +4559,6 @@
         </w:rPr>
         <w:t>UseProxy</w:t>
       </w:r>
-      <w:proofErr w:type="spellEnd"/>
       <w:r>
         <w:rPr>
           <w:rFonts w:ascii="Consolas" w:hAnsi="Consolas" w:cs="Consolas"/>
@@ -4535,7 +4569,6 @@
         </w:rPr>
         <w:t>&gt;&lt;/</w:t>
       </w:r>
-      <w:proofErr w:type="spellStart"/>
       <w:r>
         <w:rPr>
           <w:rFonts w:ascii="Consolas" w:hAnsi="Consolas" w:cs="Consolas"/>
@@ -4545,7 +4578,6 @@
         </w:rPr>
         <w:t>UseProxy</w:t>
       </w:r>
-      <w:proofErr w:type="spellEnd"/>
       <w:r>
         <w:rPr>
           <w:rFonts w:ascii="Consolas" w:hAnsi="Consolas" w:cs="Consolas"/>
@@ -4621,7 +4653,6 @@
         </w:rPr>
         <w:t xml:space="preserve">  &lt;</w:t>
       </w:r>
-      <w:proofErr w:type="spellStart"/>
       <w:r>
         <w:rPr>
           <w:rFonts w:ascii="Consolas" w:hAnsi="Consolas" w:cs="Consolas"/>
@@ -4631,7 +4662,6 @@
         </w:rPr>
         <w:t>UsePassiveFTP</w:t>
       </w:r>
-      <w:proofErr w:type="spellEnd"/>
       <w:r>
         <w:rPr>
           <w:rFonts w:ascii="Consolas" w:hAnsi="Consolas" w:cs="Consolas"/>
@@ -4642,7 +4672,6 @@
         </w:rPr>
         <w:t>&gt;&lt;/</w:t>
       </w:r>
-      <w:proofErr w:type="spellStart"/>
       <w:r>
         <w:rPr>
           <w:rFonts w:ascii="Consolas" w:hAnsi="Consolas" w:cs="Consolas"/>
@@ -4652,7 +4681,6 @@
         </w:rPr>
         <w:t>UsePassiveFTP</w:t>
       </w:r>
-      <w:proofErr w:type="spellEnd"/>
       <w:r>
         <w:rPr>
           <w:rFonts w:ascii="Consolas" w:hAnsi="Consolas" w:cs="Consolas"/>
@@ -4728,7 +4756,6 @@
         </w:rPr>
         <w:t xml:space="preserve">  &lt;</w:t>
       </w:r>
-      <w:proofErr w:type="spellStart"/>
       <w:r>
         <w:rPr>
           <w:rFonts w:ascii="Consolas" w:hAnsi="Consolas" w:cs="Consolas"/>
@@ -4738,7 +4765,6 @@
         </w:rPr>
         <w:t>ProxyAddress</w:t>
       </w:r>
-      <w:proofErr w:type="spellEnd"/>
       <w:r>
         <w:rPr>
           <w:rFonts w:ascii="Consolas" w:hAnsi="Consolas" w:cs="Consolas"/>
@@ -4812,10 +4838,8 @@
           <w:szCs w:val="19"/>
           <w:lang w:val="ru-RU"/>
         </w:rPr>
-        <w:lastRenderedPageBreak/>
         <w:t xml:space="preserve">  &lt;</w:t>
       </w:r>
-      <w:proofErr w:type="spellStart"/>
       <w:r>
         <w:rPr>
           <w:rFonts w:ascii="Consolas" w:hAnsi="Consolas" w:cs="Consolas"/>
@@ -4825,7 +4849,6 @@
         </w:rPr>
         <w:t>DelayedStart</w:t>
       </w:r>
-      <w:proofErr w:type="spellEnd"/>
       <w:r>
         <w:rPr>
           <w:rFonts w:ascii="Consolas" w:hAnsi="Consolas" w:cs="Consolas"/>
@@ -4836,7 +4859,6 @@
         </w:rPr>
         <w:t>&gt;&lt;/</w:t>
       </w:r>
-      <w:proofErr w:type="spellStart"/>
       <w:r>
         <w:rPr>
           <w:rFonts w:ascii="Consolas" w:hAnsi="Consolas" w:cs="Consolas"/>
@@ -4846,7 +4868,6 @@
         </w:rPr>
         <w:t>DelayedStart</w:t>
       </w:r>
-      <w:proofErr w:type="spellEnd"/>
       <w:r>
         <w:rPr>
           <w:rFonts w:ascii="Consolas" w:hAnsi="Consolas" w:cs="Consolas"/>
@@ -4922,7 +4943,6 @@
         </w:rPr>
         <w:t xml:space="preserve">  &lt;</w:t>
       </w:r>
-      <w:proofErr w:type="spellStart"/>
       <w:r>
         <w:rPr>
           <w:rFonts w:ascii="Consolas" w:hAnsi="Consolas" w:cs="Consolas"/>
@@ -4932,7 +4952,6 @@
         </w:rPr>
         <w:t>KTServices</w:t>
       </w:r>
-      <w:proofErr w:type="spellEnd"/>
       <w:r>
         <w:rPr>
           <w:rFonts w:ascii="Consolas" w:hAnsi="Consolas" w:cs="Consolas"/>
@@ -4943,7 +4962,6 @@
         </w:rPr>
         <w:t>&gt;&lt;/</w:t>
       </w:r>
-      <w:proofErr w:type="spellStart"/>
       <w:r>
         <w:rPr>
           <w:rFonts w:ascii="Consolas" w:hAnsi="Consolas" w:cs="Consolas"/>
@@ -4953,7 +4971,6 @@
         </w:rPr>
         <w:t>KTServices</w:t>
       </w:r>
-      <w:proofErr w:type="spellEnd"/>
       <w:r>
         <w:rPr>
           <w:rFonts w:ascii="Consolas" w:hAnsi="Consolas" w:cs="Consolas"/>
@@ -5026,7 +5043,6 @@
         </w:rPr>
         <w:t xml:space="preserve">  &lt;</w:t>
       </w:r>
-      <w:proofErr w:type="spellStart"/>
       <w:r>
         <w:rPr>
           <w:rFonts w:ascii="Consolas" w:hAnsi="Consolas" w:cs="Consolas"/>
@@ -5036,7 +5052,6 @@
         </w:rPr>
         <w:t>ProductVersion</w:t>
       </w:r>
-      <w:proofErr w:type="spellEnd"/>
       <w:r>
         <w:rPr>
           <w:rFonts w:ascii="Consolas" w:hAnsi="Consolas" w:cs="Consolas"/>
@@ -5047,7 +5062,6 @@
         </w:rPr>
         <w:t>&gt;&lt;/</w:t>
       </w:r>
-      <w:proofErr w:type="spellStart"/>
       <w:r>
         <w:rPr>
           <w:rFonts w:ascii="Consolas" w:hAnsi="Consolas" w:cs="Consolas"/>
@@ -5057,7 +5071,6 @@
         </w:rPr>
         <w:t>ProductVersion</w:t>
       </w:r>
-      <w:proofErr w:type="spellEnd"/>
       <w:r>
         <w:rPr>
           <w:rFonts w:ascii="Consolas" w:hAnsi="Consolas" w:cs="Consolas"/>
@@ -5319,7 +5332,6 @@
         </w:rPr>
         <w:t xml:space="preserve">  &lt;</w:t>
       </w:r>
-      <w:proofErr w:type="spellStart"/>
       <w:r>
         <w:rPr>
           <w:rFonts w:ascii="Consolas" w:hAnsi="Consolas" w:cs="Consolas"/>
@@ -5329,7 +5341,6 @@
         </w:rPr>
         <w:t>AutoStart</w:t>
       </w:r>
-      <w:proofErr w:type="spellEnd"/>
       <w:r>
         <w:rPr>
           <w:rFonts w:ascii="Consolas" w:hAnsi="Consolas" w:cs="Consolas"/>
@@ -5340,7 +5351,6 @@
         </w:rPr>
         <w:t>&gt;&lt;/</w:t>
       </w:r>
-      <w:proofErr w:type="spellStart"/>
       <w:r>
         <w:rPr>
           <w:rFonts w:ascii="Consolas" w:hAnsi="Consolas" w:cs="Consolas"/>
@@ -5350,7 +5360,6 @@
         </w:rPr>
         <w:t>AutoStart</w:t>
       </w:r>
-      <w:proofErr w:type="spellEnd"/>
       <w:r>
         <w:rPr>
           <w:rFonts w:ascii="Consolas" w:hAnsi="Consolas" w:cs="Consolas"/>
@@ -5423,7 +5432,6 @@
         </w:rPr>
         <w:t xml:space="preserve">  &lt;</w:t>
       </w:r>
-      <w:proofErr w:type="spellStart"/>
       <w:r>
         <w:rPr>
           <w:rFonts w:ascii="Consolas" w:hAnsi="Consolas" w:cs="Consolas"/>
@@ -5433,7 +5441,6 @@
         </w:rPr>
         <w:t>CountOfRepeat</w:t>
       </w:r>
-      <w:proofErr w:type="spellEnd"/>
       <w:r>
         <w:rPr>
           <w:rFonts w:ascii="Consolas" w:hAnsi="Consolas" w:cs="Consolas"/>
@@ -5464,7 +5471,6 @@
         </w:rPr>
         <w:t>&lt;/</w:t>
       </w:r>
-      <w:proofErr w:type="spellStart"/>
       <w:r>
         <w:rPr>
           <w:rFonts w:ascii="Consolas" w:hAnsi="Consolas" w:cs="Consolas"/>
@@ -5474,26 +5480,15 @@
         </w:rPr>
         <w:t>CountOfRepeat</w:t>
       </w:r>
-      <w:proofErr w:type="spellEnd"/>
-      <w:r>
-        <w:rPr>
-          <w:rFonts w:ascii="Consolas" w:hAnsi="Consolas" w:cs="Consolas"/>
-          <w:color w:val="0000FF"/>
-          <w:sz w:val="19"/>
-          <w:szCs w:val="19"/>
-          <w:lang w:val="ru-RU"/>
-        </w:rPr>
-        <w:t>&gt;</w:t>
-      </w:r>
-      <w:r>
-        <w:rPr>
-          <w:rFonts w:ascii="Consolas" w:hAnsi="Consolas" w:cs="Consolas"/>
-          <w:color w:val="0000FF"/>
-          <w:sz w:val="19"/>
-          <w:szCs w:val="19"/>
-          <w:lang w:val="ru-RU"/>
-        </w:rPr>
-        <w:t xml:space="preserve"> </w:t>
+      <w:r>
+        <w:rPr>
+          <w:rFonts w:ascii="Consolas" w:hAnsi="Consolas" w:cs="Consolas"/>
+          <w:color w:val="0000FF"/>
+          <w:sz w:val="19"/>
+          <w:szCs w:val="19"/>
+          <w:lang w:val="ru-RU"/>
+        </w:rPr>
+        <w:t xml:space="preserve">&gt; </w:t>
       </w:r>
       <w:r>
         <w:rPr>
@@ -5547,7 +5542,6 @@
         </w:rPr>
         <w:t xml:space="preserve">  &lt;</w:t>
       </w:r>
-      <w:proofErr w:type="spellStart"/>
       <w:r>
         <w:rPr>
           <w:rFonts w:ascii="Consolas" w:hAnsi="Consolas" w:cs="Consolas"/>
@@ -5557,7 +5551,6 @@
         </w:rPr>
         <w:t>RepeatDalay</w:t>
       </w:r>
-      <w:proofErr w:type="spellEnd"/>
       <w:r>
         <w:rPr>
           <w:rFonts w:ascii="Consolas" w:hAnsi="Consolas" w:cs="Consolas"/>
@@ -5588,7 +5581,6 @@
         </w:rPr>
         <w:t>&lt;/</w:t>
       </w:r>
-      <w:proofErr w:type="spellStart"/>
       <w:r>
         <w:rPr>
           <w:rFonts w:ascii="Consolas" w:hAnsi="Consolas" w:cs="Consolas"/>
@@ -5598,7 +5590,6 @@
         </w:rPr>
         <w:t>RepeatDalay</w:t>
       </w:r>
-      <w:proofErr w:type="spellEnd"/>
       <w:r>
         <w:rPr>
           <w:rFonts w:ascii="Consolas" w:hAnsi="Consolas" w:cs="Consolas"/>
@@ -5668,7 +5659,6 @@
         </w:rPr>
         <w:t>сервера (</w:t>
       </w:r>
-      <w:proofErr w:type="spellStart"/>
       <w:r>
         <w:rPr>
           <w:rFonts w:ascii="Consolas" w:hAnsi="Consolas" w:cs="Consolas"/>
@@ -5678,7 +5668,6 @@
         </w:rPr>
         <w:t>FtpConfiguration</w:t>
       </w:r>
-      <w:proofErr w:type="spellEnd"/>
       <w:r>
         <w:rPr>
           <w:lang w:val="ru-RU"/>
@@ -5741,7 +5730,6 @@
         </w:rPr>
         <w:t xml:space="preserve">Для шифрофки/дешифровки используется модуль </w:t>
       </w:r>
-      <w:proofErr w:type="spellStart"/>
       <w:r>
         <w:rPr>
           <w:rFonts w:ascii="Consolas" w:hAnsi="Consolas" w:cs="Consolas"/>
@@ -5751,7 +5739,6 @@
         </w:rPr>
         <w:t>CryptRC</w:t>
       </w:r>
-      <w:proofErr w:type="spellEnd"/>
       <w:r>
         <w:rPr>
           <w:rFonts w:ascii="Consolas" w:hAnsi="Consolas" w:cs="Consolas"/>
@@ -5827,11 +5814,9 @@
         </w:rPr>
         <w:t>конфигурации указанного в модуле конфигурации (</w:t>
       </w:r>
-      <w:proofErr w:type="spellStart"/>
       <w:r>
         <w:t>ConnectionInitFile</w:t>
       </w:r>
-      <w:proofErr w:type="spellEnd"/>
       <w:r>
         <w:rPr>
           <w:lang w:val="ru-RU"/>
@@ -5924,7 +5909,6 @@
         </w:rPr>
         <w:t xml:space="preserve">  &lt;</w:t>
       </w:r>
-      <w:proofErr w:type="spellStart"/>
       <w:r>
         <w:rPr>
           <w:rFonts w:ascii="Consolas" w:hAnsi="Consolas" w:cs="Consolas"/>
@@ -5934,7 +5918,6 @@
         </w:rPr>
         <w:t>FtpSourcePath</w:t>
       </w:r>
-      <w:proofErr w:type="spellEnd"/>
       <w:r>
         <w:rPr>
           <w:rFonts w:ascii="Consolas" w:hAnsi="Consolas" w:cs="Consolas"/>
@@ -5945,7 +5928,6 @@
         </w:rPr>
         <w:t>&gt;&lt;/</w:t>
       </w:r>
-      <w:proofErr w:type="spellStart"/>
       <w:r>
         <w:rPr>
           <w:rFonts w:ascii="Consolas" w:hAnsi="Consolas" w:cs="Consolas"/>
@@ -5955,7 +5937,6 @@
         </w:rPr>
         <w:t>FtpSourcePath</w:t>
       </w:r>
-      <w:proofErr w:type="spellEnd"/>
       <w:r>
         <w:rPr>
           <w:rFonts w:ascii="Consolas" w:hAnsi="Consolas" w:cs="Consolas"/>
@@ -6031,7 +6012,6 @@
         </w:rPr>
         <w:t xml:space="preserve">  &lt;</w:t>
       </w:r>
-      <w:proofErr w:type="spellStart"/>
       <w:r>
         <w:rPr>
           <w:rFonts w:ascii="Consolas" w:hAnsi="Consolas" w:cs="Consolas"/>
@@ -6041,7 +6021,6 @@
         </w:rPr>
         <w:t>DBPath</w:t>
       </w:r>
-      <w:proofErr w:type="spellEnd"/>
       <w:r>
         <w:rPr>
           <w:rFonts w:ascii="Consolas" w:hAnsi="Consolas" w:cs="Consolas"/>
@@ -6052,7 +6031,6 @@
         </w:rPr>
         <w:t>&gt;&lt;/</w:t>
       </w:r>
-      <w:proofErr w:type="spellStart"/>
       <w:r>
         <w:rPr>
           <w:rFonts w:ascii="Consolas" w:hAnsi="Consolas" w:cs="Consolas"/>
@@ -6062,7 +6040,6 @@
         </w:rPr>
         <w:t>DBPath</w:t>
       </w:r>
-      <w:proofErr w:type="spellEnd"/>
       <w:r>
         <w:rPr>
           <w:rFonts w:ascii="Consolas" w:hAnsi="Consolas" w:cs="Consolas"/>
@@ -6138,7 +6115,6 @@
         </w:rPr>
         <w:t xml:space="preserve">  &lt;</w:t>
       </w:r>
-      <w:proofErr w:type="spellStart"/>
       <w:r>
         <w:rPr>
           <w:rFonts w:ascii="Consolas" w:hAnsi="Consolas" w:cs="Consolas"/>
@@ -6148,7 +6124,6 @@
         </w:rPr>
         <w:t>AutocomplectsPath</w:t>
       </w:r>
-      <w:proofErr w:type="spellEnd"/>
       <w:r>
         <w:rPr>
           <w:rFonts w:ascii="Consolas" w:hAnsi="Consolas" w:cs="Consolas"/>
@@ -6159,7 +6134,6 @@
         </w:rPr>
         <w:t>&gt;&lt;/</w:t>
       </w:r>
-      <w:proofErr w:type="spellStart"/>
       <w:r>
         <w:rPr>
           <w:rFonts w:ascii="Consolas" w:hAnsi="Consolas" w:cs="Consolas"/>
@@ -6169,7 +6143,6 @@
         </w:rPr>
         <w:t>AutocomplectsPath</w:t>
       </w:r>
-      <w:proofErr w:type="spellEnd"/>
       <w:r>
         <w:rPr>
           <w:rFonts w:ascii="Consolas" w:hAnsi="Consolas" w:cs="Consolas"/>
@@ -6245,7 +6218,6 @@
         </w:rPr>
         <w:t xml:space="preserve">  &lt;</w:t>
       </w:r>
-      <w:proofErr w:type="spellStart"/>
       <w:r>
         <w:rPr>
           <w:rFonts w:ascii="Consolas" w:hAnsi="Consolas" w:cs="Consolas"/>
@@ -6255,7 +6227,6 @@
         </w:rPr>
         <w:t>ProductsPath</w:t>
       </w:r>
-      <w:proofErr w:type="spellEnd"/>
       <w:r>
         <w:rPr>
           <w:rFonts w:ascii="Consolas" w:hAnsi="Consolas" w:cs="Consolas"/>
@@ -6266,7 +6237,6 @@
         </w:rPr>
         <w:t>&gt;&lt;/</w:t>
       </w:r>
-      <w:proofErr w:type="spellStart"/>
       <w:r>
         <w:rPr>
           <w:rFonts w:ascii="Consolas" w:hAnsi="Consolas" w:cs="Consolas"/>
@@ -6276,7 +6246,6 @@
         </w:rPr>
         <w:t>ProductsPath</w:t>
       </w:r>
-      <w:proofErr w:type="spellEnd"/>
       <w:r>
         <w:rPr>
           <w:rFonts w:ascii="Consolas" w:hAnsi="Consolas" w:cs="Consolas"/>
@@ -6350,6 +6319,7 @@
           <w:szCs w:val="19"/>
           <w:lang w:val="ru-RU"/>
         </w:rPr>
+        <w:lastRenderedPageBreak/>
         <w:t xml:space="preserve">  </w:t>
       </w:r>
       <w:r>
@@ -6362,7 +6332,6 @@
         </w:rPr>
         <w:t>&lt;</w:t>
       </w:r>
-      <w:proofErr w:type="spellStart"/>
       <w:r>
         <w:rPr>
           <w:rFonts w:ascii="Consolas" w:hAnsi="Consolas" w:cs="Consolas"/>
@@ -6372,7 +6341,6 @@
         </w:rPr>
         <w:t>ProductFileNames</w:t>
       </w:r>
-      <w:proofErr w:type="spellEnd"/>
       <w:r>
         <w:rPr>
           <w:rFonts w:ascii="Consolas" w:hAnsi="Consolas" w:cs="Consolas"/>
@@ -6421,7 +6389,6 @@
         </w:rPr>
         <w:t>&lt;/</w:t>
       </w:r>
-      <w:proofErr w:type="spellStart"/>
       <w:r>
         <w:rPr>
           <w:rFonts w:ascii="Consolas" w:hAnsi="Consolas" w:cs="Consolas"/>
@@ -6431,7 +6398,6 @@
         </w:rPr>
         <w:t>ProductFileNames</w:t>
       </w:r>
-      <w:proofErr w:type="spellEnd"/>
       <w:r>
         <w:rPr>
           <w:rFonts w:ascii="Consolas" w:hAnsi="Consolas" w:cs="Consolas"/>
@@ -6547,7 +6513,6 @@
         </w:rPr>
         <w:t>&lt;</w:t>
       </w:r>
-      <w:proofErr w:type="spellStart"/>
       <w:r>
         <w:rPr>
           <w:rFonts w:ascii="Consolas" w:hAnsi="Consolas" w:cs="Consolas"/>
@@ -6557,7 +6522,6 @@
         </w:rPr>
         <w:t>ProductFileNames</w:t>
       </w:r>
-      <w:proofErr w:type="spellEnd"/>
       <w:r>
         <w:rPr>
           <w:rFonts w:ascii="Consolas" w:hAnsi="Consolas" w:cs="Consolas"/>
@@ -6606,7 +6570,6 @@
         </w:rPr>
         <w:t>&lt;/</w:t>
       </w:r>
-      <w:proofErr w:type="spellStart"/>
       <w:r>
         <w:rPr>
           <w:rFonts w:ascii="Consolas" w:hAnsi="Consolas" w:cs="Consolas"/>
@@ -6616,7 +6579,6 @@
         </w:rPr>
         <w:t>ProductFileNames</w:t>
       </w:r>
-      <w:proofErr w:type="spellEnd"/>
       <w:r>
         <w:rPr>
           <w:rFonts w:ascii="Consolas" w:hAnsi="Consolas" w:cs="Consolas"/>
@@ -6662,7 +6624,6 @@
         </w:rPr>
         <w:t xml:space="preserve">  &lt;</w:t>
       </w:r>
-      <w:proofErr w:type="spellStart"/>
       <w:r>
         <w:rPr>
           <w:rFonts w:ascii="Consolas" w:hAnsi="Consolas" w:cs="Consolas"/>
@@ -6672,7 +6633,6 @@
         </w:rPr>
         <w:t>ReportsPath</w:t>
       </w:r>
-      <w:proofErr w:type="spellEnd"/>
       <w:r>
         <w:rPr>
           <w:rFonts w:ascii="Consolas" w:hAnsi="Consolas" w:cs="Consolas"/>
@@ -6721,7 +6681,6 @@
         </w:rPr>
         <w:t>&lt;/</w:t>
       </w:r>
-      <w:proofErr w:type="spellStart"/>
       <w:r>
         <w:rPr>
           <w:rFonts w:ascii="Consolas" w:hAnsi="Consolas" w:cs="Consolas"/>
@@ -6731,7 +6690,6 @@
         </w:rPr>
         <w:t>ReportsPath</w:t>
       </w:r>
-      <w:proofErr w:type="spellEnd"/>
       <w:r>
         <w:rPr>
           <w:rFonts w:ascii="Consolas" w:hAnsi="Consolas" w:cs="Consolas"/>
@@ -7120,7 +7078,6 @@
         </w:rPr>
         <w:t>&lt;</w:t>
       </w:r>
-      <w:proofErr w:type="spellStart"/>
       <w:r>
         <w:rPr>
           <w:rFonts w:ascii="Consolas" w:hAnsi="Consolas" w:cs="Consolas"/>
@@ -7130,7 +7087,6 @@
         </w:rPr>
         <w:t>ClearFolder</w:t>
       </w:r>
-      <w:proofErr w:type="spellEnd"/>
       <w:r>
         <w:rPr>
           <w:rFonts w:ascii="Consolas" w:hAnsi="Consolas" w:cs="Consolas"/>
@@ -7141,7 +7097,6 @@
         </w:rPr>
         <w:t>&gt;</w:t>
       </w:r>
-      <w:proofErr w:type="spellStart"/>
       <w:r>
         <w:rPr>
           <w:rFonts w:ascii="Consolas" w:hAnsi="Consolas" w:cs="Consolas"/>
@@ -7151,7 +7106,6 @@
         </w:rPr>
         <w:t>operup</w:t>
       </w:r>
-      <w:proofErr w:type="spellEnd"/>
       <w:r>
         <w:rPr>
           <w:rFonts w:ascii="Consolas" w:hAnsi="Consolas" w:cs="Consolas"/>
@@ -7181,7 +7135,6 @@
         </w:rPr>
         <w:t>&lt;/</w:t>
       </w:r>
-      <w:proofErr w:type="spellStart"/>
       <w:r>
         <w:rPr>
           <w:rFonts w:ascii="Consolas" w:hAnsi="Consolas" w:cs="Consolas"/>
@@ -7191,7 +7144,6 @@
         </w:rPr>
         <w:t>ClearFolder</w:t>
       </w:r>
-      <w:proofErr w:type="spellEnd"/>
       <w:r>
         <w:rPr>
           <w:rFonts w:ascii="Consolas" w:hAnsi="Consolas" w:cs="Consolas"/>
@@ -7245,7 +7197,6 @@
         </w:rPr>
         <w:t>Файл конфигурации разбирается и происходит заполнение модели (</w:t>
       </w:r>
-      <w:proofErr w:type="spellStart"/>
       <w:r>
         <w:rPr>
           <w:rFonts w:ascii="Consolas" w:hAnsi="Consolas" w:cs="Consolas"/>
@@ -7255,7 +7206,6 @@
         </w:rPr>
         <w:t>FtpConfigurationModel</w:t>
       </w:r>
-      <w:proofErr w:type="spellEnd"/>
       <w:r>
         <w:rPr>
           <w:lang w:val="ru-RU"/>
@@ -7328,11 +7278,9 @@
         </w:rPr>
         <w:t xml:space="preserve">Набор классов реализующих скачивание и разбор файлов </w:t>
       </w:r>
-      <w:proofErr w:type="spellStart"/>
       <w:r>
         <w:t>autocomplects</w:t>
       </w:r>
-      <w:proofErr w:type="spellEnd"/>
       <w:r>
         <w:rPr>
           <w:lang w:val="ru-RU"/>
@@ -7354,11 +7302,9 @@
         </w:rPr>
         <w:t xml:space="preserve">. Основные модули </w:t>
       </w:r>
-      <w:proofErr w:type="spellStart"/>
       <w:r>
         <w:t>ProductsParser</w:t>
       </w:r>
-      <w:proofErr w:type="spellEnd"/>
       <w:r>
         <w:rPr>
           <w:lang w:val="ru-RU"/>
@@ -7371,11 +7317,9 @@
         </w:rPr>
         <w:t xml:space="preserve">и </w:t>
       </w:r>
-      <w:proofErr w:type="spellStart"/>
       <w:r>
         <w:t>AutoComplectsParser</w:t>
       </w:r>
-      <w:proofErr w:type="spellEnd"/>
       <w:r>
         <w:rPr>
           <w:lang w:val="ru-RU"/>
@@ -8362,6 +8306,212 @@
     <w:basedOn w:val="DefaultParagraphFont"/>
     <w:rsid w:val="00D11E36"/>
   </w:style>
+  <w:style w:type="table" w:styleId="GridTable1Light-Accent1">
+    <w:name w:val="Grid Table 1 Light Accent 1"/>
+    <w:basedOn w:val="TableNormal"/>
+    <w:uiPriority w:val="46"/>
+    <w:rsid w:val="007560C9"/>
+    <w:pPr>
+      <w:spacing w:after="0" w:line="240" w:lineRule="auto"/>
+    </w:pPr>
+    <w:tblPr>
+      <w:tblStyleRowBandSize w:val="1"/>
+      <w:tblStyleColBandSize w:val="1"/>
+      <w:tblBorders>
+        <w:top w:val="single" w:sz="4" w:space="0" w:color="BDD6EE" w:themeColor="accent1" w:themeTint="66"/>
+        <w:left w:val="single" w:sz="4" w:space="0" w:color="BDD6EE" w:themeColor="accent1" w:themeTint="66"/>
+        <w:bottom w:val="single" w:sz="4" w:space="0" w:color="BDD6EE" w:themeColor="accent1" w:themeTint="66"/>
+        <w:right w:val="single" w:sz="4" w:space="0" w:color="BDD6EE" w:themeColor="accent1" w:themeTint="66"/>
+        <w:insideH w:val="single" w:sz="4" w:space="0" w:color="BDD6EE" w:themeColor="accent1" w:themeTint="66"/>
+        <w:insideV w:val="single" w:sz="4" w:space="0" w:color="BDD6EE" w:themeColor="accent1" w:themeTint="66"/>
+      </w:tblBorders>
+    </w:tblPr>
+    <w:tblStylePr w:type="firstRow">
+      <w:rPr>
+        <w:b/>
+        <w:bCs/>
+      </w:rPr>
+      <w:tblPr/>
+      <w:tcPr>
+        <w:tcBorders>
+          <w:bottom w:val="single" w:sz="12" w:space="0" w:color="9CC2E5" w:themeColor="accent1" w:themeTint="99"/>
+        </w:tcBorders>
+      </w:tcPr>
+    </w:tblStylePr>
+    <w:tblStylePr w:type="lastRow">
+      <w:rPr>
+        <w:b/>
+        <w:bCs/>
+      </w:rPr>
+      <w:tblPr/>
+      <w:tcPr>
+        <w:tcBorders>
+          <w:top w:val="double" w:sz="2" w:space="0" w:color="9CC2E5" w:themeColor="accent1" w:themeTint="99"/>
+        </w:tcBorders>
+      </w:tcPr>
+    </w:tblStylePr>
+    <w:tblStylePr w:type="firstCol">
+      <w:rPr>
+        <w:b/>
+        <w:bCs/>
+      </w:rPr>
+    </w:tblStylePr>
+    <w:tblStylePr w:type="lastCol">
+      <w:rPr>
+        <w:b/>
+        <w:bCs/>
+      </w:rPr>
+    </w:tblStylePr>
+  </w:style>
+  <w:style w:type="table" w:styleId="GridTable1Light">
+    <w:name w:val="Grid Table 1 Light"/>
+    <w:basedOn w:val="TableNormal"/>
+    <w:uiPriority w:val="46"/>
+    <w:rsid w:val="007560C9"/>
+    <w:pPr>
+      <w:spacing w:after="0" w:line="240" w:lineRule="auto"/>
+    </w:pPr>
+    <w:tblPr>
+      <w:tblStyleRowBandSize w:val="1"/>
+      <w:tblStyleColBandSize w:val="1"/>
+      <w:tblBorders>
+        <w:top w:val="single" w:sz="4" w:space="0" w:color="999999" w:themeColor="text1" w:themeTint="66"/>
+        <w:left w:val="single" w:sz="4" w:space="0" w:color="999999" w:themeColor="text1" w:themeTint="66"/>
+        <w:bottom w:val="single" w:sz="4" w:space="0" w:color="999999" w:themeColor="text1" w:themeTint="66"/>
+        <w:right w:val="single" w:sz="4" w:space="0" w:color="999999" w:themeColor="text1" w:themeTint="66"/>
+        <w:insideH w:val="single" w:sz="4" w:space="0" w:color="999999" w:themeColor="text1" w:themeTint="66"/>
+        <w:insideV w:val="single" w:sz="4" w:space="0" w:color="999999" w:themeColor="text1" w:themeTint="66"/>
+      </w:tblBorders>
+    </w:tblPr>
+    <w:tblStylePr w:type="firstRow">
+      <w:rPr>
+        <w:b/>
+        <w:bCs/>
+      </w:rPr>
+      <w:tblPr/>
+      <w:tcPr>
+        <w:tcBorders>
+          <w:bottom w:val="single" w:sz="12" w:space="0" w:color="666666" w:themeColor="text1" w:themeTint="99"/>
+        </w:tcBorders>
+      </w:tcPr>
+    </w:tblStylePr>
+    <w:tblStylePr w:type="lastRow">
+      <w:rPr>
+        <w:b/>
+        <w:bCs/>
+      </w:rPr>
+      <w:tblPr/>
+      <w:tcPr>
+        <w:tcBorders>
+          <w:top w:val="double" w:sz="2" w:space="0" w:color="666666" w:themeColor="text1" w:themeTint="99"/>
+        </w:tcBorders>
+      </w:tcPr>
+    </w:tblStylePr>
+    <w:tblStylePr w:type="firstCol">
+      <w:rPr>
+        <w:b/>
+        <w:bCs/>
+      </w:rPr>
+    </w:tblStylePr>
+    <w:tblStylePr w:type="lastCol">
+      <w:rPr>
+        <w:b/>
+        <w:bCs/>
+      </w:rPr>
+    </w:tblStylePr>
+  </w:style>
+  <w:style w:type="table" w:styleId="PlainTable2">
+    <w:name w:val="Plain Table 2"/>
+    <w:basedOn w:val="TableNormal"/>
+    <w:uiPriority w:val="42"/>
+    <w:rsid w:val="007560C9"/>
+    <w:pPr>
+      <w:spacing w:after="0" w:line="240" w:lineRule="auto"/>
+    </w:pPr>
+    <w:tblPr>
+      <w:tblStyleRowBandSize w:val="1"/>
+      <w:tblStyleColBandSize w:val="1"/>
+      <w:tblBorders>
+        <w:top w:val="single" w:sz="4" w:space="0" w:color="7F7F7F" w:themeColor="text1" w:themeTint="80"/>
+        <w:bottom w:val="single" w:sz="4" w:space="0" w:color="7F7F7F" w:themeColor="text1" w:themeTint="80"/>
+      </w:tblBorders>
+    </w:tblPr>
+    <w:tblStylePr w:type="firstRow">
+      <w:rPr>
+        <w:b/>
+        <w:bCs/>
+      </w:rPr>
+      <w:tblPr/>
+      <w:tcPr>
+        <w:tcBorders>
+          <w:bottom w:val="single" w:sz="4" w:space="0" w:color="7F7F7F" w:themeColor="text1" w:themeTint="80"/>
+        </w:tcBorders>
+      </w:tcPr>
+    </w:tblStylePr>
+    <w:tblStylePr w:type="lastRow">
+      <w:rPr>
+        <w:b/>
+        <w:bCs/>
+      </w:rPr>
+      <w:tblPr/>
+      <w:tcPr>
+        <w:tcBorders>
+          <w:top w:val="single" w:sz="4" w:space="0" w:color="7F7F7F" w:themeColor="text1" w:themeTint="80"/>
+        </w:tcBorders>
+      </w:tcPr>
+    </w:tblStylePr>
+    <w:tblStylePr w:type="firstCol">
+      <w:rPr>
+        <w:b/>
+        <w:bCs/>
+      </w:rPr>
+    </w:tblStylePr>
+    <w:tblStylePr w:type="lastCol">
+      <w:rPr>
+        <w:b/>
+        <w:bCs/>
+      </w:rPr>
+    </w:tblStylePr>
+    <w:tblStylePr w:type="band1Vert">
+      <w:tblPr/>
+      <w:tcPr>
+        <w:tcBorders>
+          <w:left w:val="single" w:sz="4" w:space="0" w:color="7F7F7F" w:themeColor="text1" w:themeTint="80"/>
+          <w:right w:val="single" w:sz="4" w:space="0" w:color="7F7F7F" w:themeColor="text1" w:themeTint="80"/>
+        </w:tcBorders>
+      </w:tcPr>
+    </w:tblStylePr>
+    <w:tblStylePr w:type="band2Vert">
+      <w:tblPr/>
+      <w:tcPr>
+        <w:tcBorders>
+          <w:left w:val="single" w:sz="4" w:space="0" w:color="7F7F7F" w:themeColor="text1" w:themeTint="80"/>
+          <w:right w:val="single" w:sz="4" w:space="0" w:color="7F7F7F" w:themeColor="text1" w:themeTint="80"/>
+        </w:tcBorders>
+      </w:tcPr>
+    </w:tblStylePr>
+    <w:tblStylePr w:type="band1Horz">
+      <w:tblPr/>
+      <w:tcPr>
+        <w:tcBorders>
+          <w:top w:val="single" w:sz="4" w:space="0" w:color="7F7F7F" w:themeColor="text1" w:themeTint="80"/>
+          <w:bottom w:val="single" w:sz="4" w:space="0" w:color="7F7F7F" w:themeColor="text1" w:themeTint="80"/>
+        </w:tcBorders>
+      </w:tcPr>
+    </w:tblStylePr>
+  </w:style>
+  <w:style w:type="character" w:styleId="FollowedHyperlink">
+    <w:name w:val="FollowedHyperlink"/>
+    <w:basedOn w:val="DefaultParagraphFont"/>
+    <w:uiPriority w:val="99"/>
+    <w:semiHidden/>
+    <w:unhideWhenUsed/>
+    <w:rsid w:val="00FE16A7"/>
+    <w:rPr>
+      <w:color w:val="954F72" w:themeColor="followedHyperlink"/>
+      <w:u w:val="single"/>
+    </w:rPr>
+  </w:style>
 </w:styles>
 </file>
 
@@ -8631,7 +8781,7 @@
 </file>
 
 <file path=customXml/itemProps1.xml><?xml version="1.0" encoding="utf-8"?>
-<ds:datastoreItem xmlns:ds="http://schemas.openxmlformats.org/officeDocument/2006/customXml" ds:itemID="{1F9C7CC4-4AAC-4B51-B91F-CCF18E7B3326}">
+<ds:datastoreItem xmlns:ds="http://schemas.openxmlformats.org/officeDocument/2006/customXml" ds:itemID="{70491798-181A-418B-96E0-EA5F522324BA}">
   <ds:schemaRefs>
     <ds:schemaRef ds:uri="http://schemas.openxmlformats.org/officeDocument/2006/bibliography"/>
   </ds:schemaRefs>

</xml_diff>

<commit_message>
Documentation updated. Added archetecture part.
</commit_message>
<xml_diff>
--- a/Documentation_v01.docx
+++ b/Documentation_v01.docx
@@ -1,6 +1,6 @@
 
 <file path=word/document.xml><?xml version="1.0" encoding="utf-8"?>
-<w:document xmlns:wpc="http://schemas.microsoft.com/office/word/2010/wordprocessingCanvas" xmlns:cx="http://schemas.microsoft.com/office/drawing/2014/chartex" xmlns:cx1="http://schemas.microsoft.com/office/drawing/2015/9/8/chartex" xmlns:mc="http://schemas.openxmlformats.org/markup-compatibility/2006" xmlns:o="urn:schemas-microsoft-com:office:office" xmlns:r="http://schemas.openxmlformats.org/officeDocument/2006/relationships" xmlns:m="http://schemas.openxmlformats.org/officeDocument/2006/math" xmlns:v="urn:schemas-microsoft-com:vml" xmlns:wp14="http://schemas.microsoft.com/office/word/2010/wordprocessingDrawing" xmlns:wp="http://schemas.openxmlformats.org/drawingml/2006/wordprocessingDrawing" xmlns:w10="urn:schemas-microsoft-com:office:word" xmlns:w="http://schemas.openxmlformats.org/wordprocessingml/2006/main" xmlns:w14="http://schemas.microsoft.com/office/word/2010/wordml" xmlns:w15="http://schemas.microsoft.com/office/word/2012/wordml" xmlns:w16se="http://schemas.microsoft.com/office/word/2015/wordml/symex" xmlns:wpg="http://schemas.microsoft.com/office/word/2010/wordprocessingGroup" xmlns:wpi="http://schemas.microsoft.com/office/word/2010/wordprocessingInk" xmlns:wne="http://schemas.microsoft.com/office/word/2006/wordml" xmlns:wps="http://schemas.microsoft.com/office/word/2010/wordprocessingShape" mc:Ignorable="w14 w15 w16se wp14">
+<w:document xmlns:wpc="http://schemas.microsoft.com/office/word/2010/wordprocessingCanvas" xmlns:cx="http://schemas.microsoft.com/office/drawing/2014/chartex" xmlns:cx1="http://schemas.microsoft.com/office/drawing/2015/9/8/chartex" xmlns:cx2="http://schemas.microsoft.com/office/drawing/2015/10/21/chartex" xmlns:mc="http://schemas.openxmlformats.org/markup-compatibility/2006" xmlns:o="urn:schemas-microsoft-com:office:office" xmlns:r="http://schemas.openxmlformats.org/officeDocument/2006/relationships" xmlns:m="http://schemas.openxmlformats.org/officeDocument/2006/math" xmlns:v="urn:schemas-microsoft-com:vml" xmlns:wp14="http://schemas.microsoft.com/office/word/2010/wordprocessingDrawing" xmlns:wp="http://schemas.openxmlformats.org/drawingml/2006/wordprocessingDrawing" xmlns:w10="urn:schemas-microsoft-com:office:word" xmlns:w="http://schemas.openxmlformats.org/wordprocessingml/2006/main" xmlns:w14="http://schemas.microsoft.com/office/word/2010/wordml" xmlns:w15="http://schemas.microsoft.com/office/word/2012/wordml" xmlns:w16se="http://schemas.microsoft.com/office/word/2015/wordml/symex" xmlns:wpg="http://schemas.microsoft.com/office/word/2010/wordprocessingGroup" xmlns:wpi="http://schemas.microsoft.com/office/word/2010/wordprocessingInk" xmlns:wne="http://schemas.microsoft.com/office/word/2006/wordml" xmlns:wps="http://schemas.microsoft.com/office/word/2010/wordprocessingShape" mc:Ignorable="w14 w15 w16se wp14">
   <w:body>
     <w:p>
       <w:pPr>
@@ -16,9 +16,11 @@
         </w:rPr>
         <w:t xml:space="preserve">Система автоматического обновления баз данных - </w:t>
       </w:r>
+      <w:proofErr w:type="spellStart"/>
       <w:r>
         <w:t>KodUp</w:t>
       </w:r>
+      <w:proofErr w:type="spellEnd"/>
       <w:r>
         <w:rPr>
           <w:lang w:val="ru-RU"/>
@@ -524,19 +526,7 @@
                 <w:rPr>
                   <w:rStyle w:val="Hyperlink"/>
                 </w:rPr>
-                <w:t>NLo</w:t>
-              </w:r>
-              <w:r>
-                <w:rPr>
-                  <w:rStyle w:val="Hyperlink"/>
-                </w:rPr>
-                <w:t>g</w:t>
-              </w:r>
-              <w:r>
-                <w:rPr>
-                  <w:rStyle w:val="Hyperlink"/>
-                </w:rPr>
-                <w:t>.dll</w:t>
+                <w:t>NLog.dll</w:t>
               </w:r>
             </w:hyperlink>
           </w:p>
@@ -570,6 +560,656 @@
           <w:lang w:val="ru-RU"/>
         </w:rPr>
       </w:pPr>
+      <w:r>
+        <w:rPr>
+          <w:lang w:val="ru-RU"/>
+        </w:rPr>
+        <w:t>Архитектура приложения построена следующим образом. Существует несколько основных классов реализующих основные процессы работы.</w:t>
+      </w:r>
+    </w:p>
+    <w:p>
+      <w:pPr>
+        <w:rPr>
+          <w:lang w:val="ru-RU"/>
+        </w:rPr>
+      </w:pPr>
+      <w:r>
+        <w:rPr>
+          <w:noProof/>
+        </w:rPr>
+        <w:drawing>
+          <wp:anchor distT="0" distB="0" distL="114300" distR="114300" simplePos="0" relativeHeight="251658240" behindDoc="0" locked="0" layoutInCell="1" allowOverlap="1">
+            <wp:simplePos x="0" y="0"/>
+            <wp:positionH relativeFrom="margin">
+              <wp:align>left</wp:align>
+            </wp:positionH>
+            <wp:positionV relativeFrom="margin">
+              <wp:align>center</wp:align>
+            </wp:positionV>
+            <wp:extent cx="4219575" cy="3076575"/>
+            <wp:effectExtent l="114300" t="114300" r="104775" b="142875"/>
+            <wp:wrapSquare wrapText="bothSides"/>
+            <wp:docPr id="4" name="Picture 4"/>
+            <wp:cNvGraphicFramePr>
+              <a:graphicFrameLocks xmlns:a="http://schemas.openxmlformats.org/drawingml/2006/main" noChangeAspect="1"/>
+            </wp:cNvGraphicFramePr>
+            <a:graphic xmlns:a="http://schemas.openxmlformats.org/drawingml/2006/main">
+              <a:graphicData uri="http://schemas.openxmlformats.org/drawingml/2006/picture">
+                <pic:pic xmlns:pic="http://schemas.openxmlformats.org/drawingml/2006/picture">
+                  <pic:nvPicPr>
+                    <pic:cNvPr id="4" name="DownloaderManager.png"/>
+                    <pic:cNvPicPr/>
+                  </pic:nvPicPr>
+                  <pic:blipFill>
+                    <a:blip r:embed="rId6">
+                      <a:extLst>
+                        <a:ext uri="{28A0092B-C50C-407E-A947-70E740481C1C}">
+                          <a14:useLocalDpi xmlns:a14="http://schemas.microsoft.com/office/drawing/2010/main" val="0"/>
+                        </a:ext>
+                      </a:extLst>
+                    </a:blip>
+                    <a:stretch>
+                      <a:fillRect/>
+                    </a:stretch>
+                  </pic:blipFill>
+                  <pic:spPr>
+                    <a:xfrm>
+                      <a:off x="0" y="0"/>
+                      <a:ext cx="4219575" cy="3076575"/>
+                    </a:xfrm>
+                    <a:prstGeom prst="rect">
+                      <a:avLst/>
+                    </a:prstGeom>
+                    <a:solidFill>
+                      <a:srgbClr val="FFFFFF">
+                        <a:shade val="85000"/>
+                      </a:srgbClr>
+                    </a:solidFill>
+                    <a:ln w="88900" cap="sq">
+                      <a:solidFill>
+                        <a:srgbClr val="FFFFFF"/>
+                      </a:solidFill>
+                      <a:miter lim="800000"/>
+                    </a:ln>
+                    <a:effectLst>
+                      <a:outerShdw blurRad="55000" dist="18000" dir="5400000" algn="tl" rotWithShape="0">
+                        <a:srgbClr val="000000">
+                          <a:alpha val="40000"/>
+                        </a:srgbClr>
+                      </a:outerShdw>
+                    </a:effectLst>
+                    <a:scene3d>
+                      <a:camera prst="orthographicFront"/>
+                      <a:lightRig rig="twoPt" dir="t">
+                        <a:rot lat="0" lon="0" rev="7200000"/>
+                      </a:lightRig>
+                    </a:scene3d>
+                    <a:sp3d>
+                      <a:bevelT w="25400" h="19050"/>
+                      <a:contourClr>
+                        <a:srgbClr val="FFFFFF"/>
+                      </a:contourClr>
+                    </a:sp3d>
+                  </pic:spPr>
+                </pic:pic>
+              </a:graphicData>
+            </a:graphic>
+            <wp14:sizeRelH relativeFrom="page">
+              <wp14:pctWidth>0</wp14:pctWidth>
+            </wp14:sizeRelH>
+            <wp14:sizeRelV relativeFrom="page">
+              <wp14:pctHeight>0</wp14:pctHeight>
+            </wp14:sizeRelV>
+          </wp:anchor>
+        </w:drawing>
+      </w:r>
+      <w:proofErr w:type="spellStart"/>
+      <w:r>
+        <w:t>DownloaderManager</w:t>
+      </w:r>
+      <w:proofErr w:type="spellEnd"/>
+      <w:r>
+        <w:rPr>
+          <w:lang w:val="ru-RU"/>
+        </w:rPr>
+        <w:t xml:space="preserve"> – </w:t>
+      </w:r>
+      <w:r>
+        <w:rPr>
+          <w:lang w:val="ru-RU"/>
+        </w:rPr>
+        <w:t>хранит списки файлов необходимых для загрузки и файлов которые не нуждаются в обновлении. Осуществляет инициализацию всех компонентов, загрузку настроек и составление списков загрузки.</w:t>
+      </w:r>
+    </w:p>
+    <w:p>
+      <w:pPr>
+        <w:rPr>
+          <w:lang w:val="ru-RU"/>
+        </w:rPr>
+      </w:pPr>
+      <w:r>
+        <w:rPr>
+          <w:lang w:val="ru-RU"/>
+        </w:rPr>
+        <w:t>Реализует метод начала загрузки, вызывая его у другого модуля (</w:t>
+      </w:r>
+      <w:proofErr w:type="spellStart"/>
+      <w:r>
+        <w:t>LoadingManager</w:t>
+      </w:r>
+      <w:proofErr w:type="spellEnd"/>
+      <w:r>
+        <w:rPr>
+          <w:lang w:val="ru-RU"/>
+        </w:rPr>
+        <w:t>).</w:t>
+      </w:r>
+    </w:p>
+    <w:p>
+      <w:pPr>
+        <w:rPr>
+          <w:lang w:val="ru-RU"/>
+        </w:rPr>
+      </w:pPr>
+    </w:p>
+    <w:p>
+      <w:pPr>
+        <w:rPr>
+          <w:lang w:val="ru-RU"/>
+        </w:rPr>
+      </w:pPr>
+    </w:p>
+    <w:p>
+      <w:pPr>
+        <w:rPr>
+          <w:lang w:val="ru-RU"/>
+        </w:rPr>
+      </w:pPr>
+      <w:r>
+        <w:rPr>
+          <w:noProof/>
+        </w:rPr>
+        <w:drawing>
+          <wp:anchor distT="0" distB="0" distL="114300" distR="114300" simplePos="0" relativeHeight="251659264" behindDoc="0" locked="0" layoutInCell="1" allowOverlap="1" wp14:anchorId="3000B72E" wp14:editId="26802206">
+            <wp:simplePos x="0" y="0"/>
+            <wp:positionH relativeFrom="margin">
+              <wp:align>right</wp:align>
+            </wp:positionH>
+            <wp:positionV relativeFrom="margin">
+              <wp:align>bottom</wp:align>
+            </wp:positionV>
+            <wp:extent cx="3838575" cy="1743075"/>
+            <wp:effectExtent l="133350" t="114300" r="123825" b="161925"/>
+            <wp:wrapSquare wrapText="bothSides"/>
+            <wp:docPr id="5" name="Picture 5"/>
+            <wp:cNvGraphicFramePr>
+              <a:graphicFrameLocks xmlns:a="http://schemas.openxmlformats.org/drawingml/2006/main" noChangeAspect="1"/>
+            </wp:cNvGraphicFramePr>
+            <a:graphic xmlns:a="http://schemas.openxmlformats.org/drawingml/2006/main">
+              <a:graphicData uri="http://schemas.openxmlformats.org/drawingml/2006/picture">
+                <pic:pic xmlns:pic="http://schemas.openxmlformats.org/drawingml/2006/picture">
+                  <pic:nvPicPr>
+                    <pic:cNvPr id="5" name="LoadingManager.png"/>
+                    <pic:cNvPicPr/>
+                  </pic:nvPicPr>
+                  <pic:blipFill>
+                    <a:blip r:embed="rId7">
+                      <a:extLst>
+                        <a:ext uri="{28A0092B-C50C-407E-A947-70E740481C1C}">
+                          <a14:useLocalDpi xmlns:a14="http://schemas.microsoft.com/office/drawing/2010/main" val="0"/>
+                        </a:ext>
+                      </a:extLst>
+                    </a:blip>
+                    <a:stretch>
+                      <a:fillRect/>
+                    </a:stretch>
+                  </pic:blipFill>
+                  <pic:spPr>
+                    <a:xfrm>
+                      <a:off x="0" y="0"/>
+                      <a:ext cx="3838575" cy="1743075"/>
+                    </a:xfrm>
+                    <a:prstGeom prst="rect">
+                      <a:avLst/>
+                    </a:prstGeom>
+                    <a:solidFill>
+                      <a:srgbClr val="FFFFFF">
+                        <a:shade val="85000"/>
+                      </a:srgbClr>
+                    </a:solidFill>
+                    <a:ln w="88900" cap="sq">
+                      <a:solidFill>
+                        <a:srgbClr val="FFFFFF"/>
+                      </a:solidFill>
+                      <a:miter lim="800000"/>
+                    </a:ln>
+                    <a:effectLst>
+                      <a:outerShdw blurRad="55000" dist="18000" dir="5400000" algn="tl" rotWithShape="0">
+                        <a:srgbClr val="000000">
+                          <a:alpha val="40000"/>
+                        </a:srgbClr>
+                      </a:outerShdw>
+                    </a:effectLst>
+                    <a:scene3d>
+                      <a:camera prst="orthographicFront"/>
+                      <a:lightRig rig="twoPt" dir="t">
+                        <a:rot lat="0" lon="0" rev="7200000"/>
+                      </a:lightRig>
+                    </a:scene3d>
+                    <a:sp3d>
+                      <a:bevelT w="25400" h="19050"/>
+                      <a:contourClr>
+                        <a:srgbClr val="FFFFFF"/>
+                      </a:contourClr>
+                    </a:sp3d>
+                  </pic:spPr>
+                </pic:pic>
+              </a:graphicData>
+            </a:graphic>
+            <wp14:sizeRelH relativeFrom="page">
+              <wp14:pctWidth>0</wp14:pctWidth>
+            </wp14:sizeRelH>
+            <wp14:sizeRelV relativeFrom="page">
+              <wp14:pctHeight>0</wp14:pctHeight>
+            </wp14:sizeRelV>
+          </wp:anchor>
+        </w:drawing>
+      </w:r>
+      <w:proofErr w:type="spellStart"/>
+      <w:r>
+        <w:t>LoadingManager</w:t>
+      </w:r>
+      <w:proofErr w:type="spellEnd"/>
+      <w:r>
+        <w:rPr>
+          <w:lang w:val="ru-RU"/>
+        </w:rPr>
+        <w:t xml:space="preserve"> – </w:t>
+      </w:r>
+      <w:r>
+        <w:rPr>
+          <w:lang w:val="ru-RU"/>
+        </w:rPr>
+        <w:t>хранит список непосредственно загружаемых файлов и предоставляет информацию о статусе загрузки каждого из фалов. Реализует возможность приостановки процесса загрузки.</w:t>
+      </w:r>
+    </w:p>
+    <w:p>
+      <w:pPr>
+        <w:rPr>
+          <w:lang w:val="ru-RU"/>
+        </w:rPr>
+      </w:pPr>
+      <w:r>
+        <w:rPr>
+          <w:lang w:val="ru-RU"/>
+        </w:rPr>
+        <w:lastRenderedPageBreak/>
+        <w:t>При старте загрузки перебирает список загружаемых фалов и последовательно вызывает метод загрузки для каждого из них.</w:t>
+      </w:r>
+    </w:p>
+    <w:p>
+      <w:pPr>
+        <w:rPr>
+          <w:lang w:val="ru-RU"/>
+        </w:rPr>
+      </w:pPr>
+      <w:r>
+        <w:rPr>
+          <w:noProof/>
+        </w:rPr>
+        <w:drawing>
+          <wp:anchor distT="0" distB="0" distL="114300" distR="114300" simplePos="0" relativeHeight="251660288" behindDoc="0" locked="0" layoutInCell="1" allowOverlap="1" wp14:anchorId="772F6D1B" wp14:editId="7179A801">
+            <wp:simplePos x="0" y="0"/>
+            <wp:positionH relativeFrom="margin">
+              <wp:align>left</wp:align>
+            </wp:positionH>
+            <wp:positionV relativeFrom="margin">
+              <wp:posOffset>590550</wp:posOffset>
+            </wp:positionV>
+            <wp:extent cx="3457575" cy="3267075"/>
+            <wp:effectExtent l="114300" t="114300" r="104775" b="142875"/>
+            <wp:wrapSquare wrapText="bothSides"/>
+            <wp:docPr id="6" name="Picture 6"/>
+            <wp:cNvGraphicFramePr>
+              <a:graphicFrameLocks xmlns:a="http://schemas.openxmlformats.org/drawingml/2006/main" noChangeAspect="1"/>
+            </wp:cNvGraphicFramePr>
+            <a:graphic xmlns:a="http://schemas.openxmlformats.org/drawingml/2006/main">
+              <a:graphicData uri="http://schemas.openxmlformats.org/drawingml/2006/picture">
+                <pic:pic xmlns:pic="http://schemas.openxmlformats.org/drawingml/2006/picture">
+                  <pic:nvPicPr>
+                    <pic:cNvPr id="6" name="DownloadFile.png"/>
+                    <pic:cNvPicPr/>
+                  </pic:nvPicPr>
+                  <pic:blipFill>
+                    <a:blip r:embed="rId8">
+                      <a:extLst>
+                        <a:ext uri="{28A0092B-C50C-407E-A947-70E740481C1C}">
+                          <a14:useLocalDpi xmlns:a14="http://schemas.microsoft.com/office/drawing/2010/main" val="0"/>
+                        </a:ext>
+                      </a:extLst>
+                    </a:blip>
+                    <a:stretch>
+                      <a:fillRect/>
+                    </a:stretch>
+                  </pic:blipFill>
+                  <pic:spPr>
+                    <a:xfrm>
+                      <a:off x="0" y="0"/>
+                      <a:ext cx="3457575" cy="3267075"/>
+                    </a:xfrm>
+                    <a:prstGeom prst="rect">
+                      <a:avLst/>
+                    </a:prstGeom>
+                    <a:solidFill>
+                      <a:srgbClr val="FFFFFF">
+                        <a:shade val="85000"/>
+                      </a:srgbClr>
+                    </a:solidFill>
+                    <a:ln w="88900" cap="sq">
+                      <a:solidFill>
+                        <a:srgbClr val="FFFFFF"/>
+                      </a:solidFill>
+                      <a:miter lim="800000"/>
+                    </a:ln>
+                    <a:effectLst>
+                      <a:outerShdw blurRad="55000" dist="18000" dir="5400000" algn="tl" rotWithShape="0">
+                        <a:srgbClr val="000000">
+                          <a:alpha val="40000"/>
+                        </a:srgbClr>
+                      </a:outerShdw>
+                    </a:effectLst>
+                    <a:scene3d>
+                      <a:camera prst="orthographicFront"/>
+                      <a:lightRig rig="twoPt" dir="t">
+                        <a:rot lat="0" lon="0" rev="7200000"/>
+                      </a:lightRig>
+                    </a:scene3d>
+                    <a:sp3d>
+                      <a:bevelT w="25400" h="19050"/>
+                      <a:contourClr>
+                        <a:srgbClr val="FFFFFF"/>
+                      </a:contourClr>
+                    </a:sp3d>
+                  </pic:spPr>
+                </pic:pic>
+              </a:graphicData>
+            </a:graphic>
+            <wp14:sizeRelH relativeFrom="page">
+              <wp14:pctWidth>0</wp14:pctWidth>
+            </wp14:sizeRelH>
+            <wp14:sizeRelV relativeFrom="page">
+              <wp14:pctHeight>0</wp14:pctHeight>
+            </wp14:sizeRelV>
+          </wp:anchor>
+        </w:drawing>
+      </w:r>
+      <w:proofErr w:type="spellStart"/>
+      <w:r>
+        <w:t>DownloadFile</w:t>
+      </w:r>
+      <w:proofErr w:type="spellEnd"/>
+      <w:r>
+        <w:rPr>
+          <w:lang w:val="ru-RU"/>
+        </w:rPr>
+        <w:t xml:space="preserve"> – </w:t>
+      </w:r>
+      <w:r>
+        <w:rPr>
+          <w:lang w:val="ru-RU"/>
+        </w:rPr>
+        <w:t>описывает загружаемый файл, с указанием информации о файле на локальном диске (</w:t>
+      </w:r>
+      <w:proofErr w:type="spellStart"/>
+      <w:r>
+        <w:t>destinationFile</w:t>
+      </w:r>
+      <w:proofErr w:type="spellEnd"/>
+      <w:r>
+        <w:rPr>
+          <w:lang w:val="ru-RU"/>
+        </w:rPr>
+        <w:t>) о временном файле на локальном диске (</w:t>
+      </w:r>
+      <w:proofErr w:type="spellStart"/>
+      <w:r>
+        <w:t>destinationFileCopy</w:t>
+      </w:r>
+      <w:proofErr w:type="spellEnd"/>
+      <w:r>
+        <w:rPr>
+          <w:lang w:val="ru-RU"/>
+        </w:rPr>
+        <w:t xml:space="preserve">), а так же о </w:t>
+      </w:r>
+      <w:proofErr w:type="spellStart"/>
+      <w:r>
+        <w:t>Url</w:t>
+      </w:r>
+      <w:proofErr w:type="spellEnd"/>
+      <w:r>
+        <w:rPr>
+          <w:lang w:val="ru-RU"/>
+        </w:rPr>
+        <w:t xml:space="preserve"> </w:t>
+      </w:r>
+      <w:r>
+        <w:rPr>
+          <w:lang w:val="ru-RU"/>
+        </w:rPr>
+        <w:t xml:space="preserve">файла источника на </w:t>
+      </w:r>
+      <w:r>
+        <w:t>FTP</w:t>
+      </w:r>
+      <w:r>
+        <w:rPr>
+          <w:lang w:val="ru-RU"/>
+        </w:rPr>
+        <w:t xml:space="preserve"> </w:t>
+      </w:r>
+      <w:r>
+        <w:rPr>
+          <w:lang w:val="ru-RU"/>
+        </w:rPr>
+        <w:t>сервере. Хранит объект загрузчика (</w:t>
+      </w:r>
+      <w:r>
+        <w:t>downloader</w:t>
+      </w:r>
+      <w:r>
+        <w:rPr>
+          <w:lang w:val="ru-RU"/>
+        </w:rPr>
+        <w:t xml:space="preserve">) </w:t>
+      </w:r>
+      <w:r>
+        <w:rPr>
+          <w:lang w:val="ru-RU"/>
+        </w:rPr>
+        <w:t>который будет осуществлять непосредственное скачивание данных.</w:t>
+      </w:r>
+    </w:p>
+    <w:p>
+      <w:pPr>
+        <w:rPr>
+          <w:lang w:val="ru-RU"/>
+        </w:rPr>
+      </w:pPr>
+      <w:r>
+        <w:rPr>
+          <w:lang w:val="ru-RU"/>
+        </w:rPr>
+        <w:t xml:space="preserve">Реализует методы скачивания данных, фактически вызов метода объекта </w:t>
+      </w:r>
+      <w:proofErr w:type="spellStart"/>
+      <w:r>
+        <w:t>FTPDownloader</w:t>
+      </w:r>
+      <w:proofErr w:type="spellEnd"/>
+      <w:r>
+        <w:rPr>
+          <w:lang w:val="ru-RU"/>
+        </w:rPr>
+        <w:t>.</w:t>
+      </w:r>
+    </w:p>
+    <w:p>
+      <w:pPr>
+        <w:rPr>
+          <w:lang w:val="ru-RU"/>
+        </w:rPr>
+      </w:pPr>
+      <w:r>
+        <w:rPr>
+          <w:lang w:val="ru-RU"/>
+        </w:rPr>
+        <w:t xml:space="preserve">Методы </w:t>
+      </w:r>
+      <w:proofErr w:type="spellStart"/>
+      <w:r>
+        <w:t>OverwriteDestinationFile</w:t>
+      </w:r>
+      <w:proofErr w:type="spellEnd"/>
+      <w:r>
+        <w:rPr>
+          <w:lang w:val="ru-RU"/>
+        </w:rPr>
+        <w:t xml:space="preserve"> – </w:t>
+      </w:r>
+      <w:r>
+        <w:rPr>
+          <w:lang w:val="ru-RU"/>
+        </w:rPr>
+        <w:t xml:space="preserve">переименовывающий временно созданный файл после скачивания и задающий дату создания/обновления файла. </w:t>
+      </w:r>
+      <w:proofErr w:type="spellStart"/>
+      <w:r>
+        <w:t>ErrorEventOccurred</w:t>
+      </w:r>
+      <w:proofErr w:type="spellEnd"/>
+      <w:r>
+        <w:t xml:space="preserve"> – </w:t>
+      </w:r>
+      <w:r>
+        <w:rPr>
+          <w:lang w:val="ru-RU"/>
+        </w:rPr>
+        <w:t>реакция на событие ошибки произошедшей при скачивании файла.</w:t>
+      </w:r>
+    </w:p>
+    <w:p>
+      <w:pPr>
+        <w:rPr>
+          <w:lang w:val="ru-RU"/>
+        </w:rPr>
+      </w:pPr>
+      <w:r>
+        <w:rPr>
+          <w:lang w:val="ru-RU"/>
+        </w:rPr>
+        <w:br w:type="page"/>
+      </w:r>
+    </w:p>
+    <w:p>
+      <w:pPr>
+        <w:rPr>
+          <w:lang w:val="ru-RU"/>
+        </w:rPr>
+      </w:pPr>
+      <w:proofErr w:type="spellStart"/>
+      <w:r>
+        <w:lastRenderedPageBreak/>
+        <w:t>FTPDownloader</w:t>
+      </w:r>
+      <w:proofErr w:type="spellEnd"/>
+      <w:r>
+        <w:rPr>
+          <w:lang w:val="ru-RU"/>
+        </w:rPr>
+        <w:t xml:space="preserve"> – </w:t>
+      </w:r>
+      <w:r>
+        <w:rPr>
+          <w:lang w:val="ru-RU"/>
+        </w:rPr>
+        <w:t xml:space="preserve">реализует алгоритм непосредственной загрузки данных с </w:t>
+      </w:r>
+      <w:r>
+        <w:t>FTP</w:t>
+      </w:r>
+      <w:r>
+        <w:rPr>
+          <w:lang w:val="ru-RU"/>
+        </w:rPr>
+        <w:t xml:space="preserve"> </w:t>
+      </w:r>
+      <w:r>
+        <w:rPr>
+          <w:lang w:val="ru-RU"/>
+        </w:rPr>
+        <w:t xml:space="preserve">сервера с возможностью остановки. </w:t>
+      </w:r>
+    </w:p>
+    <w:p>
+      <w:pPr>
+        <w:rPr>
+          <w:lang w:val="ru-RU"/>
+        </w:rPr>
+      </w:pPr>
+      <w:r>
+        <w:rPr>
+          <w:noProof/>
+        </w:rPr>
+        <w:drawing>
+          <wp:inline distT="0" distB="0" distL="0" distR="0">
+            <wp:extent cx="4758289" cy="7229475"/>
+            <wp:effectExtent l="0" t="0" r="4445" b="0"/>
+            <wp:docPr id="9" name="Picture 9"/>
+            <wp:cNvGraphicFramePr>
+              <a:graphicFrameLocks xmlns:a="http://schemas.openxmlformats.org/drawingml/2006/main" noChangeAspect="1"/>
+            </wp:cNvGraphicFramePr>
+            <a:graphic xmlns:a="http://schemas.openxmlformats.org/drawingml/2006/main">
+              <a:graphicData uri="http://schemas.openxmlformats.org/drawingml/2006/picture">
+                <pic:pic xmlns:pic="http://schemas.openxmlformats.org/drawingml/2006/picture">
+                  <pic:nvPicPr>
+                    <pic:cNvPr id="9" name="FTPDownloader.png"/>
+                    <pic:cNvPicPr/>
+                  </pic:nvPicPr>
+                  <pic:blipFill>
+                    <a:blip r:embed="rId9">
+                      <a:extLst>
+                        <a:ext uri="{28A0092B-C50C-407E-A947-70E740481C1C}">
+                          <a14:useLocalDpi xmlns:a14="http://schemas.microsoft.com/office/drawing/2010/main" val="0"/>
+                        </a:ext>
+                      </a:extLst>
+                    </a:blip>
+                    <a:stretch>
+                      <a:fillRect/>
+                    </a:stretch>
+                  </pic:blipFill>
+                  <pic:spPr>
+                    <a:xfrm>
+                      <a:off x="0" y="0"/>
+                      <a:ext cx="4764741" cy="7239278"/>
+                    </a:xfrm>
+                    <a:prstGeom prst="rect">
+                      <a:avLst/>
+                    </a:prstGeom>
+                  </pic:spPr>
+                </pic:pic>
+              </a:graphicData>
+            </a:graphic>
+          </wp:inline>
+        </w:drawing>
+      </w:r>
+    </w:p>
+    <w:p>
+      <w:pPr>
+        <w:rPr>
+          <w:lang w:val="ru-RU"/>
+        </w:rPr>
+      </w:pPr>
       <w:bookmarkStart w:id="0" w:name="_GoBack"/>
       <w:bookmarkEnd w:id="0"/>
     </w:p>
@@ -584,6 +1224,7 @@
         <w:rPr>
           <w:lang w:val="ru-RU"/>
         </w:rPr>
+        <w:lastRenderedPageBreak/>
         <w:t>Графический интерфейс пользователя.</w:t>
       </w:r>
     </w:p>
@@ -654,7 +1295,7 @@
                     <pic:cNvPicPr/>
                   </pic:nvPicPr>
                   <pic:blipFill>
-                    <a:blip r:embed="rId6">
+                    <a:blip r:embed="rId10">
                       <a:extLst>
                         <a:ext uri="{28A0092B-C50C-407E-A947-70E740481C1C}">
                           <a14:useLocalDpi xmlns:a14="http://schemas.microsoft.com/office/drawing/2010/main" val="0"/>
@@ -703,6 +1344,7 @@
         </w:rPr>
         <w:t>Программа стартует с вызова конструктора главного окна. В нём происходит инициализация компонентов окна, создание процесса обновления интерфейса (</w:t>
       </w:r>
+      <w:proofErr w:type="spellStart"/>
       <w:r>
         <w:rPr>
           <w:rFonts w:ascii="Consolas" w:hAnsi="Consolas" w:cs="Consolas"/>
@@ -712,12 +1354,14 @@
         </w:rPr>
         <w:t>FetchDownloaderManager</w:t>
       </w:r>
+      <w:proofErr w:type="spellEnd"/>
       <w:r>
         <w:rPr>
           <w:lang w:val="ru-RU"/>
         </w:rPr>
         <w:t>), а так же запуск инициализации настроек (</w:t>
       </w:r>
+      <w:proofErr w:type="spellStart"/>
       <w:r>
         <w:rPr>
           <w:rFonts w:ascii="Consolas" w:hAnsi="Consolas" w:cs="Consolas"/>
@@ -727,6 +1371,7 @@
         </w:rPr>
         <w:t>FirstStartInitialization</w:t>
       </w:r>
+      <w:proofErr w:type="spellEnd"/>
       <w:r>
         <w:rPr>
           <w:lang w:val="ru-RU"/>
@@ -777,6 +1422,7 @@
         </w:rPr>
         <w:t>Основные методы данного окна работают с объектом (</w:t>
       </w:r>
+      <w:proofErr w:type="spellStart"/>
       <w:r>
         <w:rPr>
           <w:rFonts w:ascii="Consolas" w:hAnsi="Consolas" w:cs="Consolas"/>
@@ -786,6 +1432,7 @@
         </w:rPr>
         <w:t>DownloaderManager</w:t>
       </w:r>
+      <w:proofErr w:type="spellEnd"/>
       <w:r>
         <w:rPr>
           <w:lang w:val="ru-RU"/>
@@ -807,12 +1454,14 @@
           <w:lang w:val="ru-RU"/>
         </w:rPr>
       </w:pPr>
+      <w:proofErr w:type="spellStart"/>
       <w:r>
         <w:rPr>
           <w:rStyle w:val="SubtleEmphasis"/>
         </w:rPr>
         <w:t>DownloaderManager</w:t>
       </w:r>
+      <w:proofErr w:type="spellEnd"/>
       <w:r>
         <w:rPr>
           <w:rStyle w:val="SubtleEmphasis"/>
@@ -820,12 +1469,14 @@
         </w:rPr>
         <w:t>.</w:t>
       </w:r>
+      <w:proofErr w:type="spellStart"/>
       <w:r>
         <w:rPr>
           <w:rStyle w:val="SubtleEmphasis"/>
         </w:rPr>
         <w:t>StartAsync</w:t>
       </w:r>
+      <w:proofErr w:type="spellEnd"/>
       <w:r>
         <w:rPr>
           <w:rStyle w:val="SubtleEmphasis"/>
@@ -842,12 +1493,14 @@
           <w:lang w:val="ru-RU"/>
         </w:rPr>
       </w:pPr>
+      <w:proofErr w:type="spellStart"/>
       <w:r>
         <w:rPr>
           <w:rStyle w:val="SubtleEmphasis"/>
         </w:rPr>
         <w:t>DownloaderManager</w:t>
       </w:r>
+      <w:proofErr w:type="spellEnd"/>
       <w:r>
         <w:rPr>
           <w:rStyle w:val="SubtleEmphasis"/>
@@ -901,6 +1554,7 @@
         <w:rPr>
           <w:noProof/>
         </w:rPr>
+        <w:lastRenderedPageBreak/>
         <w:drawing>
           <wp:inline distT="0" distB="0" distL="0" distR="0" wp14:anchorId="4136E436" wp14:editId="71DDB831">
             <wp:extent cx="4619625" cy="2775723"/>
@@ -917,7 +1571,7 @@
                     <pic:cNvPicPr/>
                   </pic:nvPicPr>
                   <pic:blipFill>
-                    <a:blip r:embed="rId7">
+                    <a:blip r:embed="rId11">
                       <a:extLst>
                         <a:ext uri="{28A0092B-C50C-407E-A947-70E740481C1C}">
                           <a14:useLocalDpi xmlns:a14="http://schemas.microsoft.com/office/drawing/2010/main" val="0"/>
@@ -1019,7 +1673,6 @@
         <w:rPr>
           <w:noProof/>
         </w:rPr>
-        <w:lastRenderedPageBreak/>
         <w:drawing>
           <wp:inline distT="0" distB="0" distL="0" distR="0" wp14:anchorId="61F02211" wp14:editId="5457C02A">
             <wp:extent cx="3532556" cy="2514600"/>
@@ -1036,7 +1689,7 @@
                     <pic:cNvPicPr/>
                   </pic:nvPicPr>
                   <pic:blipFill>
-                    <a:blip r:embed="rId8">
+                    <a:blip r:embed="rId12">
                       <a:extLst>
                         <a:ext uri="{28A0092B-C50C-407E-A947-70E740481C1C}">
                           <a14:useLocalDpi xmlns:a14="http://schemas.microsoft.com/office/drawing/2010/main" val="0"/>
@@ -1097,6 +1750,7 @@
         <w:rPr>
           <w:lang w:val="ru-RU"/>
         </w:rPr>
+        <w:lastRenderedPageBreak/>
         <w:t>М</w:t>
       </w:r>
       <w:r>
@@ -1118,9 +1772,11 @@
         </w:rPr>
         <w:t xml:space="preserve">Программа </w:t>
       </w:r>
+      <w:proofErr w:type="spellStart"/>
       <w:r>
         <w:t>KodUp</w:t>
       </w:r>
+      <w:proofErr w:type="spellEnd"/>
       <w:r>
         <w:rPr>
           <w:lang w:val="ru-RU"/>
@@ -1145,12 +1801,14 @@
           <w:lang w:val="ru-RU"/>
         </w:rPr>
       </w:pPr>
+      <w:proofErr w:type="spellStart"/>
       <w:r>
         <w:rPr>
           <w:b/>
         </w:rPr>
         <w:t>DownloaderManager</w:t>
       </w:r>
+      <w:proofErr w:type="spellEnd"/>
       <w:r>
         <w:rPr>
           <w:lang w:val="ru-RU"/>
@@ -1163,9 +1821,11 @@
         </w:rPr>
         <w:t xml:space="preserve">Отвечает за чтение настроек, загрузку и разбор фалов </w:t>
       </w:r>
+      <w:proofErr w:type="spellStart"/>
       <w:r>
         <w:t>autocomplect</w:t>
       </w:r>
+      <w:proofErr w:type="spellEnd"/>
       <w:r>
         <w:rPr>
           <w:lang w:val="ru-RU"/>
@@ -1193,9 +1853,11 @@
         </w:rPr>
         <w:t xml:space="preserve"> Так же отвечает за очистку директории </w:t>
       </w:r>
+      <w:proofErr w:type="spellStart"/>
       <w:r>
         <w:t>OperUp</w:t>
       </w:r>
+      <w:proofErr w:type="spellEnd"/>
       <w:r>
         <w:rPr>
           <w:lang w:val="ru-RU"/>
@@ -1235,12 +1897,14 @@
           <w:lang w:val="ru-RU"/>
         </w:rPr>
       </w:pPr>
+      <w:proofErr w:type="spellStart"/>
       <w:r>
         <w:rPr>
           <w:b/>
         </w:rPr>
         <w:t>LoadingManager</w:t>
       </w:r>
+      <w:proofErr w:type="spellEnd"/>
       <w:r>
         <w:rPr>
           <w:lang w:val="ru-RU"/>
@@ -1271,12 +1935,14 @@
           <w:lang w:val="ru-RU"/>
         </w:rPr>
       </w:pPr>
+      <w:proofErr w:type="spellStart"/>
       <w:r>
         <w:rPr>
           <w:b/>
         </w:rPr>
         <w:t>DownloadFile</w:t>
       </w:r>
+      <w:proofErr w:type="spellEnd"/>
       <w:r>
         <w:rPr>
           <w:lang w:val="ru-RU"/>
@@ -1298,6 +1964,7 @@
         </w:rPr>
         <w:t>), методы замены старой версии. Инкапсулирует непосредственный модуль загрузки файла (</w:t>
       </w:r>
+      <w:proofErr w:type="spellStart"/>
       <w:r>
         <w:rPr>
           <w:rFonts w:ascii="Consolas" w:hAnsi="Consolas" w:cs="Consolas"/>
@@ -1307,6 +1974,7 @@
         </w:rPr>
         <w:t>FTPDownloader</w:t>
       </w:r>
+      <w:proofErr w:type="spellEnd"/>
       <w:r>
         <w:rPr>
           <w:lang w:val="ru-RU"/>
@@ -1325,12 +1993,14 @@
           <w:lang w:val="ru-RU"/>
         </w:rPr>
       </w:pPr>
+      <w:proofErr w:type="spellStart"/>
       <w:r>
         <w:rPr>
           <w:b/>
         </w:rPr>
         <w:t>FTPDownloader</w:t>
       </w:r>
+      <w:proofErr w:type="spellEnd"/>
       <w:r>
         <w:rPr>
           <w:lang w:val="ru-RU"/>
@@ -1355,12 +2025,14 @@
           <w:lang w:val="ru-RU"/>
         </w:rPr>
       </w:pPr>
+      <w:proofErr w:type="spellStart"/>
       <w:r>
         <w:rPr>
           <w:b/>
         </w:rPr>
         <w:t>FTPWorker</w:t>
       </w:r>
+      <w:proofErr w:type="spellEnd"/>
       <w:r>
         <w:rPr>
           <w:b/>
@@ -1368,12 +2040,14 @@
         </w:rPr>
         <w:t xml:space="preserve">, </w:t>
       </w:r>
+      <w:proofErr w:type="spellStart"/>
       <w:r>
         <w:rPr>
           <w:b/>
         </w:rPr>
         <w:t>FTPClient</w:t>
       </w:r>
+      <w:proofErr w:type="spellEnd"/>
       <w:r>
         <w:rPr>
           <w:lang w:val="ru-RU"/>
@@ -1422,13 +2096,14 @@
           <w:lang w:val="ru-RU"/>
         </w:rPr>
       </w:pPr>
+      <w:proofErr w:type="spellStart"/>
       <w:r>
         <w:rPr>
           <w:b/>
         </w:rPr>
-        <w:lastRenderedPageBreak/>
         <w:t>ReportWriter</w:t>
       </w:r>
+      <w:proofErr w:type="spellEnd"/>
       <w:r>
         <w:rPr>
           <w:lang w:val="ru-RU"/>
@@ -1510,8 +2185,13 @@
         </w:rPr>
         <w:t xml:space="preserve">Модуль логирования процесса работы. Использует библиотеку </w:t>
       </w:r>
-      <w:r>
-        <w:t>NLog.</w:t>
+      <w:proofErr w:type="spellStart"/>
+      <w:r>
+        <w:t>NLog</w:t>
+      </w:r>
+      <w:proofErr w:type="spellEnd"/>
+      <w:r>
+        <w:t>.</w:t>
       </w:r>
     </w:p>
     <w:p>
@@ -1543,9 +2223,11 @@
         </w:rPr>
         <w:t xml:space="preserve">Набор классов описывающих структуру </w:t>
       </w:r>
+      <w:proofErr w:type="spellStart"/>
       <w:r>
         <w:t>Autocomplect</w:t>
       </w:r>
+      <w:proofErr w:type="spellEnd"/>
       <w:r>
         <w:rPr>
           <w:lang w:val="ru-RU"/>
@@ -1613,12 +2295,14 @@
         </w:rPr>
         <w:t xml:space="preserve">, </w:t>
       </w:r>
+      <w:proofErr w:type="spellStart"/>
       <w:r>
         <w:rPr>
           <w:b/>
         </w:rPr>
         <w:t>FtpConfiguration</w:t>
       </w:r>
+      <w:proofErr w:type="spellEnd"/>
       <w:r>
         <w:rPr>
           <w:b/>
@@ -1665,6 +2349,7 @@
         </w:rPr>
         <w:t>Содержит списки файлов ожидающих обновление и не нуждающихся в обновлении. (</w:t>
       </w:r>
+      <w:proofErr w:type="spellStart"/>
       <w:r>
         <w:rPr>
           <w:rFonts w:ascii="Consolas" w:hAnsi="Consolas" w:cs="Consolas"/>
@@ -1674,6 +2359,7 @@
         </w:rPr>
         <w:t>DownloadingItems</w:t>
       </w:r>
+      <w:proofErr w:type="spellEnd"/>
       <w:r>
         <w:rPr>
           <w:rFonts w:ascii="Consolas" w:hAnsi="Consolas" w:cs="Consolas"/>
@@ -1703,6 +2389,7 @@
         </w:rPr>
         <w:t>_</w:t>
       </w:r>
+      <w:proofErr w:type="spellStart"/>
       <w:r>
         <w:rPr>
           <w:rFonts w:ascii="Consolas" w:hAnsi="Consolas" w:cs="Consolas"/>
@@ -1712,6 +2399,7 @@
         </w:rPr>
         <w:t>DownloadingItems</w:t>
       </w:r>
+      <w:proofErr w:type="spellEnd"/>
       <w:r>
         <w:rPr>
           <w:rFonts w:ascii="Consolas" w:hAnsi="Consolas" w:cs="Consolas"/>
@@ -1741,6 +2429,7 @@
         </w:rPr>
         <w:t>Основной метод асинхронная загрузка обновления (</w:t>
       </w:r>
+      <w:proofErr w:type="spellStart"/>
       <w:r>
         <w:rPr>
           <w:rFonts w:ascii="Consolas" w:hAnsi="Consolas" w:cs="Consolas"/>
@@ -1750,6 +2439,7 @@
         </w:rPr>
         <w:t>StartAsync</w:t>
       </w:r>
+      <w:proofErr w:type="spellEnd"/>
       <w:r>
         <w:rPr>
           <w:lang w:val="ru-RU"/>
@@ -1811,6 +2501,7 @@
           <w:lang w:val="ru-RU"/>
         </w:rPr>
       </w:pPr>
+      <w:proofErr w:type="spellStart"/>
       <w:r>
         <w:rPr>
           <w:rFonts w:ascii="Consolas" w:hAnsi="Consolas" w:cs="Consolas"/>
@@ -1820,6 +2511,7 @@
         </w:rPr>
         <w:t>DelayedStartFunc</w:t>
       </w:r>
+      <w:proofErr w:type="spellEnd"/>
       <w:r>
         <w:rPr>
           <w:rFonts w:ascii="Consolas" w:hAnsi="Consolas" w:cs="Consolas"/>
@@ -1859,6 +2551,7 @@
           <w:sz w:val="19"/>
           <w:szCs w:val="19"/>
         </w:rPr>
+        <w:lastRenderedPageBreak/>
         <w:t>Initialize</w:t>
       </w:r>
       <w:r>
@@ -1903,6 +2596,7 @@
         </w:rPr>
         <w:t>Чтение не зашифрованного файла конфигурации (</w:t>
       </w:r>
+      <w:proofErr w:type="spellStart"/>
       <w:r>
         <w:rPr>
           <w:rFonts w:ascii="Consolas" w:hAnsi="Consolas" w:cs="Consolas"/>
@@ -1912,6 +2606,7 @@
         </w:rPr>
         <w:t>AppConfig</w:t>
       </w:r>
+      <w:proofErr w:type="spellEnd"/>
       <w:r>
         <w:rPr>
           <w:rFonts w:ascii="Consolas" w:hAnsi="Consolas" w:cs="Consolas"/>
@@ -1965,9 +2660,11 @@
         </w:rPr>
         <w:t>*.</w:t>
       </w:r>
+      <w:proofErr w:type="spellStart"/>
       <w:r>
         <w:t>reg</w:t>
       </w:r>
+      <w:proofErr w:type="spellEnd"/>
       <w:r>
         <w:rPr>
           <w:lang w:val="ru-RU"/>
@@ -1998,9 +2695,19 @@
         </w:rPr>
         <w:t xml:space="preserve">Создание экземпляров модулей, </w:t>
       </w:r>
-      <w:r>
-        <w:t>FtpWorker, LoadingManager</w:t>
-      </w:r>
+      <w:proofErr w:type="spellStart"/>
+      <w:r>
+        <w:t>FtpWorker</w:t>
+      </w:r>
+      <w:proofErr w:type="spellEnd"/>
+      <w:r>
+        <w:t xml:space="preserve">, </w:t>
+      </w:r>
+      <w:proofErr w:type="spellStart"/>
+      <w:r>
+        <w:t>LoadingManager</w:t>
+      </w:r>
+      <w:proofErr w:type="spellEnd"/>
     </w:p>
     <w:p>
       <w:pPr>
@@ -2013,6 +2720,7 @@
           <w:lang w:val="ru-RU"/>
         </w:rPr>
       </w:pPr>
+      <w:proofErr w:type="spellStart"/>
       <w:r>
         <w:rPr>
           <w:rFonts w:ascii="Consolas" w:hAnsi="Consolas" w:cs="Consolas"/>
@@ -2022,6 +2730,7 @@
         </w:rPr>
         <w:t>GetDBListWithSize</w:t>
       </w:r>
+      <w:proofErr w:type="spellEnd"/>
       <w:r>
         <w:rPr>
           <w:rFonts w:ascii="Consolas" w:hAnsi="Consolas" w:cs="Consolas"/>
@@ -2083,6 +2792,7 @@
           <w:lang w:val="ru-RU"/>
         </w:rPr>
       </w:pPr>
+      <w:proofErr w:type="spellStart"/>
       <w:r>
         <w:rPr>
           <w:rFonts w:ascii="Consolas" w:hAnsi="Consolas" w:cs="Consolas"/>
@@ -2092,6 +2802,7 @@
         </w:rPr>
         <w:t>GetListOfToms</w:t>
       </w:r>
+      <w:proofErr w:type="spellEnd"/>
       <w:r>
         <w:rPr>
           <w:rFonts w:ascii="Consolas" w:hAnsi="Consolas" w:cs="Consolas"/>
@@ -2179,6 +2890,7 @@
         </w:rPr>
         <w:t xml:space="preserve">Определение необходимости загрузки тома и формирование очереди загрузки в модуле </w:t>
       </w:r>
+      <w:proofErr w:type="spellStart"/>
       <w:r>
         <w:t>L</w:t>
       </w:r>
@@ -2191,6 +2903,7 @@
         </w:rPr>
         <w:t>oadingManager</w:t>
       </w:r>
+      <w:proofErr w:type="spellEnd"/>
     </w:p>
     <w:p>
       <w:pPr>
@@ -2203,6 +2916,7 @@
           <w:lang w:val="ru-RU"/>
         </w:rPr>
       </w:pPr>
+      <w:proofErr w:type="spellStart"/>
       <w:r>
         <w:rPr>
           <w:rFonts w:ascii="Consolas" w:hAnsi="Consolas" w:cs="Consolas"/>
@@ -2212,6 +2926,7 @@
         </w:rPr>
         <w:t>StopKTServices</w:t>
       </w:r>
+      <w:proofErr w:type="spellEnd"/>
       <w:r>
         <w:rPr>
           <w:rFonts w:ascii="Consolas" w:hAnsi="Consolas" w:cs="Consolas"/>
@@ -2283,6 +2998,7 @@
         </w:rPr>
         <w:t xml:space="preserve">Ожидание загрузки файлов модулем </w:t>
       </w:r>
+      <w:proofErr w:type="spellStart"/>
       <w:r>
         <w:rPr>
           <w:rFonts w:ascii="Consolas" w:hAnsi="Consolas" w:cs="Consolas"/>
@@ -2292,6 +3008,7 @@
         </w:rPr>
         <w:t>LoadingModel</w:t>
       </w:r>
+      <w:proofErr w:type="spellEnd"/>
       <w:r>
         <w:rPr>
           <w:rFonts w:ascii="Consolas" w:hAnsi="Consolas" w:cs="Consolas"/>
@@ -2324,6 +3041,7 @@
         </w:rPr>
         <w:t xml:space="preserve">При условии загрузки всех обновлений, очистка директории </w:t>
       </w:r>
+      <w:proofErr w:type="spellStart"/>
       <w:r>
         <w:rPr>
           <w:rFonts w:ascii="Consolas" w:hAnsi="Consolas" w:cs="Consolas"/>
@@ -2333,6 +3051,7 @@
         </w:rPr>
         <w:t>OperUp</w:t>
       </w:r>
+      <w:proofErr w:type="spellEnd"/>
       <w:r>
         <w:rPr>
           <w:rFonts w:ascii="Consolas" w:hAnsi="Consolas" w:cs="Consolas"/>
@@ -2443,6 +3162,7 @@
         </w:rPr>
         <w:t>, позволяющий добавлять файлы для загрузки формируя очередь загрузки. Реализующий асинхронную загрузку данных(</w:t>
       </w:r>
+      <w:proofErr w:type="spellStart"/>
       <w:r>
         <w:rPr>
           <w:rFonts w:ascii="Consolas" w:hAnsi="Consolas" w:cs="Consolas"/>
@@ -2452,6 +3172,7 @@
         </w:rPr>
         <w:t>BeginAsync</w:t>
       </w:r>
+      <w:proofErr w:type="spellEnd"/>
       <w:r>
         <w:rPr>
           <w:lang w:val="ru-RU"/>
@@ -2497,6 +3218,7 @@
         </w:rPr>
         <w:t xml:space="preserve"> (</w:t>
       </w:r>
+      <w:proofErr w:type="spellStart"/>
       <w:r>
         <w:rPr>
           <w:rFonts w:ascii="Consolas" w:hAnsi="Consolas" w:cs="Consolas"/>
@@ -2506,6 +3228,7 @@
         </w:rPr>
         <w:t>GetStatuses</w:t>
       </w:r>
+      <w:proofErr w:type="spellEnd"/>
       <w:r>
         <w:rPr>
           <w:lang w:val="ru-RU"/>
@@ -2529,23 +3252,598 @@
         <w:rPr>
           <w:lang w:val="ru-RU"/>
         </w:rPr>
+        <w:t>Основной метод (</w:t>
+      </w:r>
+      <w:proofErr w:type="spellStart"/>
+      <w:r>
+        <w:rPr>
+          <w:rFonts w:ascii="Consolas" w:hAnsi="Consolas" w:cs="Consolas"/>
+          <w:color w:val="000000"/>
+          <w:sz w:val="19"/>
+          <w:szCs w:val="19"/>
+        </w:rPr>
+        <w:t>BeginAsync</w:t>
+      </w:r>
+      <w:proofErr w:type="spellEnd"/>
+      <w:r>
+        <w:rPr>
+          <w:lang w:val="ru-RU"/>
+        </w:rPr>
+        <w:t>) создает поток выполняющий последовательный перебор загружаемых фалов и их последовательную загрузку.</w:t>
+      </w:r>
+    </w:p>
+    <w:p>
+      <w:pPr>
+        <w:pStyle w:val="Heading2"/>
+        <w:rPr>
+          <w:lang w:val="ru-RU"/>
+        </w:rPr>
+      </w:pPr>
+      <w:proofErr w:type="spellStart"/>
+      <w:r>
+        <w:t>DownloadFile</w:t>
+      </w:r>
+      <w:proofErr w:type="spellEnd"/>
+    </w:p>
+    <w:p>
+      <w:pPr>
+        <w:rPr>
+          <w:lang w:val="ru-RU"/>
+        </w:rPr>
+      </w:pPr>
+      <w:r>
+        <w:rPr>
+          <w:lang w:val="ru-RU"/>
+        </w:rPr>
+        <w:t xml:space="preserve">Класс инкапсулирующий объект класса </w:t>
+      </w:r>
+      <w:proofErr w:type="spellStart"/>
+      <w:r>
+        <w:t>FileDownloader</w:t>
+      </w:r>
+      <w:proofErr w:type="spellEnd"/>
+      <w:r>
+        <w:rPr>
+          <w:lang w:val="ru-RU"/>
+        </w:rPr>
+        <w:t xml:space="preserve"> </w:t>
+      </w:r>
+      <w:r>
+        <w:rPr>
+          <w:lang w:val="ru-RU"/>
+        </w:rPr>
+        <w:t xml:space="preserve">и абстрагирующий сущность обновляемого файла. Основные методы данного класса </w:t>
+      </w:r>
+      <w:proofErr w:type="spellStart"/>
+      <w:r>
+        <w:rPr>
+          <w:rFonts w:ascii="Consolas" w:hAnsi="Consolas" w:cs="Consolas"/>
+          <w:color w:val="000000"/>
+          <w:sz w:val="19"/>
+          <w:szCs w:val="19"/>
+        </w:rPr>
+        <w:t>DestinationFileDownloadedLength</w:t>
+      </w:r>
+      <w:proofErr w:type="spellEnd"/>
+      <w:r>
+        <w:rPr>
+          <w:rFonts w:ascii="Consolas" w:hAnsi="Consolas" w:cs="Consolas"/>
+          <w:color w:val="000000"/>
+          <w:sz w:val="19"/>
+          <w:szCs w:val="19"/>
+          <w:lang w:val="ru-RU"/>
+        </w:rPr>
+        <w:t xml:space="preserve"> – получение размера загружаемого файла, сначала копии, а затем и обновленного. </w:t>
+      </w:r>
+      <w:proofErr w:type="spellStart"/>
+      <w:r>
+        <w:rPr>
+          <w:rFonts w:ascii="Consolas" w:hAnsi="Consolas" w:cs="Consolas"/>
+          <w:color w:val="000000"/>
+          <w:sz w:val="19"/>
+          <w:szCs w:val="19"/>
+        </w:rPr>
+        <w:t>OverwriteDestinationFile</w:t>
+      </w:r>
+      <w:proofErr w:type="spellEnd"/>
+      <w:r>
+        <w:rPr>
+          <w:rFonts w:ascii="Consolas" w:hAnsi="Consolas" w:cs="Consolas"/>
+          <w:color w:val="000000"/>
+          <w:sz w:val="19"/>
+          <w:szCs w:val="19"/>
+          <w:lang w:val="ru-RU"/>
+        </w:rPr>
+        <w:t xml:space="preserve"> – замена обновляемого файла на загруженный, установка дат создания и обновления файла.</w:t>
+      </w:r>
+    </w:p>
+    <w:p>
+      <w:pPr>
+        <w:pStyle w:val="Heading2"/>
+        <w:rPr>
+          <w:lang w:val="ru-RU"/>
+        </w:rPr>
+      </w:pPr>
+      <w:proofErr w:type="spellStart"/>
+      <w:r>
+        <w:t>FTPDownloader</w:t>
+      </w:r>
+      <w:proofErr w:type="spellEnd"/>
+    </w:p>
+    <w:p>
+      <w:pPr>
+        <w:rPr>
+          <w:rFonts w:ascii="Consolas" w:hAnsi="Consolas" w:cs="Consolas"/>
+          <w:color w:val="000000"/>
+          <w:sz w:val="19"/>
+          <w:szCs w:val="19"/>
+          <w:lang w:val="ru-RU"/>
+        </w:rPr>
+      </w:pPr>
+      <w:r>
+        <w:rPr>
+          <w:lang w:val="ru-RU"/>
+        </w:rPr>
+        <w:t xml:space="preserve">Реализация загрузки файла с </w:t>
+      </w:r>
+      <w:r>
+        <w:t>FTP</w:t>
+      </w:r>
+      <w:r>
+        <w:rPr>
+          <w:lang w:val="ru-RU"/>
+        </w:rPr>
+        <w:t xml:space="preserve"> </w:t>
+      </w:r>
+      <w:r>
+        <w:rPr>
+          <w:lang w:val="ru-RU"/>
+        </w:rPr>
+        <w:t xml:space="preserve">сервера с поддержкой дозагрузки. </w:t>
+      </w:r>
+      <w:proofErr w:type="spellStart"/>
+      <w:r>
+        <w:rPr>
+          <w:rFonts w:ascii="Consolas" w:hAnsi="Consolas" w:cs="Consolas"/>
+          <w:color w:val="000000"/>
+          <w:sz w:val="19"/>
+          <w:szCs w:val="19"/>
+        </w:rPr>
+        <w:t>BeginAsync</w:t>
+      </w:r>
+      <w:proofErr w:type="spellEnd"/>
+      <w:r>
+        <w:rPr>
+          <w:rFonts w:ascii="Consolas" w:hAnsi="Consolas" w:cs="Consolas"/>
+          <w:color w:val="000000"/>
+          <w:sz w:val="19"/>
+          <w:szCs w:val="19"/>
+          <w:lang w:val="ru-RU"/>
+        </w:rPr>
+        <w:t xml:space="preserve"> – метод запускающий асинхронный процесс скачивания данных с </w:t>
+      </w:r>
+      <w:r>
+        <w:rPr>
+          <w:rFonts w:ascii="Consolas" w:hAnsi="Consolas" w:cs="Consolas"/>
+          <w:color w:val="000000"/>
+          <w:sz w:val="19"/>
+          <w:szCs w:val="19"/>
+        </w:rPr>
+        <w:t>FTP</w:t>
+      </w:r>
+      <w:r>
+        <w:rPr>
+          <w:rFonts w:ascii="Consolas" w:hAnsi="Consolas" w:cs="Consolas"/>
+          <w:color w:val="000000"/>
+          <w:sz w:val="19"/>
+          <w:szCs w:val="19"/>
+          <w:lang w:val="ru-RU"/>
+        </w:rPr>
+        <w:t xml:space="preserve"> </w:t>
+      </w:r>
+      <w:r>
+        <w:rPr>
+          <w:rFonts w:ascii="Consolas" w:hAnsi="Consolas" w:cs="Consolas"/>
+          <w:color w:val="000000"/>
+          <w:sz w:val="19"/>
+          <w:szCs w:val="19"/>
+          <w:lang w:val="ru-RU"/>
+        </w:rPr>
+        <w:t xml:space="preserve">сервера. При возникновении </w:t>
+      </w:r>
+      <w:r>
+        <w:rPr>
+          <w:rFonts w:ascii="Consolas" w:hAnsi="Consolas" w:cs="Consolas"/>
+          <w:color w:val="000000"/>
+          <w:sz w:val="19"/>
+          <w:szCs w:val="19"/>
+        </w:rPr>
+        <w:t>web</w:t>
+      </w:r>
+      <w:r>
+        <w:rPr>
+          <w:rFonts w:ascii="Consolas" w:hAnsi="Consolas" w:cs="Consolas"/>
+          <w:color w:val="000000"/>
+          <w:sz w:val="19"/>
+          <w:szCs w:val="19"/>
+          <w:lang w:val="ru-RU"/>
+        </w:rPr>
+        <w:t xml:space="preserve"> </w:t>
+      </w:r>
+      <w:r>
+        <w:rPr>
+          <w:rFonts w:ascii="Consolas" w:hAnsi="Consolas" w:cs="Consolas"/>
+          <w:color w:val="000000"/>
+          <w:sz w:val="19"/>
+          <w:szCs w:val="19"/>
+          <w:lang w:val="ru-RU"/>
+        </w:rPr>
+        <w:t xml:space="preserve">ошибок при загрузке, </w:t>
+      </w:r>
+      <w:r>
+        <w:rPr>
+          <w:rFonts w:ascii="Consolas" w:hAnsi="Consolas" w:cs="Consolas"/>
+          <w:color w:val="000000"/>
+          <w:sz w:val="19"/>
+          <w:szCs w:val="19"/>
+          <w:lang w:val="ru-RU"/>
+        </w:rPr>
+        <w:t xml:space="preserve">попытки загрузки будут производиться с периодом </w:t>
+      </w:r>
+      <w:r>
+        <w:rPr>
+          <w:rFonts w:ascii="Consolas" w:hAnsi="Consolas" w:cs="Consolas"/>
+          <w:color w:val="000000"/>
+          <w:sz w:val="19"/>
+          <w:szCs w:val="19"/>
+        </w:rPr>
+        <w:t>CYCLE</w:t>
+      </w:r>
+      <w:r>
+        <w:rPr>
+          <w:rFonts w:ascii="Consolas" w:hAnsi="Consolas" w:cs="Consolas"/>
+          <w:color w:val="000000"/>
+          <w:sz w:val="19"/>
+          <w:szCs w:val="19"/>
+          <w:lang w:val="ru-RU"/>
+        </w:rPr>
+        <w:t>_</w:t>
+      </w:r>
+      <w:r>
+        <w:rPr>
+          <w:rFonts w:ascii="Consolas" w:hAnsi="Consolas" w:cs="Consolas"/>
+          <w:color w:val="000000"/>
+          <w:sz w:val="19"/>
+          <w:szCs w:val="19"/>
+        </w:rPr>
+        <w:t>SLEEPING</w:t>
+      </w:r>
+      <w:r>
+        <w:rPr>
+          <w:rFonts w:ascii="Consolas" w:hAnsi="Consolas" w:cs="Consolas"/>
+          <w:color w:val="000000"/>
+          <w:sz w:val="19"/>
+          <w:szCs w:val="19"/>
+          <w:lang w:val="ru-RU"/>
+        </w:rPr>
+        <w:t>_</w:t>
+      </w:r>
+      <w:r>
+        <w:rPr>
+          <w:rFonts w:ascii="Consolas" w:hAnsi="Consolas" w:cs="Consolas"/>
+          <w:color w:val="000000"/>
+          <w:sz w:val="19"/>
+          <w:szCs w:val="19"/>
+        </w:rPr>
+        <w:t>TIME</w:t>
+      </w:r>
+      <w:r>
+        <w:rPr>
+          <w:rFonts w:ascii="Consolas" w:hAnsi="Consolas" w:cs="Consolas"/>
+          <w:color w:val="000000"/>
+          <w:sz w:val="19"/>
+          <w:szCs w:val="19"/>
+          <w:lang w:val="ru-RU"/>
+        </w:rPr>
+        <w:t xml:space="preserve"> равным 10 секундам.</w:t>
+      </w:r>
+    </w:p>
+    <w:p>
+      <w:pPr>
+        <w:rPr>
+          <w:rFonts w:ascii="Consolas" w:hAnsi="Consolas" w:cs="Consolas"/>
+          <w:color w:val="000000"/>
+          <w:sz w:val="19"/>
+          <w:szCs w:val="19"/>
+          <w:lang w:val="ru-RU"/>
+        </w:rPr>
+      </w:pPr>
+      <w:proofErr w:type="spellStart"/>
+      <w:r>
+        <w:rPr>
+          <w:rFonts w:ascii="Consolas" w:hAnsi="Consolas" w:cs="Consolas"/>
+          <w:color w:val="000000"/>
+          <w:sz w:val="19"/>
+          <w:szCs w:val="19"/>
+        </w:rPr>
+        <w:t>ResumeFtpFileDownload</w:t>
+      </w:r>
+      <w:proofErr w:type="spellEnd"/>
+      <w:r>
+        <w:rPr>
+          <w:rFonts w:ascii="Consolas" w:hAnsi="Consolas" w:cs="Consolas"/>
+          <w:color w:val="000000"/>
+          <w:sz w:val="19"/>
+          <w:szCs w:val="19"/>
+          <w:lang w:val="ru-RU"/>
+        </w:rPr>
+        <w:t xml:space="preserve"> – основной метод загрузки файла.</w:t>
+      </w:r>
+    </w:p>
+    <w:p>
+      <w:pPr>
+        <w:rPr>
+          <w:rFonts w:ascii="Consolas" w:hAnsi="Consolas" w:cs="Consolas"/>
+          <w:color w:val="000000"/>
+          <w:sz w:val="19"/>
+          <w:szCs w:val="19"/>
+          <w:lang w:val="ru-RU"/>
+        </w:rPr>
+      </w:pPr>
+      <w:r>
+        <w:rPr>
+          <w:rFonts w:ascii="Consolas" w:hAnsi="Consolas" w:cs="Consolas"/>
+          <w:color w:val="000000"/>
+          <w:sz w:val="19"/>
+          <w:szCs w:val="19"/>
+          <w:lang w:val="ru-RU"/>
+        </w:rPr>
+        <w:t xml:space="preserve">Создаётся запрос на </w:t>
+      </w:r>
+      <w:r>
+        <w:rPr>
+          <w:rFonts w:ascii="Consolas" w:hAnsi="Consolas" w:cs="Consolas"/>
+          <w:color w:val="000000"/>
+          <w:sz w:val="19"/>
+          <w:szCs w:val="19"/>
+        </w:rPr>
+        <w:t>FTP</w:t>
+      </w:r>
+      <w:r>
+        <w:rPr>
+          <w:rFonts w:ascii="Consolas" w:hAnsi="Consolas" w:cs="Consolas"/>
+          <w:color w:val="000000"/>
+          <w:sz w:val="19"/>
+          <w:szCs w:val="19"/>
+          <w:lang w:val="ru-RU"/>
+        </w:rPr>
+        <w:t xml:space="preserve"> </w:t>
+      </w:r>
+      <w:r>
+        <w:rPr>
+          <w:rFonts w:ascii="Consolas" w:hAnsi="Consolas" w:cs="Consolas"/>
+          <w:color w:val="000000"/>
+          <w:sz w:val="19"/>
+          <w:szCs w:val="19"/>
+          <w:lang w:val="ru-RU"/>
+        </w:rPr>
+        <w:t xml:space="preserve">сервер к необходимому для скачивания файлу. На локальном диске проверяется наличае недокачанного файла (с суффиксом </w:t>
+      </w:r>
+      <w:r>
+        <w:rPr>
+          <w:rFonts w:ascii="Consolas" w:hAnsi="Consolas" w:cs="Consolas"/>
+          <w:color w:val="000000"/>
+          <w:sz w:val="19"/>
+          <w:szCs w:val="19"/>
+          <w:lang w:val="ru-RU"/>
+        </w:rPr>
+        <w:t>_</w:t>
+      </w:r>
+      <w:r>
+        <w:rPr>
+          <w:rFonts w:ascii="Consolas" w:hAnsi="Consolas" w:cs="Consolas"/>
+          <w:color w:val="000000"/>
+          <w:sz w:val="19"/>
+          <w:szCs w:val="19"/>
+        </w:rPr>
+        <w:t>copy</w:t>
+      </w:r>
+      <w:r>
+        <w:rPr>
+          <w:rFonts w:ascii="Consolas" w:hAnsi="Consolas" w:cs="Consolas"/>
+          <w:color w:val="000000"/>
+          <w:sz w:val="19"/>
+          <w:szCs w:val="19"/>
+          <w:lang w:val="ru-RU"/>
+        </w:rPr>
+        <w:t xml:space="preserve">), если он существует, то определяется его размер и с </w:t>
+      </w:r>
+      <w:r>
+        <w:rPr>
+          <w:rFonts w:ascii="Consolas" w:hAnsi="Consolas" w:cs="Consolas"/>
+          <w:color w:val="000000"/>
+          <w:sz w:val="19"/>
+          <w:szCs w:val="19"/>
+        </w:rPr>
+        <w:t>FTP</w:t>
+      </w:r>
+      <w:r>
+        <w:rPr>
+          <w:rFonts w:ascii="Consolas" w:hAnsi="Consolas" w:cs="Consolas"/>
+          <w:color w:val="000000"/>
+          <w:sz w:val="19"/>
+          <w:szCs w:val="19"/>
+          <w:lang w:val="ru-RU"/>
+        </w:rPr>
+        <w:t xml:space="preserve"> </w:t>
+      </w:r>
+      <w:r>
+        <w:rPr>
+          <w:rFonts w:ascii="Consolas" w:hAnsi="Consolas" w:cs="Consolas"/>
+          <w:color w:val="000000"/>
+          <w:sz w:val="19"/>
+          <w:szCs w:val="19"/>
+          <w:lang w:val="ru-RU"/>
+        </w:rPr>
+        <w:t xml:space="preserve">запрашивается файл с отступом по количеству байт равному размеру недокачанного файла на локальном клиенте. Происходит потоковое копирование файла. По окончанию загрузки потоки закрываются, генерируется событие сигнализирующее об окончании загрузки. В результате которого вызывается метод </w:t>
+      </w:r>
+      <w:proofErr w:type="spellStart"/>
+      <w:r>
+        <w:rPr>
+          <w:rFonts w:ascii="Consolas" w:hAnsi="Consolas" w:cs="Consolas"/>
+          <w:color w:val="000000"/>
+          <w:sz w:val="19"/>
+          <w:szCs w:val="19"/>
+        </w:rPr>
+        <w:t>OverwriteDestinationFile</w:t>
+      </w:r>
+      <w:proofErr w:type="spellEnd"/>
+      <w:r>
+        <w:rPr>
+          <w:rFonts w:ascii="Consolas" w:hAnsi="Consolas" w:cs="Consolas"/>
+          <w:color w:val="000000"/>
+          <w:sz w:val="19"/>
+          <w:szCs w:val="19"/>
+          <w:lang w:val="ru-RU"/>
+        </w:rPr>
+        <w:t xml:space="preserve"> </w:t>
+      </w:r>
+      <w:r>
+        <w:rPr>
+          <w:rFonts w:ascii="Consolas" w:hAnsi="Consolas" w:cs="Consolas"/>
+          <w:color w:val="000000"/>
+          <w:sz w:val="19"/>
+          <w:szCs w:val="19"/>
+          <w:lang w:val="ru-RU"/>
+        </w:rPr>
+        <w:t xml:space="preserve">класса </w:t>
+      </w:r>
+      <w:proofErr w:type="spellStart"/>
+      <w:r>
+        <w:rPr>
+          <w:rFonts w:ascii="Consolas" w:hAnsi="Consolas" w:cs="Consolas"/>
+          <w:color w:val="000000"/>
+          <w:sz w:val="19"/>
+          <w:szCs w:val="19"/>
+        </w:rPr>
+        <w:t>DownloadFile</w:t>
+      </w:r>
+      <w:proofErr w:type="spellEnd"/>
+      <w:r>
+        <w:rPr>
+          <w:rFonts w:ascii="Consolas" w:hAnsi="Consolas" w:cs="Consolas"/>
+          <w:color w:val="000000"/>
+          <w:sz w:val="19"/>
+          <w:szCs w:val="19"/>
+          <w:lang w:val="ru-RU"/>
+        </w:rPr>
+        <w:t>.</w:t>
+      </w:r>
+    </w:p>
+    <w:p>
+      <w:pPr>
+        <w:rPr>
+          <w:lang w:val="ru-RU"/>
+        </w:rPr>
+      </w:pPr>
+      <w:r>
+        <w:rPr>
+          <w:rFonts w:ascii="Consolas" w:hAnsi="Consolas" w:cs="Consolas"/>
+          <w:color w:val="000000"/>
+          <w:sz w:val="19"/>
+          <w:szCs w:val="19"/>
+          <w:lang w:val="ru-RU"/>
+        </w:rPr>
         <w:lastRenderedPageBreak/>
-        <w:t>Основной метод (</w:t>
-      </w:r>
-      <w:r>
-        <w:rPr>
-          <w:rFonts w:ascii="Consolas" w:hAnsi="Consolas" w:cs="Consolas"/>
-          <w:color w:val="000000"/>
-          <w:sz w:val="19"/>
-          <w:szCs w:val="19"/>
-        </w:rPr>
-        <w:t>BeginAsync</w:t>
-      </w:r>
-      <w:r>
-        <w:rPr>
-          <w:lang w:val="ru-RU"/>
-        </w:rPr>
-        <w:t>) создает поток выполняющий последовательный перебор загружаемых фалов и их последовательную загрузку.</w:t>
+        <w:t xml:space="preserve">При возникновении исключительных ситуаций при загрузке, генерируются соответствующие события вызывающие пропуск загрузки и вывод сообщений в логи и в </w:t>
+      </w:r>
+      <w:r>
+        <w:rPr>
+          <w:rFonts w:ascii="Consolas" w:hAnsi="Consolas" w:cs="Consolas"/>
+          <w:color w:val="000000"/>
+          <w:sz w:val="19"/>
+          <w:szCs w:val="19"/>
+        </w:rPr>
+        <w:t>UI</w:t>
+      </w:r>
+      <w:r>
+        <w:rPr>
+          <w:rFonts w:ascii="Consolas" w:hAnsi="Consolas" w:cs="Consolas"/>
+          <w:color w:val="000000"/>
+          <w:sz w:val="19"/>
+          <w:szCs w:val="19"/>
+          <w:lang w:val="ru-RU"/>
+        </w:rPr>
+        <w:t xml:space="preserve"> </w:t>
+      </w:r>
+      <w:r>
+        <w:rPr>
+          <w:rFonts w:ascii="Consolas" w:hAnsi="Consolas" w:cs="Consolas"/>
+          <w:color w:val="000000"/>
+          <w:sz w:val="19"/>
+          <w:szCs w:val="19"/>
+          <w:lang w:val="ru-RU"/>
+        </w:rPr>
+        <w:t>приложения.</w:t>
+      </w:r>
+      <w:r>
+        <w:rPr>
+          <w:rFonts w:ascii="Consolas" w:hAnsi="Consolas" w:cs="Consolas"/>
+          <w:color w:val="000000"/>
+          <w:sz w:val="19"/>
+          <w:szCs w:val="19"/>
+          <w:lang w:val="ru-RU"/>
+        </w:rPr>
+        <w:t xml:space="preserve"> При возникновении </w:t>
+      </w:r>
+      <w:r>
+        <w:rPr>
+          <w:rFonts w:ascii="Consolas" w:hAnsi="Consolas" w:cs="Consolas"/>
+          <w:color w:val="000000"/>
+          <w:sz w:val="19"/>
+          <w:szCs w:val="19"/>
+        </w:rPr>
+        <w:t>web</w:t>
+      </w:r>
+      <w:r>
+        <w:rPr>
+          <w:rFonts w:ascii="Consolas" w:hAnsi="Consolas" w:cs="Consolas"/>
+          <w:color w:val="000000"/>
+          <w:sz w:val="19"/>
+          <w:szCs w:val="19"/>
+          <w:lang w:val="ru-RU"/>
+        </w:rPr>
+        <w:t xml:space="preserve"> </w:t>
+      </w:r>
+      <w:r>
+        <w:rPr>
+          <w:rFonts w:ascii="Consolas" w:hAnsi="Consolas" w:cs="Consolas"/>
+          <w:color w:val="000000"/>
+          <w:sz w:val="19"/>
+          <w:szCs w:val="19"/>
+          <w:lang w:val="ru-RU"/>
+        </w:rPr>
+        <w:t>ошибок связанных с сетью предпринимается попытка</w:t>
+      </w:r>
+      <w:r>
+        <w:rPr>
+          <w:rFonts w:ascii="Consolas" w:hAnsi="Consolas" w:cs="Consolas"/>
+          <w:color w:val="000000"/>
+          <w:sz w:val="19"/>
+          <w:szCs w:val="19"/>
+          <w:lang w:val="ru-RU"/>
+        </w:rPr>
+        <w:t xml:space="preserve"> </w:t>
+      </w:r>
+      <w:r>
+        <w:rPr>
+          <w:rFonts w:ascii="Consolas" w:hAnsi="Consolas" w:cs="Consolas"/>
+          <w:color w:val="000000"/>
+          <w:sz w:val="19"/>
+          <w:szCs w:val="19"/>
+          <w:lang w:val="ru-RU"/>
+        </w:rPr>
+        <w:t>повторной загрузки файла, количество попыток и временная задержка между ними настраивается в конфигурации системы. При невозможности загрузить файл (непример нет доступа к файлу) попытки загрузки прекращаются до следующего запуска приложения.</w:t>
       </w:r>
     </w:p>
     <w:p>
@@ -2555,564 +3853,11 @@
           <w:lang w:val="ru-RU"/>
         </w:rPr>
       </w:pPr>
-      <w:r>
-        <w:t>DownloadFile</w:t>
-      </w:r>
-    </w:p>
-    <w:p>
-      <w:pPr>
-        <w:rPr>
-          <w:lang w:val="ru-RU"/>
-        </w:rPr>
-      </w:pPr>
-      <w:r>
-        <w:rPr>
-          <w:lang w:val="ru-RU"/>
-        </w:rPr>
-        <w:t xml:space="preserve">Класс инкапсулирующий объект класса </w:t>
-      </w:r>
-      <w:r>
-        <w:t>FileDownloader</w:t>
-      </w:r>
-      <w:r>
-        <w:rPr>
-          <w:lang w:val="ru-RU"/>
-        </w:rPr>
-        <w:t xml:space="preserve"> </w:t>
-      </w:r>
-      <w:r>
-        <w:rPr>
-          <w:lang w:val="ru-RU"/>
-        </w:rPr>
-        <w:t xml:space="preserve">и абстрагирующий сущность обновляемого файла. Основные методы данного класса </w:t>
-      </w:r>
-      <w:r>
-        <w:rPr>
-          <w:rFonts w:ascii="Consolas" w:hAnsi="Consolas" w:cs="Consolas"/>
-          <w:color w:val="000000"/>
-          <w:sz w:val="19"/>
-          <w:szCs w:val="19"/>
-        </w:rPr>
-        <w:t>DestinationFileDownloadedLength</w:t>
-      </w:r>
-      <w:r>
-        <w:rPr>
-          <w:rFonts w:ascii="Consolas" w:hAnsi="Consolas" w:cs="Consolas"/>
-          <w:color w:val="000000"/>
-          <w:sz w:val="19"/>
-          <w:szCs w:val="19"/>
-          <w:lang w:val="ru-RU"/>
-        </w:rPr>
-        <w:t xml:space="preserve"> – получение размера загружаемого файла, сначала копии, а затем и обновленного. </w:t>
-      </w:r>
-      <w:r>
-        <w:rPr>
-          <w:rFonts w:ascii="Consolas" w:hAnsi="Consolas" w:cs="Consolas"/>
-          <w:color w:val="000000"/>
-          <w:sz w:val="19"/>
-          <w:szCs w:val="19"/>
-        </w:rPr>
-        <w:t>OverwriteDestinationFile</w:t>
-      </w:r>
-      <w:r>
-        <w:rPr>
-          <w:rFonts w:ascii="Consolas" w:hAnsi="Consolas" w:cs="Consolas"/>
-          <w:color w:val="000000"/>
-          <w:sz w:val="19"/>
-          <w:szCs w:val="19"/>
-          <w:lang w:val="ru-RU"/>
-        </w:rPr>
-        <w:t xml:space="preserve"> – замена обновляемого файла на загруженный, установка дат создания и обновления файла.</w:t>
-      </w:r>
-    </w:p>
-    <w:p>
-      <w:pPr>
-        <w:pStyle w:val="Heading2"/>
-        <w:rPr>
-          <w:lang w:val="ru-RU"/>
-        </w:rPr>
-      </w:pPr>
-      <w:r>
-        <w:t>FTPDownloader</w:t>
-      </w:r>
-    </w:p>
-    <w:p>
-      <w:pPr>
-        <w:rPr>
-          <w:rFonts w:ascii="Consolas" w:hAnsi="Consolas" w:cs="Consolas"/>
-          <w:color w:val="000000"/>
-          <w:sz w:val="19"/>
-          <w:szCs w:val="19"/>
-          <w:lang w:val="ru-RU"/>
-        </w:rPr>
-      </w:pPr>
-      <w:r>
-        <w:rPr>
-          <w:lang w:val="ru-RU"/>
-        </w:rPr>
-        <w:t xml:space="preserve">Реализация загрузки файла с </w:t>
-      </w:r>
-      <w:r>
-        <w:t>FTP</w:t>
-      </w:r>
-      <w:r>
-        <w:rPr>
-          <w:lang w:val="ru-RU"/>
-        </w:rPr>
-        <w:t xml:space="preserve"> </w:t>
-      </w:r>
-      <w:r>
-        <w:rPr>
-          <w:lang w:val="ru-RU"/>
-        </w:rPr>
-        <w:t xml:space="preserve">сервера с поддержкой дозагрузки. </w:t>
-      </w:r>
-      <w:r>
-        <w:rPr>
-          <w:rFonts w:ascii="Consolas" w:hAnsi="Consolas" w:cs="Consolas"/>
-          <w:color w:val="000000"/>
-          <w:sz w:val="19"/>
-          <w:szCs w:val="19"/>
-        </w:rPr>
-        <w:t>BeginAsync</w:t>
-      </w:r>
-      <w:r>
-        <w:rPr>
-          <w:rFonts w:ascii="Consolas" w:hAnsi="Consolas" w:cs="Consolas"/>
-          <w:color w:val="000000"/>
-          <w:sz w:val="19"/>
-          <w:szCs w:val="19"/>
-          <w:lang w:val="ru-RU"/>
-        </w:rPr>
-        <w:t xml:space="preserve"> – метод запускающий асинхронный процесс скачивания данных с </w:t>
-      </w:r>
-      <w:r>
-        <w:rPr>
-          <w:rFonts w:ascii="Consolas" w:hAnsi="Consolas" w:cs="Consolas"/>
-          <w:color w:val="000000"/>
-          <w:sz w:val="19"/>
-          <w:szCs w:val="19"/>
-        </w:rPr>
-        <w:t>FTP</w:t>
-      </w:r>
-      <w:r>
-        <w:rPr>
-          <w:rFonts w:ascii="Consolas" w:hAnsi="Consolas" w:cs="Consolas"/>
-          <w:color w:val="000000"/>
-          <w:sz w:val="19"/>
-          <w:szCs w:val="19"/>
-          <w:lang w:val="ru-RU"/>
-        </w:rPr>
-        <w:t xml:space="preserve"> </w:t>
-      </w:r>
-      <w:r>
-        <w:rPr>
-          <w:rFonts w:ascii="Consolas" w:hAnsi="Consolas" w:cs="Consolas"/>
-          <w:color w:val="000000"/>
-          <w:sz w:val="19"/>
-          <w:szCs w:val="19"/>
-          <w:lang w:val="ru-RU"/>
-        </w:rPr>
-        <w:t xml:space="preserve">сервера. При возникновении </w:t>
-      </w:r>
-      <w:r>
-        <w:rPr>
-          <w:rFonts w:ascii="Consolas" w:hAnsi="Consolas" w:cs="Consolas"/>
-          <w:color w:val="000000"/>
-          <w:sz w:val="19"/>
-          <w:szCs w:val="19"/>
-        </w:rPr>
-        <w:t>web</w:t>
-      </w:r>
-      <w:r>
-        <w:rPr>
-          <w:rFonts w:ascii="Consolas" w:hAnsi="Consolas" w:cs="Consolas"/>
-          <w:color w:val="000000"/>
-          <w:sz w:val="19"/>
-          <w:szCs w:val="19"/>
-          <w:lang w:val="ru-RU"/>
-        </w:rPr>
-        <w:t xml:space="preserve"> </w:t>
-      </w:r>
-      <w:r>
-        <w:rPr>
-          <w:rFonts w:ascii="Consolas" w:hAnsi="Consolas" w:cs="Consolas"/>
-          <w:color w:val="000000"/>
-          <w:sz w:val="19"/>
-          <w:szCs w:val="19"/>
-          <w:lang w:val="ru-RU"/>
-        </w:rPr>
-        <w:t xml:space="preserve">ошибок при загрузке, </w:t>
-      </w:r>
-      <w:r>
-        <w:rPr>
-          <w:rFonts w:ascii="Consolas" w:hAnsi="Consolas" w:cs="Consolas"/>
-          <w:color w:val="000000"/>
-          <w:sz w:val="19"/>
-          <w:szCs w:val="19"/>
-          <w:lang w:val="ru-RU"/>
-        </w:rPr>
-        <w:t xml:space="preserve">попытки загрузки будут производиться с периодом </w:t>
-      </w:r>
-      <w:r>
-        <w:rPr>
-          <w:rFonts w:ascii="Consolas" w:hAnsi="Consolas" w:cs="Consolas"/>
-          <w:color w:val="000000"/>
-          <w:sz w:val="19"/>
-          <w:szCs w:val="19"/>
-        </w:rPr>
-        <w:t>CYCLE</w:t>
-      </w:r>
-      <w:r>
-        <w:rPr>
-          <w:rFonts w:ascii="Consolas" w:hAnsi="Consolas" w:cs="Consolas"/>
-          <w:color w:val="000000"/>
-          <w:sz w:val="19"/>
-          <w:szCs w:val="19"/>
-          <w:lang w:val="ru-RU"/>
-        </w:rPr>
-        <w:t>_</w:t>
-      </w:r>
-      <w:r>
-        <w:rPr>
-          <w:rFonts w:ascii="Consolas" w:hAnsi="Consolas" w:cs="Consolas"/>
-          <w:color w:val="000000"/>
-          <w:sz w:val="19"/>
-          <w:szCs w:val="19"/>
-        </w:rPr>
-        <w:t>SLEEPING</w:t>
-      </w:r>
-      <w:r>
-        <w:rPr>
-          <w:rFonts w:ascii="Consolas" w:hAnsi="Consolas" w:cs="Consolas"/>
-          <w:color w:val="000000"/>
-          <w:sz w:val="19"/>
-          <w:szCs w:val="19"/>
-          <w:lang w:val="ru-RU"/>
-        </w:rPr>
-        <w:t>_</w:t>
-      </w:r>
-      <w:r>
-        <w:rPr>
-          <w:rFonts w:ascii="Consolas" w:hAnsi="Consolas" w:cs="Consolas"/>
-          <w:color w:val="000000"/>
-          <w:sz w:val="19"/>
-          <w:szCs w:val="19"/>
-        </w:rPr>
-        <w:t>TIME</w:t>
-      </w:r>
-      <w:r>
-        <w:rPr>
-          <w:rFonts w:ascii="Consolas" w:hAnsi="Consolas" w:cs="Consolas"/>
-          <w:color w:val="000000"/>
-          <w:sz w:val="19"/>
-          <w:szCs w:val="19"/>
-          <w:lang w:val="ru-RU"/>
-        </w:rPr>
-        <w:t xml:space="preserve"> равным 10 секундам.</w:t>
-      </w:r>
-    </w:p>
-    <w:p>
-      <w:pPr>
-        <w:rPr>
-          <w:rFonts w:ascii="Consolas" w:hAnsi="Consolas" w:cs="Consolas"/>
-          <w:color w:val="000000"/>
-          <w:sz w:val="19"/>
-          <w:szCs w:val="19"/>
-          <w:lang w:val="ru-RU"/>
-        </w:rPr>
-      </w:pPr>
-      <w:r>
-        <w:rPr>
-          <w:rFonts w:ascii="Consolas" w:hAnsi="Consolas" w:cs="Consolas"/>
-          <w:color w:val="000000"/>
-          <w:sz w:val="19"/>
-          <w:szCs w:val="19"/>
-        </w:rPr>
-        <w:t>ResumeFtpFileDownload</w:t>
-      </w:r>
-      <w:r>
-        <w:rPr>
-          <w:rFonts w:ascii="Consolas" w:hAnsi="Consolas" w:cs="Consolas"/>
-          <w:color w:val="000000"/>
-          <w:sz w:val="19"/>
-          <w:szCs w:val="19"/>
-          <w:lang w:val="ru-RU"/>
-        </w:rPr>
-        <w:t xml:space="preserve"> – основной метод загрузки файла.</w:t>
-      </w:r>
-    </w:p>
-    <w:p>
-      <w:pPr>
-        <w:rPr>
-          <w:rFonts w:ascii="Consolas" w:hAnsi="Consolas" w:cs="Consolas"/>
-          <w:color w:val="000000"/>
-          <w:sz w:val="19"/>
-          <w:szCs w:val="19"/>
-          <w:lang w:val="ru-RU"/>
-        </w:rPr>
-      </w:pPr>
-      <w:r>
-        <w:rPr>
-          <w:rFonts w:ascii="Consolas" w:hAnsi="Consolas" w:cs="Consolas"/>
-          <w:color w:val="000000"/>
-          <w:sz w:val="19"/>
-          <w:szCs w:val="19"/>
-          <w:lang w:val="ru-RU"/>
-        </w:rPr>
-        <w:t xml:space="preserve">Создаётся запрос на </w:t>
-      </w:r>
-      <w:r>
-        <w:rPr>
-          <w:rFonts w:ascii="Consolas" w:hAnsi="Consolas" w:cs="Consolas"/>
-          <w:color w:val="000000"/>
-          <w:sz w:val="19"/>
-          <w:szCs w:val="19"/>
-        </w:rPr>
-        <w:t>FTP</w:t>
-      </w:r>
-      <w:r>
-        <w:rPr>
-          <w:rFonts w:ascii="Consolas" w:hAnsi="Consolas" w:cs="Consolas"/>
-          <w:color w:val="000000"/>
-          <w:sz w:val="19"/>
-          <w:szCs w:val="19"/>
-          <w:lang w:val="ru-RU"/>
-        </w:rPr>
-        <w:t xml:space="preserve"> </w:t>
-      </w:r>
-      <w:r>
-        <w:rPr>
-          <w:rFonts w:ascii="Consolas" w:hAnsi="Consolas" w:cs="Consolas"/>
-          <w:color w:val="000000"/>
-          <w:sz w:val="19"/>
-          <w:szCs w:val="19"/>
-          <w:lang w:val="ru-RU"/>
-        </w:rPr>
-        <w:t xml:space="preserve">сервер к необходимому для скачивания файлу. На локальном диске проверяется наличае недокачанного файла (с суффиксом </w:t>
-      </w:r>
-      <w:r>
-        <w:rPr>
-          <w:rFonts w:ascii="Consolas" w:hAnsi="Consolas" w:cs="Consolas"/>
-          <w:color w:val="000000"/>
-          <w:sz w:val="19"/>
-          <w:szCs w:val="19"/>
-          <w:lang w:val="ru-RU"/>
-        </w:rPr>
-        <w:t>_</w:t>
-      </w:r>
-      <w:r>
-        <w:rPr>
-          <w:rFonts w:ascii="Consolas" w:hAnsi="Consolas" w:cs="Consolas"/>
-          <w:color w:val="000000"/>
-          <w:sz w:val="19"/>
-          <w:szCs w:val="19"/>
-        </w:rPr>
-        <w:t>copy</w:t>
-      </w:r>
-      <w:r>
-        <w:rPr>
-          <w:rFonts w:ascii="Consolas" w:hAnsi="Consolas" w:cs="Consolas"/>
-          <w:color w:val="000000"/>
-          <w:sz w:val="19"/>
-          <w:szCs w:val="19"/>
-          <w:lang w:val="ru-RU"/>
-        </w:rPr>
-        <w:t xml:space="preserve">), если он существует, то определяется его размер и с </w:t>
-      </w:r>
-      <w:r>
-        <w:rPr>
-          <w:rFonts w:ascii="Consolas" w:hAnsi="Consolas" w:cs="Consolas"/>
-          <w:color w:val="000000"/>
-          <w:sz w:val="19"/>
-          <w:szCs w:val="19"/>
-        </w:rPr>
-        <w:t>FTP</w:t>
-      </w:r>
-      <w:r>
-        <w:rPr>
-          <w:rFonts w:ascii="Consolas" w:hAnsi="Consolas" w:cs="Consolas"/>
-          <w:color w:val="000000"/>
-          <w:sz w:val="19"/>
-          <w:szCs w:val="19"/>
-          <w:lang w:val="ru-RU"/>
-        </w:rPr>
-        <w:t xml:space="preserve"> </w:t>
-      </w:r>
-      <w:r>
-        <w:rPr>
-          <w:rFonts w:ascii="Consolas" w:hAnsi="Consolas" w:cs="Consolas"/>
-          <w:color w:val="000000"/>
-          <w:sz w:val="19"/>
-          <w:szCs w:val="19"/>
-          <w:lang w:val="ru-RU"/>
-        </w:rPr>
-        <w:t xml:space="preserve">запрашивается файл с отступом по количеству байт равному размеру недокачанного файла на локальном клиенте. Происходит потоковое копирование файла. По окончанию загрузки потоки закрываются, генерируется событие сигнализирующее об окончании загрузки. В результате которого вызывается метод </w:t>
-      </w:r>
-      <w:r>
-        <w:rPr>
-          <w:rFonts w:ascii="Consolas" w:hAnsi="Consolas" w:cs="Consolas"/>
-          <w:color w:val="000000"/>
-          <w:sz w:val="19"/>
-          <w:szCs w:val="19"/>
-        </w:rPr>
-        <w:t>OverwriteDestinationFile</w:t>
-      </w:r>
-      <w:r>
-        <w:rPr>
-          <w:rFonts w:ascii="Consolas" w:hAnsi="Consolas" w:cs="Consolas"/>
-          <w:color w:val="000000"/>
-          <w:sz w:val="19"/>
-          <w:szCs w:val="19"/>
-          <w:lang w:val="ru-RU"/>
-        </w:rPr>
-        <w:t xml:space="preserve"> </w:t>
-      </w:r>
-      <w:r>
-        <w:rPr>
-          <w:rFonts w:ascii="Consolas" w:hAnsi="Consolas" w:cs="Consolas"/>
-          <w:color w:val="000000"/>
-          <w:sz w:val="19"/>
-          <w:szCs w:val="19"/>
-          <w:lang w:val="ru-RU"/>
-        </w:rPr>
-        <w:t xml:space="preserve">класса </w:t>
-      </w:r>
-      <w:r>
-        <w:rPr>
-          <w:rFonts w:ascii="Consolas" w:hAnsi="Consolas" w:cs="Consolas"/>
-          <w:color w:val="000000"/>
-          <w:sz w:val="19"/>
-          <w:szCs w:val="19"/>
-        </w:rPr>
-        <w:t>DownloadFile</w:t>
-      </w:r>
-      <w:r>
-        <w:rPr>
-          <w:rFonts w:ascii="Consolas" w:hAnsi="Consolas" w:cs="Consolas"/>
-          <w:color w:val="000000"/>
-          <w:sz w:val="19"/>
-          <w:szCs w:val="19"/>
-          <w:lang w:val="ru-RU"/>
-        </w:rPr>
-        <w:t>.</w:t>
-      </w:r>
-    </w:p>
-    <w:p>
-      <w:pPr>
-        <w:rPr>
-          <w:lang w:val="ru-RU"/>
-        </w:rPr>
-      </w:pPr>
-      <w:r>
-        <w:rPr>
-          <w:rFonts w:ascii="Consolas" w:hAnsi="Consolas" w:cs="Consolas"/>
-          <w:color w:val="000000"/>
-          <w:sz w:val="19"/>
-          <w:szCs w:val="19"/>
-          <w:lang w:val="ru-RU"/>
-        </w:rPr>
-        <w:t xml:space="preserve">При возникновении исключительных ситуаций при загрузке, генерируются соответствующие события вызывающие пропуск загрузки и вывод сообщений в логи и в </w:t>
-      </w:r>
-      <w:r>
-        <w:rPr>
-          <w:rFonts w:ascii="Consolas" w:hAnsi="Consolas" w:cs="Consolas"/>
-          <w:color w:val="000000"/>
-          <w:sz w:val="19"/>
-          <w:szCs w:val="19"/>
-        </w:rPr>
-        <w:t>UI</w:t>
-      </w:r>
-      <w:r>
-        <w:rPr>
-          <w:rFonts w:ascii="Consolas" w:hAnsi="Consolas" w:cs="Consolas"/>
-          <w:color w:val="000000"/>
-          <w:sz w:val="19"/>
-          <w:szCs w:val="19"/>
-          <w:lang w:val="ru-RU"/>
-        </w:rPr>
-        <w:t xml:space="preserve"> </w:t>
-      </w:r>
-      <w:r>
-        <w:rPr>
-          <w:rFonts w:ascii="Consolas" w:hAnsi="Consolas" w:cs="Consolas"/>
-          <w:color w:val="000000"/>
-          <w:sz w:val="19"/>
-          <w:szCs w:val="19"/>
-          <w:lang w:val="ru-RU"/>
-        </w:rPr>
-        <w:t>приложения.</w:t>
-      </w:r>
-      <w:r>
-        <w:rPr>
-          <w:rFonts w:ascii="Consolas" w:hAnsi="Consolas" w:cs="Consolas"/>
-          <w:color w:val="000000"/>
-          <w:sz w:val="19"/>
-          <w:szCs w:val="19"/>
-          <w:lang w:val="ru-RU"/>
-        </w:rPr>
-        <w:t xml:space="preserve"> При возникновении </w:t>
-      </w:r>
-      <w:r>
-        <w:rPr>
-          <w:rFonts w:ascii="Consolas" w:hAnsi="Consolas" w:cs="Consolas"/>
-          <w:color w:val="000000"/>
-          <w:sz w:val="19"/>
-          <w:szCs w:val="19"/>
-        </w:rPr>
-        <w:t>web</w:t>
-      </w:r>
-      <w:r>
-        <w:rPr>
-          <w:rFonts w:ascii="Consolas" w:hAnsi="Consolas" w:cs="Consolas"/>
-          <w:color w:val="000000"/>
-          <w:sz w:val="19"/>
-          <w:szCs w:val="19"/>
-          <w:lang w:val="ru-RU"/>
-        </w:rPr>
-        <w:t xml:space="preserve"> </w:t>
-      </w:r>
-      <w:r>
-        <w:rPr>
-          <w:rFonts w:ascii="Consolas" w:hAnsi="Consolas" w:cs="Consolas"/>
-          <w:color w:val="000000"/>
-          <w:sz w:val="19"/>
-          <w:szCs w:val="19"/>
-          <w:lang w:val="ru-RU"/>
-        </w:rPr>
-        <w:t>ошибок связанных с сетью предпринимается попытка</w:t>
-      </w:r>
-      <w:r>
-        <w:rPr>
-          <w:rFonts w:ascii="Consolas" w:hAnsi="Consolas" w:cs="Consolas"/>
-          <w:color w:val="000000"/>
-          <w:sz w:val="19"/>
-          <w:szCs w:val="19"/>
-          <w:lang w:val="ru-RU"/>
-        </w:rPr>
-        <w:t xml:space="preserve"> </w:t>
-      </w:r>
-      <w:r>
-        <w:rPr>
-          <w:rFonts w:ascii="Consolas" w:hAnsi="Consolas" w:cs="Consolas"/>
-          <w:color w:val="000000"/>
-          <w:sz w:val="19"/>
-          <w:szCs w:val="19"/>
-          <w:lang w:val="ru-RU"/>
-        </w:rPr>
-        <w:t>повторной загрузки файла, количество попыток и временная задержка между ними настраивается в конфигурации системы. При невозможности загрузить файл (непример нет доступа к файлу) попытки загрузки прекращаются до следующего запуска приложения.</w:t>
-      </w:r>
-    </w:p>
-    <w:p>
-      <w:pPr>
-        <w:pStyle w:val="Heading2"/>
-        <w:rPr>
-          <w:lang w:val="ru-RU"/>
-        </w:rPr>
-      </w:pPr>
+      <w:proofErr w:type="spellStart"/>
       <w:r>
         <w:t>ReportWriter</w:t>
       </w:r>
+      <w:proofErr w:type="spellEnd"/>
     </w:p>
     <w:p>
       <w:pPr>
@@ -3239,24 +3984,133 @@
         </w:rPr>
         <w:t xml:space="preserve">Класс реализующий логирование процесса выполнения программы. При реализации использовалась библиотека </w:t>
       </w:r>
+      <w:proofErr w:type="spellStart"/>
       <w:r>
         <w:t>NLog</w:t>
       </w:r>
+      <w:proofErr w:type="spellEnd"/>
       <w:r>
         <w:rPr>
           <w:lang w:val="ru-RU"/>
         </w:rPr>
         <w:t>. (</w:t>
       </w:r>
-      <w:hyperlink r:id="rId9" w:anchor="configuration" w:history="1">
-        <w:r>
-          <w:rPr>
-            <w:rStyle w:val="Hyperlink"/>
-            <w:lang w:val="ru-RU"/>
-          </w:rPr>
-          <w:t>https://github.com/NLog/NLog/wiki/Tutorial#configuration</w:t>
-        </w:r>
-      </w:hyperlink>
+      <w:r>
+        <w:fldChar w:fldCharType="begin"/>
+      </w:r>
+      <w:r>
+        <w:rPr>
+          <w:lang w:val="ru-RU"/>
+        </w:rPr>
+        <w:instrText xml:space="preserve"> </w:instrText>
+      </w:r>
+      <w:r>
+        <w:instrText>HYPERLINK</w:instrText>
+      </w:r>
+      <w:r>
+        <w:rPr>
+          <w:lang w:val="ru-RU"/>
+        </w:rPr>
+        <w:instrText xml:space="preserve"> "</w:instrText>
+      </w:r>
+      <w:r>
+        <w:instrText>https</w:instrText>
+      </w:r>
+      <w:r>
+        <w:rPr>
+          <w:lang w:val="ru-RU"/>
+        </w:rPr>
+        <w:instrText>://</w:instrText>
+      </w:r>
+      <w:r>
+        <w:instrText>github</w:instrText>
+      </w:r>
+      <w:r>
+        <w:rPr>
+          <w:lang w:val="ru-RU"/>
+        </w:rPr>
+        <w:instrText>.</w:instrText>
+      </w:r>
+      <w:r>
+        <w:instrText>com</w:instrText>
+      </w:r>
+      <w:r>
+        <w:rPr>
+          <w:lang w:val="ru-RU"/>
+        </w:rPr>
+        <w:instrText>/</w:instrText>
+      </w:r>
+      <w:r>
+        <w:instrText>NLog</w:instrText>
+      </w:r>
+      <w:r>
+        <w:rPr>
+          <w:lang w:val="ru-RU"/>
+        </w:rPr>
+        <w:instrText>/</w:instrText>
+      </w:r>
+      <w:r>
+        <w:instrText>NLog</w:instrText>
+      </w:r>
+      <w:r>
+        <w:rPr>
+          <w:lang w:val="ru-RU"/>
+        </w:rPr>
+        <w:instrText>/</w:instrText>
+      </w:r>
+      <w:r>
+        <w:instrText>wiki</w:instrText>
+      </w:r>
+      <w:r>
+        <w:rPr>
+          <w:lang w:val="ru-RU"/>
+        </w:rPr>
+        <w:instrText>/</w:instrText>
+      </w:r>
+      <w:r>
+        <w:instrText>Tutorial</w:instrText>
+      </w:r>
+      <w:r>
+        <w:rPr>
+          <w:lang w:val="ru-RU"/>
+        </w:rPr>
+        <w:instrText>" \</w:instrText>
+      </w:r>
+      <w:r>
+        <w:instrText>l</w:instrText>
+      </w:r>
+      <w:r>
+        <w:rPr>
+          <w:lang w:val="ru-RU"/>
+        </w:rPr>
+        <w:instrText xml:space="preserve"> "</w:instrText>
+      </w:r>
+      <w:r>
+        <w:instrText>configuration</w:instrText>
+      </w:r>
+      <w:r>
+        <w:rPr>
+          <w:lang w:val="ru-RU"/>
+        </w:rPr>
+        <w:instrText xml:space="preserve">" </w:instrText>
+      </w:r>
+      <w:r>
+        <w:fldChar w:fldCharType="separate"/>
+      </w:r>
+      <w:r>
+        <w:rPr>
+          <w:rStyle w:val="Hyperlink"/>
+          <w:lang w:val="ru-RU"/>
+        </w:rPr>
+        <w:t>https://github.com/NLog/NLog/wiki/Tutorial#configuration</w:t>
+      </w:r>
+      <w:r>
+        <w:rPr>
+          <w:rStyle w:val="Hyperlink"/>
+          <w:lang w:val="ru-RU"/>
+        </w:rPr>
+        <w:fldChar w:fldCharType="end"/>
+      </w:r>
       <w:r>
         <w:rPr>
           <w:lang w:val="ru-RU"/>
@@ -3276,18 +4130,22 @@
         </w:rPr>
         <w:t xml:space="preserve">Процесс логирования предоставляет возможность настройки уровня (детализации) логирования. Для этого надо изменить конфигурационный файл </w:t>
       </w:r>
+      <w:proofErr w:type="spellStart"/>
       <w:r>
         <w:t>NLog</w:t>
       </w:r>
+      <w:proofErr w:type="spellEnd"/>
       <w:r>
         <w:rPr>
           <w:lang w:val="ru-RU"/>
         </w:rPr>
         <w:t>.</w:t>
       </w:r>
+      <w:proofErr w:type="spellStart"/>
       <w:r>
         <w:t>config</w:t>
       </w:r>
+      <w:proofErr w:type="spellEnd"/>
     </w:p>
     <w:p>
       <w:pPr>
@@ -3466,6 +4324,7 @@
         </w:rPr>
         <w:t xml:space="preserve"> </w:t>
       </w:r>
+      <w:proofErr w:type="spellStart"/>
       <w:r>
         <w:rPr>
           <w:rFonts w:ascii="Consolas" w:hAnsi="Consolas" w:cs="Consolas"/>
@@ -3475,6 +4334,7 @@
         </w:rPr>
         <w:t>minlevel</w:t>
       </w:r>
+      <w:proofErr w:type="spellEnd"/>
       <w:r>
         <w:rPr>
           <w:rFonts w:ascii="Consolas" w:hAnsi="Consolas" w:cs="Consolas"/>
@@ -3520,6 +4380,7 @@
         </w:rPr>
         <w:t xml:space="preserve"> </w:t>
       </w:r>
+      <w:proofErr w:type="spellStart"/>
       <w:r>
         <w:rPr>
           <w:rFonts w:ascii="Consolas" w:hAnsi="Consolas" w:cs="Consolas"/>
@@ -3529,6 +4390,7 @@
         </w:rPr>
         <w:t>writeTo</w:t>
       </w:r>
+      <w:proofErr w:type="spellEnd"/>
       <w:r>
         <w:rPr>
           <w:rFonts w:ascii="Consolas" w:hAnsi="Consolas" w:cs="Consolas"/>
@@ -3547,6 +4409,7 @@
         </w:rPr>
         <w:t>"</w:t>
       </w:r>
+      <w:proofErr w:type="spellStart"/>
       <w:r>
         <w:rPr>
           <w:rFonts w:ascii="Consolas" w:hAnsi="Consolas" w:cs="Consolas"/>
@@ -3556,6 +4419,7 @@
         </w:rPr>
         <w:t>logfile</w:t>
       </w:r>
+      <w:proofErr w:type="spellEnd"/>
       <w:r>
         <w:rPr>
           <w:rFonts w:ascii="Consolas" w:hAnsi="Consolas" w:cs="Consolas"/>
@@ -3625,7 +4489,6 @@
         <w:rPr>
           <w:lang w:val="ru-RU"/>
         </w:rPr>
-        <w:lastRenderedPageBreak/>
         <w:t>Необходимо поменять атрибут minlevel на одно из следующих значений:</w:t>
       </w:r>
     </w:p>
@@ -3751,6 +4614,7 @@
         </w:rPr>
         <w:t>Представляет собой модель конфигурации (</w:t>
       </w:r>
+      <w:proofErr w:type="spellStart"/>
       <w:r>
         <w:rPr>
           <w:rFonts w:ascii="Consolas" w:hAnsi="Consolas" w:cs="Consolas"/>
@@ -3760,6 +4624,7 @@
         </w:rPr>
         <w:t>ConfigurationModel</w:t>
       </w:r>
+      <w:proofErr w:type="spellEnd"/>
       <w:r>
         <w:rPr>
           <w:lang w:val="ru-RU"/>
@@ -3824,6 +4689,7 @@
         </w:rPr>
         <w:t xml:space="preserve">  &lt;</w:t>
       </w:r>
+      <w:proofErr w:type="spellStart"/>
       <w:r>
         <w:rPr>
           <w:rFonts w:ascii="Consolas" w:hAnsi="Consolas" w:cs="Consolas"/>
@@ -3833,6 +4699,7 @@
         </w:rPr>
         <w:t>RegFile</w:t>
       </w:r>
+      <w:proofErr w:type="spellEnd"/>
       <w:r>
         <w:rPr>
           <w:rFonts w:ascii="Consolas" w:hAnsi="Consolas" w:cs="Consolas"/>
@@ -3843,6 +4710,7 @@
         </w:rPr>
         <w:t>&gt;&lt;/</w:t>
       </w:r>
+      <w:proofErr w:type="spellStart"/>
       <w:r>
         <w:rPr>
           <w:rFonts w:ascii="Consolas" w:hAnsi="Consolas" w:cs="Consolas"/>
@@ -3852,6 +4720,7 @@
         </w:rPr>
         <w:t>RegFile</w:t>
       </w:r>
+      <w:proofErr w:type="spellEnd"/>
       <w:r>
         <w:rPr>
           <w:rFonts w:ascii="Consolas" w:hAnsi="Consolas" w:cs="Consolas"/>
@@ -3912,6 +4781,7 @@
         </w:rPr>
         <w:t xml:space="preserve"> до регистрационного файла *.</w:t>
       </w:r>
+      <w:proofErr w:type="spellStart"/>
       <w:r>
         <w:rPr>
           <w:rFonts w:ascii="Consolas" w:hAnsi="Consolas" w:cs="Consolas"/>
@@ -3931,6 +4801,7 @@
         </w:rPr>
         <w:t>reg</w:t>
       </w:r>
+      <w:proofErr w:type="spellEnd"/>
       <w:r>
         <w:rPr>
           <w:rFonts w:ascii="Consolas" w:hAnsi="Consolas" w:cs="Consolas"/>
@@ -4034,6 +4905,7 @@
         </w:rPr>
         <w:t>&lt;</w:t>
       </w:r>
+      <w:proofErr w:type="spellStart"/>
       <w:r>
         <w:rPr>
           <w:rFonts w:ascii="Consolas" w:hAnsi="Consolas" w:cs="Consolas"/>
@@ -4043,6 +4915,7 @@
         </w:rPr>
         <w:t>OperationalUpdateDirectory</w:t>
       </w:r>
+      <w:proofErr w:type="spellEnd"/>
       <w:r>
         <w:rPr>
           <w:rFonts w:ascii="Consolas" w:hAnsi="Consolas" w:cs="Consolas"/>
@@ -4052,6 +4925,7 @@
         </w:rPr>
         <w:t>&gt;&lt;/</w:t>
       </w:r>
+      <w:proofErr w:type="spellStart"/>
       <w:r>
         <w:rPr>
           <w:rFonts w:ascii="Consolas" w:hAnsi="Consolas" w:cs="Consolas"/>
@@ -4061,6 +4935,7 @@
         </w:rPr>
         <w:t>OperationalUpdateDirectory</w:t>
       </w:r>
+      <w:proofErr w:type="spellEnd"/>
       <w:r>
         <w:rPr>
           <w:rFonts w:ascii="Consolas" w:hAnsi="Consolas" w:cs="Consolas"/>
@@ -4261,6 +5136,7 @@
         </w:rPr>
         <w:t xml:space="preserve">  &lt;</w:t>
       </w:r>
+      <w:proofErr w:type="spellStart"/>
       <w:r>
         <w:rPr>
           <w:rFonts w:ascii="Consolas" w:hAnsi="Consolas" w:cs="Consolas"/>
@@ -4270,6 +5146,7 @@
         </w:rPr>
         <w:t>DBDirectory</w:t>
       </w:r>
+      <w:proofErr w:type="spellEnd"/>
       <w:r>
         <w:rPr>
           <w:rFonts w:ascii="Consolas" w:hAnsi="Consolas" w:cs="Consolas"/>
@@ -4280,6 +5157,7 @@
         </w:rPr>
         <w:t>&gt;&lt;/</w:t>
       </w:r>
+      <w:proofErr w:type="spellStart"/>
       <w:r>
         <w:rPr>
           <w:rFonts w:ascii="Consolas" w:hAnsi="Consolas" w:cs="Consolas"/>
@@ -4289,6 +5167,7 @@
         </w:rPr>
         <w:t>DBDirectory</w:t>
       </w:r>
+      <w:proofErr w:type="spellEnd"/>
       <w:r>
         <w:rPr>
           <w:rFonts w:ascii="Consolas" w:hAnsi="Consolas" w:cs="Consolas"/>
@@ -4354,6 +5233,7 @@
         </w:rPr>
         <w:t xml:space="preserve">  &lt;</w:t>
       </w:r>
+      <w:proofErr w:type="spellStart"/>
       <w:r>
         <w:rPr>
           <w:rFonts w:ascii="Consolas" w:hAnsi="Consolas" w:cs="Consolas"/>
@@ -4363,6 +5243,7 @@
         </w:rPr>
         <w:t>IsTechnicalRegulationReform</w:t>
       </w:r>
+      <w:proofErr w:type="spellEnd"/>
       <w:r>
         <w:rPr>
           <w:rFonts w:ascii="Consolas" w:hAnsi="Consolas" w:cs="Consolas"/>
@@ -4373,6 +5254,7 @@
         </w:rPr>
         <w:t>&gt;&lt;/</w:t>
       </w:r>
+      <w:proofErr w:type="spellStart"/>
       <w:r>
         <w:rPr>
           <w:rFonts w:ascii="Consolas" w:hAnsi="Consolas" w:cs="Consolas"/>
@@ -4382,6 +5264,7 @@
         </w:rPr>
         <w:t>IsTechnicalRegulationReform</w:t>
       </w:r>
+      <w:proofErr w:type="spellEnd"/>
       <w:r>
         <w:rPr>
           <w:rFonts w:ascii="Consolas" w:hAnsi="Consolas" w:cs="Consolas"/>
@@ -4457,6 +5340,7 @@
         </w:rPr>
         <w:t xml:space="preserve">  &lt;</w:t>
       </w:r>
+      <w:proofErr w:type="spellStart"/>
       <w:r>
         <w:rPr>
           <w:rFonts w:ascii="Consolas" w:hAnsi="Consolas" w:cs="Consolas"/>
@@ -4466,6 +5350,7 @@
         </w:rPr>
         <w:t>ConnectionInitFile</w:t>
       </w:r>
+      <w:proofErr w:type="spellEnd"/>
       <w:r>
         <w:rPr>
           <w:rFonts w:ascii="Consolas" w:hAnsi="Consolas" w:cs="Consolas"/>
@@ -4476,6 +5361,7 @@
         </w:rPr>
         <w:t>&gt; &lt;/</w:t>
       </w:r>
+      <w:proofErr w:type="spellStart"/>
       <w:r>
         <w:rPr>
           <w:rFonts w:ascii="Consolas" w:hAnsi="Consolas" w:cs="Consolas"/>
@@ -4485,6 +5371,7 @@
         </w:rPr>
         <w:t>ConnectionInitFile</w:t>
       </w:r>
+      <w:proofErr w:type="spellEnd"/>
       <w:r>
         <w:rPr>
           <w:rFonts w:ascii="Consolas" w:hAnsi="Consolas" w:cs="Consolas"/>
@@ -4550,6 +5437,7 @@
         </w:rPr>
         <w:t xml:space="preserve">  &lt;</w:t>
       </w:r>
+      <w:proofErr w:type="spellStart"/>
       <w:r>
         <w:rPr>
           <w:rFonts w:ascii="Consolas" w:hAnsi="Consolas" w:cs="Consolas"/>
@@ -4559,6 +5447,7 @@
         </w:rPr>
         <w:t>UseProxy</w:t>
       </w:r>
+      <w:proofErr w:type="spellEnd"/>
       <w:r>
         <w:rPr>
           <w:rFonts w:ascii="Consolas" w:hAnsi="Consolas" w:cs="Consolas"/>
@@ -4569,6 +5458,7 @@
         </w:rPr>
         <w:t>&gt;&lt;/</w:t>
       </w:r>
+      <w:proofErr w:type="spellStart"/>
       <w:r>
         <w:rPr>
           <w:rFonts w:ascii="Consolas" w:hAnsi="Consolas" w:cs="Consolas"/>
@@ -4578,6 +5468,7 @@
         </w:rPr>
         <w:t>UseProxy</w:t>
       </w:r>
+      <w:proofErr w:type="spellEnd"/>
       <w:r>
         <w:rPr>
           <w:rFonts w:ascii="Consolas" w:hAnsi="Consolas" w:cs="Consolas"/>
@@ -4653,6 +5544,7 @@
         </w:rPr>
         <w:t xml:space="preserve">  &lt;</w:t>
       </w:r>
+      <w:proofErr w:type="spellStart"/>
       <w:r>
         <w:rPr>
           <w:rFonts w:ascii="Consolas" w:hAnsi="Consolas" w:cs="Consolas"/>
@@ -4662,6 +5554,7 @@
         </w:rPr>
         <w:t>UsePassiveFTP</w:t>
       </w:r>
+      <w:proofErr w:type="spellEnd"/>
       <w:r>
         <w:rPr>
           <w:rFonts w:ascii="Consolas" w:hAnsi="Consolas" w:cs="Consolas"/>
@@ -4672,6 +5565,7 @@
         </w:rPr>
         <w:t>&gt;&lt;/</w:t>
       </w:r>
+      <w:proofErr w:type="spellStart"/>
       <w:r>
         <w:rPr>
           <w:rFonts w:ascii="Consolas" w:hAnsi="Consolas" w:cs="Consolas"/>
@@ -4681,6 +5575,7 @@
         </w:rPr>
         <w:t>UsePassiveFTP</w:t>
       </w:r>
+      <w:proofErr w:type="spellEnd"/>
       <w:r>
         <w:rPr>
           <w:rFonts w:ascii="Consolas" w:hAnsi="Consolas" w:cs="Consolas"/>
@@ -4756,6 +5651,7 @@
         </w:rPr>
         <w:t xml:space="preserve">  &lt;</w:t>
       </w:r>
+      <w:proofErr w:type="spellStart"/>
       <w:r>
         <w:rPr>
           <w:rFonts w:ascii="Consolas" w:hAnsi="Consolas" w:cs="Consolas"/>
@@ -4765,6 +5661,7 @@
         </w:rPr>
         <w:t>ProxyAddress</w:t>
       </w:r>
+      <w:proofErr w:type="spellEnd"/>
       <w:r>
         <w:rPr>
           <w:rFonts w:ascii="Consolas" w:hAnsi="Consolas" w:cs="Consolas"/>
@@ -4838,8 +5735,10 @@
           <w:szCs w:val="19"/>
           <w:lang w:val="ru-RU"/>
         </w:rPr>
+        <w:lastRenderedPageBreak/>
         <w:t xml:space="preserve">  &lt;</w:t>
       </w:r>
+      <w:proofErr w:type="spellStart"/>
       <w:r>
         <w:rPr>
           <w:rFonts w:ascii="Consolas" w:hAnsi="Consolas" w:cs="Consolas"/>
@@ -4849,6 +5748,7 @@
         </w:rPr>
         <w:t>DelayedStart</w:t>
       </w:r>
+      <w:proofErr w:type="spellEnd"/>
       <w:r>
         <w:rPr>
           <w:rFonts w:ascii="Consolas" w:hAnsi="Consolas" w:cs="Consolas"/>
@@ -4859,6 +5759,7 @@
         </w:rPr>
         <w:t>&gt;&lt;/</w:t>
       </w:r>
+      <w:proofErr w:type="spellStart"/>
       <w:r>
         <w:rPr>
           <w:rFonts w:ascii="Consolas" w:hAnsi="Consolas" w:cs="Consolas"/>
@@ -4868,6 +5769,7 @@
         </w:rPr>
         <w:t>DelayedStart</w:t>
       </w:r>
+      <w:proofErr w:type="spellEnd"/>
       <w:r>
         <w:rPr>
           <w:rFonts w:ascii="Consolas" w:hAnsi="Consolas" w:cs="Consolas"/>
@@ -4943,6 +5845,7 @@
         </w:rPr>
         <w:t xml:space="preserve">  &lt;</w:t>
       </w:r>
+      <w:proofErr w:type="spellStart"/>
       <w:r>
         <w:rPr>
           <w:rFonts w:ascii="Consolas" w:hAnsi="Consolas" w:cs="Consolas"/>
@@ -4952,6 +5855,7 @@
         </w:rPr>
         <w:t>KTServices</w:t>
       </w:r>
+      <w:proofErr w:type="spellEnd"/>
       <w:r>
         <w:rPr>
           <w:rFonts w:ascii="Consolas" w:hAnsi="Consolas" w:cs="Consolas"/>
@@ -4962,6 +5866,7 @@
         </w:rPr>
         <w:t>&gt;&lt;/</w:t>
       </w:r>
+      <w:proofErr w:type="spellStart"/>
       <w:r>
         <w:rPr>
           <w:rFonts w:ascii="Consolas" w:hAnsi="Consolas" w:cs="Consolas"/>
@@ -4971,6 +5876,7 @@
         </w:rPr>
         <w:t>KTServices</w:t>
       </w:r>
+      <w:proofErr w:type="spellEnd"/>
       <w:r>
         <w:rPr>
           <w:rFonts w:ascii="Consolas" w:hAnsi="Consolas" w:cs="Consolas"/>
@@ -5041,8 +5947,18 @@
           <w:szCs w:val="19"/>
           <w:lang w:val="ru-RU"/>
         </w:rPr>
-        <w:t xml:space="preserve">  &lt;</w:t>
-      </w:r>
+        <w:t xml:space="preserve">  </w:t>
+      </w:r>
+      <w:r>
+        <w:rPr>
+          <w:rFonts w:ascii="Consolas" w:hAnsi="Consolas" w:cs="Consolas"/>
+          <w:color w:val="0000FF"/>
+          <w:sz w:val="19"/>
+          <w:szCs w:val="19"/>
+        </w:rPr>
+        <w:t>&lt;</w:t>
+      </w:r>
+      <w:proofErr w:type="spellStart"/>
       <w:r>
         <w:rPr>
           <w:rFonts w:ascii="Consolas" w:hAnsi="Consolas" w:cs="Consolas"/>
@@ -5052,16 +5968,17 @@
         </w:rPr>
         <w:t>ProductVersion</w:t>
       </w:r>
-      <w:r>
-        <w:rPr>
-          <w:rFonts w:ascii="Consolas" w:hAnsi="Consolas" w:cs="Consolas"/>
-          <w:color w:val="0000FF"/>
-          <w:sz w:val="19"/>
-          <w:szCs w:val="19"/>
-          <w:lang w:val="ru-RU"/>
+      <w:proofErr w:type="spellEnd"/>
+      <w:r>
+        <w:rPr>
+          <w:rFonts w:ascii="Consolas" w:hAnsi="Consolas" w:cs="Consolas"/>
+          <w:color w:val="0000FF"/>
+          <w:sz w:val="19"/>
+          <w:szCs w:val="19"/>
         </w:rPr>
         <w:t>&gt;&lt;/</w:t>
       </w:r>
+      <w:proofErr w:type="spellStart"/>
       <w:r>
         <w:rPr>
           <w:rFonts w:ascii="Consolas" w:hAnsi="Consolas" w:cs="Consolas"/>
@@ -5071,13 +5988,13 @@
         </w:rPr>
         <w:t>ProductVersion</w:t>
       </w:r>
-      <w:r>
-        <w:rPr>
-          <w:rFonts w:ascii="Consolas" w:hAnsi="Consolas" w:cs="Consolas"/>
-          <w:color w:val="0000FF"/>
-          <w:sz w:val="19"/>
-          <w:szCs w:val="19"/>
-          <w:lang w:val="ru-RU"/>
+      <w:proofErr w:type="spellEnd"/>
+      <w:r>
+        <w:rPr>
+          <w:rFonts w:ascii="Consolas" w:hAnsi="Consolas" w:cs="Consolas"/>
+          <w:color w:val="0000FF"/>
+          <w:sz w:val="19"/>
+          <w:szCs w:val="19"/>
         </w:rPr>
         <w:t xml:space="preserve">&gt; </w:t>
       </w:r>
@@ -5087,7 +6004,6 @@
           <w:color w:val="000000" w:themeColor="text1"/>
           <w:sz w:val="19"/>
           <w:szCs w:val="19"/>
-          <w:lang w:val="ru-RU"/>
           <w14:shadow w14:blurRad="38100" w14:dist="19050" w14:dir="2700000" w14:sx="100000" w14:sy="100000" w14:kx="0" w14:ky="0" w14:algn="tl">
             <w14:schemeClr w14:val="dk1">
               <w14:alpha w14:val="60000"/>
@@ -5127,7 +6043,6 @@
           <w:color w:val="000000" w:themeColor="text1"/>
           <w:sz w:val="19"/>
           <w:szCs w:val="19"/>
-          <w:lang w:val="ru-RU"/>
           <w14:shadow w14:blurRad="38100" w14:dist="19050" w14:dir="2700000" w14:sx="100000" w14:sy="100000" w14:kx="0" w14:ky="0" w14:algn="tl">
             <w14:schemeClr w14:val="dk1">
               <w14:alpha w14:val="60000"/>
@@ -5167,7 +6082,6 @@
           <w:color w:val="000000" w:themeColor="text1"/>
           <w:sz w:val="19"/>
           <w:szCs w:val="19"/>
-          <w:lang w:val="ru-RU"/>
           <w14:shadow w14:blurRad="38100" w14:dist="19050" w14:dir="2700000" w14:sx="100000" w14:sy="100000" w14:kx="0" w14:ky="0" w14:algn="tl">
             <w14:schemeClr w14:val="dk1">
               <w14:alpha w14:val="60000"/>
@@ -5207,7 +6121,6 @@
           <w:color w:val="000000" w:themeColor="text1"/>
           <w:sz w:val="19"/>
           <w:szCs w:val="19"/>
-          <w:lang w:val="ru-RU"/>
           <w14:shadow w14:blurRad="38100" w14:dist="19050" w14:dir="2700000" w14:sx="100000" w14:sy="100000" w14:kx="0" w14:ky="0" w14:algn="tl">
             <w14:schemeClr w14:val="dk1">
               <w14:alpha w14:val="60000"/>
@@ -5332,6 +6245,7 @@
         </w:rPr>
         <w:t xml:space="preserve">  &lt;</w:t>
       </w:r>
+      <w:proofErr w:type="spellStart"/>
       <w:r>
         <w:rPr>
           <w:rFonts w:ascii="Consolas" w:hAnsi="Consolas" w:cs="Consolas"/>
@@ -5341,6 +6255,7 @@
         </w:rPr>
         <w:t>AutoStart</w:t>
       </w:r>
+      <w:proofErr w:type="spellEnd"/>
       <w:r>
         <w:rPr>
           <w:rFonts w:ascii="Consolas" w:hAnsi="Consolas" w:cs="Consolas"/>
@@ -5351,6 +6266,7 @@
         </w:rPr>
         <w:t>&gt;&lt;/</w:t>
       </w:r>
+      <w:proofErr w:type="spellStart"/>
       <w:r>
         <w:rPr>
           <w:rFonts w:ascii="Consolas" w:hAnsi="Consolas" w:cs="Consolas"/>
@@ -5360,6 +6276,7 @@
         </w:rPr>
         <w:t>AutoStart</w:t>
       </w:r>
+      <w:proofErr w:type="spellEnd"/>
       <w:r>
         <w:rPr>
           <w:rFonts w:ascii="Consolas" w:hAnsi="Consolas" w:cs="Consolas"/>
@@ -5432,6 +6349,7 @@
         </w:rPr>
         <w:t xml:space="preserve">  &lt;</w:t>
       </w:r>
+      <w:proofErr w:type="spellStart"/>
       <w:r>
         <w:rPr>
           <w:rFonts w:ascii="Consolas" w:hAnsi="Consolas" w:cs="Consolas"/>
@@ -5441,6 +6359,7 @@
         </w:rPr>
         <w:t>CountOfRepeat</w:t>
       </w:r>
+      <w:proofErr w:type="spellEnd"/>
       <w:r>
         <w:rPr>
           <w:rFonts w:ascii="Consolas" w:hAnsi="Consolas" w:cs="Consolas"/>
@@ -5471,6 +6390,7 @@
         </w:rPr>
         <w:t>&lt;/</w:t>
       </w:r>
+      <w:proofErr w:type="spellStart"/>
       <w:r>
         <w:rPr>
           <w:rFonts w:ascii="Consolas" w:hAnsi="Consolas" w:cs="Consolas"/>
@@ -5480,6 +6400,7 @@
         </w:rPr>
         <w:t>CountOfRepeat</w:t>
       </w:r>
+      <w:proofErr w:type="spellEnd"/>
       <w:r>
         <w:rPr>
           <w:rFonts w:ascii="Consolas" w:hAnsi="Consolas" w:cs="Consolas"/>
@@ -5542,6 +6463,7 @@
         </w:rPr>
         <w:t xml:space="preserve">  &lt;</w:t>
       </w:r>
+      <w:proofErr w:type="spellStart"/>
       <w:r>
         <w:rPr>
           <w:rFonts w:ascii="Consolas" w:hAnsi="Consolas" w:cs="Consolas"/>
@@ -5551,6 +6473,7 @@
         </w:rPr>
         <w:t>RepeatDalay</w:t>
       </w:r>
+      <w:proofErr w:type="spellEnd"/>
       <w:r>
         <w:rPr>
           <w:rFonts w:ascii="Consolas" w:hAnsi="Consolas" w:cs="Consolas"/>
@@ -5581,6 +6504,7 @@
         </w:rPr>
         <w:t>&lt;/</w:t>
       </w:r>
+      <w:proofErr w:type="spellStart"/>
       <w:r>
         <w:rPr>
           <w:rFonts w:ascii="Consolas" w:hAnsi="Consolas" w:cs="Consolas"/>
@@ -5590,6 +6514,7 @@
         </w:rPr>
         <w:t>RepeatDalay</w:t>
       </w:r>
+      <w:proofErr w:type="spellEnd"/>
       <w:r>
         <w:rPr>
           <w:rFonts w:ascii="Consolas" w:hAnsi="Consolas" w:cs="Consolas"/>
@@ -5659,6 +6584,7 @@
         </w:rPr>
         <w:t>сервера (</w:t>
       </w:r>
+      <w:proofErr w:type="spellStart"/>
       <w:r>
         <w:rPr>
           <w:rFonts w:ascii="Consolas" w:hAnsi="Consolas" w:cs="Consolas"/>
@@ -5668,6 +6594,7 @@
         </w:rPr>
         <w:t>FtpConfiguration</w:t>
       </w:r>
+      <w:proofErr w:type="spellEnd"/>
       <w:r>
         <w:rPr>
           <w:lang w:val="ru-RU"/>
@@ -5730,6 +6657,7 @@
         </w:rPr>
         <w:t xml:space="preserve">Для шифрофки/дешифровки используется модуль </w:t>
       </w:r>
+      <w:proofErr w:type="spellStart"/>
       <w:r>
         <w:rPr>
           <w:rFonts w:ascii="Consolas" w:hAnsi="Consolas" w:cs="Consolas"/>
@@ -5739,6 +6667,7 @@
         </w:rPr>
         <w:t>CryptRC</w:t>
       </w:r>
+      <w:proofErr w:type="spellEnd"/>
       <w:r>
         <w:rPr>
           <w:rFonts w:ascii="Consolas" w:hAnsi="Consolas" w:cs="Consolas"/>
@@ -5814,9 +6743,11 @@
         </w:rPr>
         <w:t>конфигурации указанного в модуле конфигурации (</w:t>
       </w:r>
+      <w:proofErr w:type="spellStart"/>
       <w:r>
         <w:t>ConnectionInitFile</w:t>
       </w:r>
+      <w:proofErr w:type="spellEnd"/>
       <w:r>
         <w:rPr>
           <w:lang w:val="ru-RU"/>
@@ -5909,6 +6840,7 @@
         </w:rPr>
         <w:t xml:space="preserve">  &lt;</w:t>
       </w:r>
+      <w:proofErr w:type="spellStart"/>
       <w:r>
         <w:rPr>
           <w:rFonts w:ascii="Consolas" w:hAnsi="Consolas" w:cs="Consolas"/>
@@ -5918,6 +6850,7 @@
         </w:rPr>
         <w:t>FtpSourcePath</w:t>
       </w:r>
+      <w:proofErr w:type="spellEnd"/>
       <w:r>
         <w:rPr>
           <w:rFonts w:ascii="Consolas" w:hAnsi="Consolas" w:cs="Consolas"/>
@@ -5928,6 +6861,7 @@
         </w:rPr>
         <w:t>&gt;&lt;/</w:t>
       </w:r>
+      <w:proofErr w:type="spellStart"/>
       <w:r>
         <w:rPr>
           <w:rFonts w:ascii="Consolas" w:hAnsi="Consolas" w:cs="Consolas"/>
@@ -5937,6 +6871,7 @@
         </w:rPr>
         <w:t>FtpSourcePath</w:t>
       </w:r>
+      <w:proofErr w:type="spellEnd"/>
       <w:r>
         <w:rPr>
           <w:rFonts w:ascii="Consolas" w:hAnsi="Consolas" w:cs="Consolas"/>
@@ -6012,6 +6947,7 @@
         </w:rPr>
         <w:t xml:space="preserve">  &lt;</w:t>
       </w:r>
+      <w:proofErr w:type="spellStart"/>
       <w:r>
         <w:rPr>
           <w:rFonts w:ascii="Consolas" w:hAnsi="Consolas" w:cs="Consolas"/>
@@ -6021,6 +6957,7 @@
         </w:rPr>
         <w:t>DBPath</w:t>
       </w:r>
+      <w:proofErr w:type="spellEnd"/>
       <w:r>
         <w:rPr>
           <w:rFonts w:ascii="Consolas" w:hAnsi="Consolas" w:cs="Consolas"/>
@@ -6031,6 +6968,7 @@
         </w:rPr>
         <w:t>&gt;&lt;/</w:t>
       </w:r>
+      <w:proofErr w:type="spellStart"/>
       <w:r>
         <w:rPr>
           <w:rFonts w:ascii="Consolas" w:hAnsi="Consolas" w:cs="Consolas"/>
@@ -6040,6 +6978,7 @@
         </w:rPr>
         <w:t>DBPath</w:t>
       </w:r>
+      <w:proofErr w:type="spellEnd"/>
       <w:r>
         <w:rPr>
           <w:rFonts w:ascii="Consolas" w:hAnsi="Consolas" w:cs="Consolas"/>
@@ -6115,6 +7054,7 @@
         </w:rPr>
         <w:t xml:space="preserve">  &lt;</w:t>
       </w:r>
+      <w:proofErr w:type="spellStart"/>
       <w:r>
         <w:rPr>
           <w:rFonts w:ascii="Consolas" w:hAnsi="Consolas" w:cs="Consolas"/>
@@ -6124,6 +7064,7 @@
         </w:rPr>
         <w:t>AutocomplectsPath</w:t>
       </w:r>
+      <w:proofErr w:type="spellEnd"/>
       <w:r>
         <w:rPr>
           <w:rFonts w:ascii="Consolas" w:hAnsi="Consolas" w:cs="Consolas"/>
@@ -6134,6 +7075,7 @@
         </w:rPr>
         <w:t>&gt;&lt;/</w:t>
       </w:r>
+      <w:proofErr w:type="spellStart"/>
       <w:r>
         <w:rPr>
           <w:rFonts w:ascii="Consolas" w:hAnsi="Consolas" w:cs="Consolas"/>
@@ -6143,6 +7085,7 @@
         </w:rPr>
         <w:t>AutocomplectsPath</w:t>
       </w:r>
+      <w:proofErr w:type="spellEnd"/>
       <w:r>
         <w:rPr>
           <w:rFonts w:ascii="Consolas" w:hAnsi="Consolas" w:cs="Consolas"/>
@@ -6218,6 +7161,7 @@
         </w:rPr>
         <w:t xml:space="preserve">  &lt;</w:t>
       </w:r>
+      <w:proofErr w:type="spellStart"/>
       <w:r>
         <w:rPr>
           <w:rFonts w:ascii="Consolas" w:hAnsi="Consolas" w:cs="Consolas"/>
@@ -6227,6 +7171,7 @@
         </w:rPr>
         <w:t>ProductsPath</w:t>
       </w:r>
+      <w:proofErr w:type="spellEnd"/>
       <w:r>
         <w:rPr>
           <w:rFonts w:ascii="Consolas" w:hAnsi="Consolas" w:cs="Consolas"/>
@@ -6237,6 +7182,7 @@
         </w:rPr>
         <w:t>&gt;&lt;/</w:t>
       </w:r>
+      <w:proofErr w:type="spellStart"/>
       <w:r>
         <w:rPr>
           <w:rFonts w:ascii="Consolas" w:hAnsi="Consolas" w:cs="Consolas"/>
@@ -6246,6 +7192,7 @@
         </w:rPr>
         <w:t>ProductsPath</w:t>
       </w:r>
+      <w:proofErr w:type="spellEnd"/>
       <w:r>
         <w:rPr>
           <w:rFonts w:ascii="Consolas" w:hAnsi="Consolas" w:cs="Consolas"/>
@@ -6319,7 +7266,6 @@
           <w:szCs w:val="19"/>
           <w:lang w:val="ru-RU"/>
         </w:rPr>
-        <w:lastRenderedPageBreak/>
         <w:t xml:space="preserve">  </w:t>
       </w:r>
       <w:r>
@@ -6332,6 +7278,7 @@
         </w:rPr>
         <w:t>&lt;</w:t>
       </w:r>
+      <w:proofErr w:type="spellStart"/>
       <w:r>
         <w:rPr>
           <w:rFonts w:ascii="Consolas" w:hAnsi="Consolas" w:cs="Consolas"/>
@@ -6341,6 +7288,7 @@
         </w:rPr>
         <w:t>ProductFileNames</w:t>
       </w:r>
+      <w:proofErr w:type="spellEnd"/>
       <w:r>
         <w:rPr>
           <w:rFonts w:ascii="Consolas" w:hAnsi="Consolas" w:cs="Consolas"/>
@@ -6389,6 +7337,7 @@
         </w:rPr>
         <w:t>&lt;/</w:t>
       </w:r>
+      <w:proofErr w:type="spellStart"/>
       <w:r>
         <w:rPr>
           <w:rFonts w:ascii="Consolas" w:hAnsi="Consolas" w:cs="Consolas"/>
@@ -6398,6 +7347,7 @@
         </w:rPr>
         <w:t>ProductFileNames</w:t>
       </w:r>
+      <w:proofErr w:type="spellEnd"/>
       <w:r>
         <w:rPr>
           <w:rFonts w:ascii="Consolas" w:hAnsi="Consolas" w:cs="Consolas"/>
@@ -6513,6 +7463,7 @@
         </w:rPr>
         <w:t>&lt;</w:t>
       </w:r>
+      <w:proofErr w:type="spellStart"/>
       <w:r>
         <w:rPr>
           <w:rFonts w:ascii="Consolas" w:hAnsi="Consolas" w:cs="Consolas"/>
@@ -6522,6 +7473,7 @@
         </w:rPr>
         <w:t>ProductFileNames</w:t>
       </w:r>
+      <w:proofErr w:type="spellEnd"/>
       <w:r>
         <w:rPr>
           <w:rFonts w:ascii="Consolas" w:hAnsi="Consolas" w:cs="Consolas"/>
@@ -6570,6 +7522,7 @@
         </w:rPr>
         <w:t>&lt;/</w:t>
       </w:r>
+      <w:proofErr w:type="spellStart"/>
       <w:r>
         <w:rPr>
           <w:rFonts w:ascii="Consolas" w:hAnsi="Consolas" w:cs="Consolas"/>
@@ -6579,6 +7532,7 @@
         </w:rPr>
         <w:t>ProductFileNames</w:t>
       </w:r>
+      <w:proofErr w:type="spellEnd"/>
       <w:r>
         <w:rPr>
           <w:rFonts w:ascii="Consolas" w:hAnsi="Consolas" w:cs="Consolas"/>
@@ -6624,6 +7578,7 @@
         </w:rPr>
         <w:t xml:space="preserve">  &lt;</w:t>
       </w:r>
+      <w:proofErr w:type="spellStart"/>
       <w:r>
         <w:rPr>
           <w:rFonts w:ascii="Consolas" w:hAnsi="Consolas" w:cs="Consolas"/>
@@ -6633,6 +7588,7 @@
         </w:rPr>
         <w:t>ReportsPath</w:t>
       </w:r>
+      <w:proofErr w:type="spellEnd"/>
       <w:r>
         <w:rPr>
           <w:rFonts w:ascii="Consolas" w:hAnsi="Consolas" w:cs="Consolas"/>
@@ -6681,6 +7637,7 @@
         </w:rPr>
         <w:t>&lt;/</w:t>
       </w:r>
+      <w:proofErr w:type="spellStart"/>
       <w:r>
         <w:rPr>
           <w:rFonts w:ascii="Consolas" w:hAnsi="Consolas" w:cs="Consolas"/>
@@ -6690,6 +7647,7 @@
         </w:rPr>
         <w:t>ReportsPath</w:t>
       </w:r>
+      <w:proofErr w:type="spellEnd"/>
       <w:r>
         <w:rPr>
           <w:rFonts w:ascii="Consolas" w:hAnsi="Consolas" w:cs="Consolas"/>
@@ -7078,6 +8036,7 @@
         </w:rPr>
         <w:t>&lt;</w:t>
       </w:r>
+      <w:proofErr w:type="spellStart"/>
       <w:r>
         <w:rPr>
           <w:rFonts w:ascii="Consolas" w:hAnsi="Consolas" w:cs="Consolas"/>
@@ -7087,6 +8046,7 @@
         </w:rPr>
         <w:t>ClearFolder</w:t>
       </w:r>
+      <w:proofErr w:type="spellEnd"/>
       <w:r>
         <w:rPr>
           <w:rFonts w:ascii="Consolas" w:hAnsi="Consolas" w:cs="Consolas"/>
@@ -7097,6 +8057,7 @@
         </w:rPr>
         <w:t>&gt;</w:t>
       </w:r>
+      <w:proofErr w:type="spellStart"/>
       <w:r>
         <w:rPr>
           <w:rFonts w:ascii="Consolas" w:hAnsi="Consolas" w:cs="Consolas"/>
@@ -7106,6 +8067,7 @@
         </w:rPr>
         <w:t>operup</w:t>
       </w:r>
+      <w:proofErr w:type="spellEnd"/>
       <w:r>
         <w:rPr>
           <w:rFonts w:ascii="Consolas" w:hAnsi="Consolas" w:cs="Consolas"/>
@@ -7135,6 +8097,7 @@
         </w:rPr>
         <w:t>&lt;/</w:t>
       </w:r>
+      <w:proofErr w:type="spellStart"/>
       <w:r>
         <w:rPr>
           <w:rFonts w:ascii="Consolas" w:hAnsi="Consolas" w:cs="Consolas"/>
@@ -7144,6 +8107,7 @@
         </w:rPr>
         <w:t>ClearFolder</w:t>
       </w:r>
+      <w:proofErr w:type="spellEnd"/>
       <w:r>
         <w:rPr>
           <w:rFonts w:ascii="Consolas" w:hAnsi="Consolas" w:cs="Consolas"/>
@@ -7197,6 +8161,7 @@
         </w:rPr>
         <w:t>Файл конфигурации разбирается и происходит заполнение модели (</w:t>
       </w:r>
+      <w:proofErr w:type="spellStart"/>
       <w:r>
         <w:rPr>
           <w:rFonts w:ascii="Consolas" w:hAnsi="Consolas" w:cs="Consolas"/>
@@ -7206,6 +8171,7 @@
         </w:rPr>
         <w:t>FtpConfigurationModel</w:t>
       </w:r>
+      <w:proofErr w:type="spellEnd"/>
       <w:r>
         <w:rPr>
           <w:lang w:val="ru-RU"/>
@@ -7278,9 +8244,11 @@
         </w:rPr>
         <w:t xml:space="preserve">Набор классов реализующих скачивание и разбор файлов </w:t>
       </w:r>
+      <w:proofErr w:type="spellStart"/>
       <w:r>
         <w:t>autocomplects</w:t>
       </w:r>
+      <w:proofErr w:type="spellEnd"/>
       <w:r>
         <w:rPr>
           <w:lang w:val="ru-RU"/>
@@ -7302,9 +8270,11 @@
         </w:rPr>
         <w:t xml:space="preserve">. Основные модули </w:t>
       </w:r>
+      <w:proofErr w:type="spellStart"/>
       <w:r>
         <w:t>ProductsParser</w:t>
       </w:r>
+      <w:proofErr w:type="spellEnd"/>
       <w:r>
         <w:rPr>
           <w:lang w:val="ru-RU"/>
@@ -7317,9 +8287,11 @@
         </w:rPr>
         <w:t xml:space="preserve">и </w:t>
       </w:r>
+      <w:proofErr w:type="spellStart"/>
       <w:r>
         <w:t>AutoComplectsParser</w:t>
       </w:r>
+      <w:proofErr w:type="spellEnd"/>
       <w:r>
         <w:rPr>
           <w:lang w:val="ru-RU"/>
@@ -7368,7 +8340,7 @@
 </file>
 
 <file path=word/numbering.xml><?xml version="1.0" encoding="utf-8"?>
-<w:numbering xmlns:wpc="http://schemas.microsoft.com/office/word/2010/wordprocessingCanvas" xmlns:cx="http://schemas.microsoft.com/office/drawing/2014/chartex" xmlns:cx1="http://schemas.microsoft.com/office/drawing/2015/9/8/chartex" xmlns:mc="http://schemas.openxmlformats.org/markup-compatibility/2006" xmlns:o="urn:schemas-microsoft-com:office:office" xmlns:r="http://schemas.openxmlformats.org/officeDocument/2006/relationships" xmlns:m="http://schemas.openxmlformats.org/officeDocument/2006/math" xmlns:v="urn:schemas-microsoft-com:vml" xmlns:wp14="http://schemas.microsoft.com/office/word/2010/wordprocessingDrawing" xmlns:wp="http://schemas.openxmlformats.org/drawingml/2006/wordprocessingDrawing" xmlns:w10="urn:schemas-microsoft-com:office:word" xmlns:w="http://schemas.openxmlformats.org/wordprocessingml/2006/main" xmlns:w14="http://schemas.microsoft.com/office/word/2010/wordml" xmlns:w15="http://schemas.microsoft.com/office/word/2012/wordml" xmlns:w16se="http://schemas.microsoft.com/office/word/2015/wordml/symex" xmlns:wpg="http://schemas.microsoft.com/office/word/2010/wordprocessingGroup" xmlns:wpi="http://schemas.microsoft.com/office/word/2010/wordprocessingInk" xmlns:wne="http://schemas.microsoft.com/office/word/2006/wordml" xmlns:wps="http://schemas.microsoft.com/office/word/2010/wordprocessingShape" mc:Ignorable="w14 w15 w16se wp14">
+<w:numbering xmlns:wpc="http://schemas.microsoft.com/office/word/2010/wordprocessingCanvas" xmlns:cx="http://schemas.microsoft.com/office/drawing/2014/chartex" xmlns:cx1="http://schemas.microsoft.com/office/drawing/2015/9/8/chartex" xmlns:cx2="http://schemas.microsoft.com/office/drawing/2015/10/21/chartex" xmlns:mc="http://schemas.openxmlformats.org/markup-compatibility/2006" xmlns:o="urn:schemas-microsoft-com:office:office" xmlns:r="http://schemas.openxmlformats.org/officeDocument/2006/relationships" xmlns:m="http://schemas.openxmlformats.org/officeDocument/2006/math" xmlns:v="urn:schemas-microsoft-com:vml" xmlns:wp14="http://schemas.microsoft.com/office/word/2010/wordprocessingDrawing" xmlns:wp="http://schemas.openxmlformats.org/drawingml/2006/wordprocessingDrawing" xmlns:w10="urn:schemas-microsoft-com:office:word" xmlns:w="http://schemas.openxmlformats.org/wordprocessingml/2006/main" xmlns:w14="http://schemas.microsoft.com/office/word/2010/wordml" xmlns:w15="http://schemas.microsoft.com/office/word/2012/wordml" xmlns:w16se="http://schemas.microsoft.com/office/word/2015/wordml/symex" xmlns:wpg="http://schemas.microsoft.com/office/word/2010/wordprocessingGroup" xmlns:wpi="http://schemas.microsoft.com/office/word/2010/wordprocessingInk" xmlns:wne="http://schemas.microsoft.com/office/word/2006/wordml" xmlns:wps="http://schemas.microsoft.com/office/word/2010/wordprocessingShape" mc:Ignorable="w14 w15 w16se wp14">
   <w:abstractNum w:abstractNumId="0" w15:restartNumberingAfterBreak="0">
     <w:nsid w:val="23FD56C0"/>
     <w:multiLevelType w:val="hybridMultilevel"/>
@@ -7621,7 +8593,7 @@
       </w:pPr>
     </w:pPrDefault>
   </w:docDefaults>
-  <w:latentStyles w:defLockedState="0" w:defUIPriority="99" w:defSemiHidden="0" w:defUnhideWhenUsed="0" w:defQFormat="0" w:count="371">
+  <w:latentStyles w:defLockedState="0" w:defUIPriority="99" w:defSemiHidden="0" w:defUnhideWhenUsed="0" w:defQFormat="0" w:count="372">
     <w:lsdException w:name="Normal" w:uiPriority="0" w:qFormat="1"/>
     <w:lsdException w:name="heading 1" w:uiPriority="9" w:qFormat="1"/>
     <w:lsdException w:name="heading 2" w:semiHidden="1" w:uiPriority="9" w:unhideWhenUsed="1" w:qFormat="1"/>
@@ -7727,7 +8699,6 @@
     <w:lsdException w:name="HTML Sample" w:semiHidden="1" w:unhideWhenUsed="1"/>
     <w:lsdException w:name="HTML Typewriter" w:semiHidden="1" w:unhideWhenUsed="1"/>
     <w:lsdException w:name="HTML Variable" w:semiHidden="1" w:unhideWhenUsed="1"/>
-    <w:lsdException w:name="Normal Table" w:semiHidden="1" w:unhideWhenUsed="1"/>
     <w:lsdException w:name="annotation subject" w:semiHidden="1" w:unhideWhenUsed="1"/>
     <w:lsdException w:name="No List" w:semiHidden="1" w:unhideWhenUsed="1"/>
     <w:lsdException w:name="Outline List 1" w:semiHidden="1" w:unhideWhenUsed="1"/>
@@ -7774,10 +8745,8 @@
     <w:lsdException w:name="Table Subtle 2" w:semiHidden="1" w:unhideWhenUsed="1"/>
     <w:lsdException w:name="Table Web 1" w:semiHidden="1" w:unhideWhenUsed="1"/>
     <w:lsdException w:name="Table Web 2" w:semiHidden="1" w:unhideWhenUsed="1"/>
-    <w:lsdException w:name="Table Web 3" w:semiHidden="1" w:unhideWhenUsed="1"/>
     <w:lsdException w:name="Balloon Text" w:semiHidden="1" w:unhideWhenUsed="1"/>
     <w:lsdException w:name="Table Grid" w:uiPriority="39"/>
-    <w:lsdException w:name="Table Theme" w:semiHidden="1" w:unhideWhenUsed="1"/>
     <w:lsdException w:name="Placeholder Text" w:semiHidden="1"/>
     <w:lsdException w:name="No Spacing" w:uiPriority="1" w:qFormat="1"/>
     <w:lsdException w:name="Light Shading" w:uiPriority="60"/>
@@ -7993,6 +8962,7 @@
     <w:lsdException w:name="List Table 5 Dark Accent 6" w:uiPriority="50"/>
     <w:lsdException w:name="List Table 6 Colorful Accent 6" w:uiPriority="51"/>
     <w:lsdException w:name="List Table 7 Colorful Accent 6" w:uiPriority="52"/>
+    <w:lsdException w:name="Mention" w:semiHidden="1" w:unhideWhenUsed="1"/>
   </w:latentStyles>
   <w:style w:type="paragraph" w:default="1" w:styleId="Normal">
     <w:name w:val="Normal"/>
@@ -8781,7 +9751,7 @@
 </file>
 
 <file path=customXml/itemProps1.xml><?xml version="1.0" encoding="utf-8"?>
-<ds:datastoreItem xmlns:ds="http://schemas.openxmlformats.org/officeDocument/2006/customXml" ds:itemID="{70491798-181A-418B-96E0-EA5F522324BA}">
+<ds:datastoreItem xmlns:ds="http://schemas.openxmlformats.org/officeDocument/2006/customXml" ds:itemID="{86071775-08A5-4932-A2B3-A327ED4DF750}">
   <ds:schemaRefs>
     <ds:schemaRef ds:uri="http://schemas.openxmlformats.org/officeDocument/2006/bibliography"/>
   </ds:schemaRefs>

</xml_diff>